<commit_message>
Update GNC-Diseño y Tecnologias.docx
</commit_message>
<xml_diff>
--- a/proyecto final/Defensa/Programacion/GNC-Diseño y Tecnologias.docx
+++ b/proyecto final/Defensa/Programacion/GNC-Diseño y Tecnologias.docx
@@ -2322,8 +2322,6 @@
       <w:r>
         <w:t xml:space="preserve">cuenta con un editor de código HTML y JAVA entre otros. Otros de sus componentes es el emulador que permite </w:t>
       </w:r>
-      <w:bookmarkStart w:id="25" w:name="_GoBack"/>
-      <w:bookmarkEnd w:id="25"/>
       <w:r>
         <w:t>la prueba</w:t>
       </w:r>
@@ -2336,49 +2334,1507 @@
       <w:pPr>
         <w:pStyle w:val="Ttulo3"/>
       </w:pPr>
-      <w:bookmarkStart w:id="26" w:name="_Toc535336634"/>
+      <w:bookmarkStart w:id="25" w:name="_Toc535336634"/>
       <w:r>
         <w:t>Retrofit</w:t>
+      </w:r>
+      <w:bookmarkEnd w:id="25"/>
+    </w:p>
+    <w:p>
+      <w:r>
+        <w:t xml:space="preserve">Es </w:t>
+      </w:r>
+      <w:r>
+        <w:t>un cliente para A</w:t>
+      </w:r>
+      <w:r>
+        <w:t>ndroid y java, que permite consumir REST, hacer peticiones GET, POST, PUT, DELETE, HEAD, Y PATCH</w:t>
+      </w:r>
+      <w:r>
+        <w:t>. Esta herramienta es de fácil uso, ahora el tiempo al no tener que escribir código. Utiliza como lenguajes XML y Json.</w:t>
+      </w:r>
+    </w:p>
+    <w:p/>
+    <w:p>
+      <w:pPr>
+        <w:pStyle w:val="Ttulo3"/>
+      </w:pPr>
+      <w:bookmarkStart w:id="26" w:name="_Toc535336635"/>
+      <w:r>
+        <w:t>Wildfly</w:t>
       </w:r>
       <w:bookmarkEnd w:id="26"/>
     </w:p>
     <w:p>
       <w:r>
-        <w:t xml:space="preserve">Es </w:t>
-      </w:r>
-      <w:r>
-        <w:t>un cliente para A</w:t>
-      </w:r>
-      <w:r>
-        <w:t>ndroid y java, que permite consumir REST, hacer peticiones GET, POST, PUT, DELETE, HEAD, Y PATCH</w:t>
-      </w:r>
-      <w:r>
-        <w:t>. Esta herramienta es de fácil uso, ahora el tiempo al no tener que escribir código. Utiliza como lenguajes XML y Json.</w:t>
+        <w:t>Es un servidor de aplicación del tipo JEE, es de código abierto, multiplataforma. Es de fácil implementación y uso, poco consumo de recursos.</w:t>
       </w:r>
     </w:p>
     <w:p/>
     <w:p>
-      <w:pPr>
-        <w:pStyle w:val="Ttulo3"/>
-      </w:pPr>
-      <w:bookmarkStart w:id="27" w:name="_Toc535336635"/>
-      <w:r>
-        <w:t>Wildfly</w:t>
-      </w:r>
+      <w:r>
+        <w:rPr>
+          <w:noProof/>
+          <w:lang w:val="en-US"/>
+        </w:rPr>
+        <w:drawing>
+          <wp:inline distT="0" distB="0" distL="0" distR="0" wp14:anchorId="61C79D31" wp14:editId="6342F166">
+            <wp:extent cx="6120130" cy="3590290"/>
+            <wp:effectExtent l="0" t="0" r="0" b="0"/>
+            <wp:docPr id="3" name="Imagen 3"/>
+            <wp:cNvGraphicFramePr>
+              <a:graphicFrameLocks xmlns:a="http://schemas.openxmlformats.org/drawingml/2006/main" noChangeAspect="1"/>
+            </wp:cNvGraphicFramePr>
+            <a:graphic xmlns:a="http://schemas.openxmlformats.org/drawingml/2006/main">
+              <a:graphicData uri="http://schemas.openxmlformats.org/drawingml/2006/picture">
+                <pic:pic xmlns:pic="http://schemas.openxmlformats.org/drawingml/2006/picture">
+                  <pic:nvPicPr>
+                    <pic:cNvPr id="1" name=""/>
+                    <pic:cNvPicPr/>
+                  </pic:nvPicPr>
+                  <pic:blipFill>
+                    <a:blip r:embed="rId13"/>
+                    <a:stretch>
+                      <a:fillRect/>
+                    </a:stretch>
+                  </pic:blipFill>
+                  <pic:spPr>
+                    <a:xfrm>
+                      <a:off x="0" y="0"/>
+                      <a:ext cx="6120130" cy="3590290"/>
+                    </a:xfrm>
+                    <a:prstGeom prst="rect">
+                      <a:avLst/>
+                    </a:prstGeom>
+                  </pic:spPr>
+                </pic:pic>
+              </a:graphicData>
+            </a:graphic>
+          </wp:inline>
+        </w:drawing>
+      </w:r>
+    </w:p>
+    <w:p/>
+    <w:p>
+      <w:r>
+        <w:rPr>
+          <w:noProof/>
+          <w:lang w:val="en-US"/>
+        </w:rPr>
+        <w:lastRenderedPageBreak/>
+        <w:drawing>
+          <wp:inline distT="0" distB="0" distL="0" distR="0" wp14:anchorId="359C2755" wp14:editId="3B3E7594">
+            <wp:extent cx="6120130" cy="3861435"/>
+            <wp:effectExtent l="0" t="0" r="0" b="5715"/>
+            <wp:docPr id="4" name="Imagen 4"/>
+            <wp:cNvGraphicFramePr>
+              <a:graphicFrameLocks xmlns:a="http://schemas.openxmlformats.org/drawingml/2006/main" noChangeAspect="1"/>
+            </wp:cNvGraphicFramePr>
+            <a:graphic xmlns:a="http://schemas.openxmlformats.org/drawingml/2006/main">
+              <a:graphicData uri="http://schemas.openxmlformats.org/drawingml/2006/picture">
+                <pic:pic xmlns:pic="http://schemas.openxmlformats.org/drawingml/2006/picture">
+                  <pic:nvPicPr>
+                    <pic:cNvPr id="1" name=""/>
+                    <pic:cNvPicPr/>
+                  </pic:nvPicPr>
+                  <pic:blipFill>
+                    <a:blip r:embed="rId14"/>
+                    <a:stretch>
+                      <a:fillRect/>
+                    </a:stretch>
+                  </pic:blipFill>
+                  <pic:spPr>
+                    <a:xfrm>
+                      <a:off x="0" y="0"/>
+                      <a:ext cx="6120130" cy="3861435"/>
+                    </a:xfrm>
+                    <a:prstGeom prst="rect">
+                      <a:avLst/>
+                    </a:prstGeom>
+                  </pic:spPr>
+                </pic:pic>
+              </a:graphicData>
+            </a:graphic>
+          </wp:inline>
+        </w:drawing>
+      </w:r>
+      <w:r>
+        <w:rPr>
+          <w:noProof/>
+          <w:lang w:val="en-US"/>
+        </w:rPr>
+        <w:drawing>
+          <wp:inline distT="0" distB="0" distL="0" distR="0" wp14:anchorId="0D69DA1D" wp14:editId="34CC440A">
+            <wp:extent cx="6120130" cy="3919220"/>
+            <wp:effectExtent l="0" t="0" r="0" b="5080"/>
+            <wp:docPr id="5" name="Imagen 5"/>
+            <wp:cNvGraphicFramePr>
+              <a:graphicFrameLocks xmlns:a="http://schemas.openxmlformats.org/drawingml/2006/main" noChangeAspect="1"/>
+            </wp:cNvGraphicFramePr>
+            <a:graphic xmlns:a="http://schemas.openxmlformats.org/drawingml/2006/main">
+              <a:graphicData uri="http://schemas.openxmlformats.org/drawingml/2006/picture">
+                <pic:pic xmlns:pic="http://schemas.openxmlformats.org/drawingml/2006/picture">
+                  <pic:nvPicPr>
+                    <pic:cNvPr id="1" name=""/>
+                    <pic:cNvPicPr/>
+                  </pic:nvPicPr>
+                  <pic:blipFill>
+                    <a:blip r:embed="rId15"/>
+                    <a:stretch>
+                      <a:fillRect/>
+                    </a:stretch>
+                  </pic:blipFill>
+                  <pic:spPr>
+                    <a:xfrm>
+                      <a:off x="0" y="0"/>
+                      <a:ext cx="6120130" cy="3919220"/>
+                    </a:xfrm>
+                    <a:prstGeom prst="rect">
+                      <a:avLst/>
+                    </a:prstGeom>
+                  </pic:spPr>
+                </pic:pic>
+              </a:graphicData>
+            </a:graphic>
+          </wp:inline>
+        </w:drawing>
+      </w:r>
+      <w:r>
+        <w:rPr>
+          <w:noProof/>
+          <w:lang w:val="en-US"/>
+        </w:rPr>
+        <w:lastRenderedPageBreak/>
+        <w:drawing>
+          <wp:inline distT="0" distB="0" distL="0" distR="0" wp14:anchorId="22D95D95" wp14:editId="2E963D5A">
+            <wp:extent cx="6120130" cy="3950970"/>
+            <wp:effectExtent l="0" t="0" r="0" b="0"/>
+            <wp:docPr id="6" name="Imagen 6"/>
+            <wp:cNvGraphicFramePr>
+              <a:graphicFrameLocks xmlns:a="http://schemas.openxmlformats.org/drawingml/2006/main" noChangeAspect="1"/>
+            </wp:cNvGraphicFramePr>
+            <a:graphic xmlns:a="http://schemas.openxmlformats.org/drawingml/2006/main">
+              <a:graphicData uri="http://schemas.openxmlformats.org/drawingml/2006/picture">
+                <pic:pic xmlns:pic="http://schemas.openxmlformats.org/drawingml/2006/picture">
+                  <pic:nvPicPr>
+                    <pic:cNvPr id="1" name=""/>
+                    <pic:cNvPicPr/>
+                  </pic:nvPicPr>
+                  <pic:blipFill>
+                    <a:blip r:embed="rId16"/>
+                    <a:stretch>
+                      <a:fillRect/>
+                    </a:stretch>
+                  </pic:blipFill>
+                  <pic:spPr>
+                    <a:xfrm>
+                      <a:off x="0" y="0"/>
+                      <a:ext cx="6120130" cy="3950970"/>
+                    </a:xfrm>
+                    <a:prstGeom prst="rect">
+                      <a:avLst/>
+                    </a:prstGeom>
+                  </pic:spPr>
+                </pic:pic>
+              </a:graphicData>
+            </a:graphic>
+          </wp:inline>
+        </w:drawing>
+      </w:r>
+      <w:r>
+        <w:rPr>
+          <w:noProof/>
+          <w:lang w:val="en-US"/>
+        </w:rPr>
+        <w:drawing>
+          <wp:inline distT="0" distB="0" distL="0" distR="0" wp14:anchorId="2BDA47BB" wp14:editId="3C8ACE55">
+            <wp:extent cx="6120130" cy="3862705"/>
+            <wp:effectExtent l="0" t="0" r="0" b="4445"/>
+            <wp:docPr id="7" name="Imagen 7"/>
+            <wp:cNvGraphicFramePr>
+              <a:graphicFrameLocks xmlns:a="http://schemas.openxmlformats.org/drawingml/2006/main" noChangeAspect="1"/>
+            </wp:cNvGraphicFramePr>
+            <a:graphic xmlns:a="http://schemas.openxmlformats.org/drawingml/2006/main">
+              <a:graphicData uri="http://schemas.openxmlformats.org/drawingml/2006/picture">
+                <pic:pic xmlns:pic="http://schemas.openxmlformats.org/drawingml/2006/picture">
+                  <pic:nvPicPr>
+                    <pic:cNvPr id="1" name=""/>
+                    <pic:cNvPicPr/>
+                  </pic:nvPicPr>
+                  <pic:blipFill>
+                    <a:blip r:embed="rId17"/>
+                    <a:stretch>
+                      <a:fillRect/>
+                    </a:stretch>
+                  </pic:blipFill>
+                  <pic:spPr>
+                    <a:xfrm>
+                      <a:off x="0" y="0"/>
+                      <a:ext cx="6120130" cy="3862705"/>
+                    </a:xfrm>
+                    <a:prstGeom prst="rect">
+                      <a:avLst/>
+                    </a:prstGeom>
+                  </pic:spPr>
+                </pic:pic>
+              </a:graphicData>
+            </a:graphic>
+          </wp:inline>
+        </w:drawing>
+      </w:r>
+      <w:r>
+        <w:rPr>
+          <w:noProof/>
+          <w:lang w:val="en-US"/>
+        </w:rPr>
+        <w:lastRenderedPageBreak/>
+        <w:drawing>
+          <wp:inline distT="0" distB="0" distL="0" distR="0" wp14:anchorId="0904F7A9" wp14:editId="2EDB491B">
+            <wp:extent cx="6120130" cy="3858895"/>
+            <wp:effectExtent l="0" t="0" r="0" b="8255"/>
+            <wp:docPr id="8" name="Imagen 8"/>
+            <wp:cNvGraphicFramePr>
+              <a:graphicFrameLocks xmlns:a="http://schemas.openxmlformats.org/drawingml/2006/main" noChangeAspect="1"/>
+            </wp:cNvGraphicFramePr>
+            <a:graphic xmlns:a="http://schemas.openxmlformats.org/drawingml/2006/main">
+              <a:graphicData uri="http://schemas.openxmlformats.org/drawingml/2006/picture">
+                <pic:pic xmlns:pic="http://schemas.openxmlformats.org/drawingml/2006/picture">
+                  <pic:nvPicPr>
+                    <pic:cNvPr id="1" name=""/>
+                    <pic:cNvPicPr/>
+                  </pic:nvPicPr>
+                  <pic:blipFill>
+                    <a:blip r:embed="rId18"/>
+                    <a:stretch>
+                      <a:fillRect/>
+                    </a:stretch>
+                  </pic:blipFill>
+                  <pic:spPr>
+                    <a:xfrm>
+                      <a:off x="0" y="0"/>
+                      <a:ext cx="6120130" cy="3858895"/>
+                    </a:xfrm>
+                    <a:prstGeom prst="rect">
+                      <a:avLst/>
+                    </a:prstGeom>
+                  </pic:spPr>
+                </pic:pic>
+              </a:graphicData>
+            </a:graphic>
+          </wp:inline>
+        </w:drawing>
+      </w:r>
+      <w:r>
+        <w:rPr>
+          <w:noProof/>
+          <w:lang w:val="en-US"/>
+        </w:rPr>
+        <w:drawing>
+          <wp:inline distT="0" distB="0" distL="0" distR="0" wp14:anchorId="200B102A" wp14:editId="46F6E12F">
+            <wp:extent cx="6120130" cy="3702685"/>
+            <wp:effectExtent l="0" t="0" r="0" b="0"/>
+            <wp:docPr id="9" name="Imagen 9"/>
+            <wp:cNvGraphicFramePr>
+              <a:graphicFrameLocks xmlns:a="http://schemas.openxmlformats.org/drawingml/2006/main" noChangeAspect="1"/>
+            </wp:cNvGraphicFramePr>
+            <a:graphic xmlns:a="http://schemas.openxmlformats.org/drawingml/2006/main">
+              <a:graphicData uri="http://schemas.openxmlformats.org/drawingml/2006/picture">
+                <pic:pic xmlns:pic="http://schemas.openxmlformats.org/drawingml/2006/picture">
+                  <pic:nvPicPr>
+                    <pic:cNvPr id="1" name=""/>
+                    <pic:cNvPicPr/>
+                  </pic:nvPicPr>
+                  <pic:blipFill>
+                    <a:blip r:embed="rId19"/>
+                    <a:stretch>
+                      <a:fillRect/>
+                    </a:stretch>
+                  </pic:blipFill>
+                  <pic:spPr>
+                    <a:xfrm>
+                      <a:off x="0" y="0"/>
+                      <a:ext cx="6120130" cy="3702685"/>
+                    </a:xfrm>
+                    <a:prstGeom prst="rect">
+                      <a:avLst/>
+                    </a:prstGeom>
+                  </pic:spPr>
+                </pic:pic>
+              </a:graphicData>
+            </a:graphic>
+          </wp:inline>
+        </w:drawing>
+      </w:r>
+      <w:r>
+        <w:rPr>
+          <w:noProof/>
+          <w:lang w:val="en-US"/>
+        </w:rPr>
+        <w:lastRenderedPageBreak/>
+        <w:drawing>
+          <wp:inline distT="0" distB="0" distL="0" distR="0" wp14:anchorId="45AEB1F7" wp14:editId="27868E08">
+            <wp:extent cx="6120130" cy="3719830"/>
+            <wp:effectExtent l="0" t="0" r="0" b="0"/>
+            <wp:docPr id="10" name="Imagen 10"/>
+            <wp:cNvGraphicFramePr>
+              <a:graphicFrameLocks xmlns:a="http://schemas.openxmlformats.org/drawingml/2006/main" noChangeAspect="1"/>
+            </wp:cNvGraphicFramePr>
+            <a:graphic xmlns:a="http://schemas.openxmlformats.org/drawingml/2006/main">
+              <a:graphicData uri="http://schemas.openxmlformats.org/drawingml/2006/picture">
+                <pic:pic xmlns:pic="http://schemas.openxmlformats.org/drawingml/2006/picture">
+                  <pic:nvPicPr>
+                    <pic:cNvPr id="1" name=""/>
+                    <pic:cNvPicPr/>
+                  </pic:nvPicPr>
+                  <pic:blipFill>
+                    <a:blip r:embed="rId20"/>
+                    <a:stretch>
+                      <a:fillRect/>
+                    </a:stretch>
+                  </pic:blipFill>
+                  <pic:spPr>
+                    <a:xfrm>
+                      <a:off x="0" y="0"/>
+                      <a:ext cx="6120130" cy="3719830"/>
+                    </a:xfrm>
+                    <a:prstGeom prst="rect">
+                      <a:avLst/>
+                    </a:prstGeom>
+                  </pic:spPr>
+                </pic:pic>
+              </a:graphicData>
+            </a:graphic>
+          </wp:inline>
+        </w:drawing>
+      </w:r>
+      <w:r>
+        <w:rPr>
+          <w:noProof/>
+          <w:lang w:val="en-US"/>
+        </w:rPr>
+        <w:drawing>
+          <wp:inline distT="0" distB="0" distL="0" distR="0" wp14:anchorId="61D6108E" wp14:editId="70381B8C">
+            <wp:extent cx="6120130" cy="3876040"/>
+            <wp:effectExtent l="0" t="0" r="0" b="0"/>
+            <wp:docPr id="11" name="Imagen 11"/>
+            <wp:cNvGraphicFramePr>
+              <a:graphicFrameLocks xmlns:a="http://schemas.openxmlformats.org/drawingml/2006/main" noChangeAspect="1"/>
+            </wp:cNvGraphicFramePr>
+            <a:graphic xmlns:a="http://schemas.openxmlformats.org/drawingml/2006/main">
+              <a:graphicData uri="http://schemas.openxmlformats.org/drawingml/2006/picture">
+                <pic:pic xmlns:pic="http://schemas.openxmlformats.org/drawingml/2006/picture">
+                  <pic:nvPicPr>
+                    <pic:cNvPr id="1" name=""/>
+                    <pic:cNvPicPr/>
+                  </pic:nvPicPr>
+                  <pic:blipFill>
+                    <a:blip r:embed="rId21"/>
+                    <a:stretch>
+                      <a:fillRect/>
+                    </a:stretch>
+                  </pic:blipFill>
+                  <pic:spPr>
+                    <a:xfrm>
+                      <a:off x="0" y="0"/>
+                      <a:ext cx="6120130" cy="3876040"/>
+                    </a:xfrm>
+                    <a:prstGeom prst="rect">
+                      <a:avLst/>
+                    </a:prstGeom>
+                  </pic:spPr>
+                </pic:pic>
+              </a:graphicData>
+            </a:graphic>
+          </wp:inline>
+        </w:drawing>
+      </w:r>
+      <w:r>
+        <w:rPr>
+          <w:noProof/>
+          <w:lang w:val="en-US"/>
+        </w:rPr>
+        <w:lastRenderedPageBreak/>
+        <w:drawing>
+          <wp:inline distT="0" distB="0" distL="0" distR="0" wp14:anchorId="46E4C681" wp14:editId="77635067">
+            <wp:extent cx="6120130" cy="4320540"/>
+            <wp:effectExtent l="0" t="0" r="0" b="3810"/>
+            <wp:docPr id="15" name="Imagen 15"/>
+            <wp:cNvGraphicFramePr>
+              <a:graphicFrameLocks xmlns:a="http://schemas.openxmlformats.org/drawingml/2006/main" noChangeAspect="1"/>
+            </wp:cNvGraphicFramePr>
+            <a:graphic xmlns:a="http://schemas.openxmlformats.org/drawingml/2006/main">
+              <a:graphicData uri="http://schemas.openxmlformats.org/drawingml/2006/picture">
+                <pic:pic xmlns:pic="http://schemas.openxmlformats.org/drawingml/2006/picture">
+                  <pic:nvPicPr>
+                    <pic:cNvPr id="1" name=""/>
+                    <pic:cNvPicPr/>
+                  </pic:nvPicPr>
+                  <pic:blipFill>
+                    <a:blip r:embed="rId22"/>
+                    <a:stretch>
+                      <a:fillRect/>
+                    </a:stretch>
+                  </pic:blipFill>
+                  <pic:spPr>
+                    <a:xfrm>
+                      <a:off x="0" y="0"/>
+                      <a:ext cx="6120130" cy="4320540"/>
+                    </a:xfrm>
+                    <a:prstGeom prst="rect">
+                      <a:avLst/>
+                    </a:prstGeom>
+                  </pic:spPr>
+                </pic:pic>
+              </a:graphicData>
+            </a:graphic>
+          </wp:inline>
+        </w:drawing>
+      </w:r>
+    </w:p>
+    <w:p/>
+    <w:p>
+      <w:r>
+        <w:rPr>
+          <w:noProof/>
+          <w:lang w:val="en-US"/>
+        </w:rPr>
+        <w:lastRenderedPageBreak/>
+        <w:drawing>
+          <wp:inline distT="0" distB="0" distL="0" distR="0" wp14:anchorId="59CC3233" wp14:editId="63B66120">
+            <wp:extent cx="2466975" cy="4048125"/>
+            <wp:effectExtent l="0" t="0" r="9525" b="9525"/>
+            <wp:docPr id="18" name="Imagen 18"/>
+            <wp:cNvGraphicFramePr>
+              <a:graphicFrameLocks xmlns:a="http://schemas.openxmlformats.org/drawingml/2006/main" noChangeAspect="1"/>
+            </wp:cNvGraphicFramePr>
+            <a:graphic xmlns:a="http://schemas.openxmlformats.org/drawingml/2006/main">
+              <a:graphicData uri="http://schemas.openxmlformats.org/drawingml/2006/picture">
+                <pic:pic xmlns:pic="http://schemas.openxmlformats.org/drawingml/2006/picture">
+                  <pic:nvPicPr>
+                    <pic:cNvPr id="1" name=""/>
+                    <pic:cNvPicPr/>
+                  </pic:nvPicPr>
+                  <pic:blipFill>
+                    <a:blip r:embed="rId23"/>
+                    <a:stretch>
+                      <a:fillRect/>
+                    </a:stretch>
+                  </pic:blipFill>
+                  <pic:spPr>
+                    <a:xfrm>
+                      <a:off x="0" y="0"/>
+                      <a:ext cx="2466975" cy="4048125"/>
+                    </a:xfrm>
+                    <a:prstGeom prst="rect">
+                      <a:avLst/>
+                    </a:prstGeom>
+                  </pic:spPr>
+                </pic:pic>
+              </a:graphicData>
+            </a:graphic>
+          </wp:inline>
+        </w:drawing>
+      </w:r>
+      <w:r>
+        <w:rPr>
+          <w:noProof/>
+          <w:lang w:val="en-US"/>
+        </w:rPr>
+        <w:drawing>
+          <wp:inline distT="0" distB="0" distL="0" distR="0" wp14:anchorId="0FF1005A" wp14:editId="49122C98">
+            <wp:extent cx="2419350" cy="4019550"/>
+            <wp:effectExtent l="0" t="0" r="0" b="0"/>
+            <wp:docPr id="19" name="Imagen 19"/>
+            <wp:cNvGraphicFramePr>
+              <a:graphicFrameLocks xmlns:a="http://schemas.openxmlformats.org/drawingml/2006/main" noChangeAspect="1"/>
+            </wp:cNvGraphicFramePr>
+            <a:graphic xmlns:a="http://schemas.openxmlformats.org/drawingml/2006/main">
+              <a:graphicData uri="http://schemas.openxmlformats.org/drawingml/2006/picture">
+                <pic:pic xmlns:pic="http://schemas.openxmlformats.org/drawingml/2006/picture">
+                  <pic:nvPicPr>
+                    <pic:cNvPr id="1" name=""/>
+                    <pic:cNvPicPr/>
+                  </pic:nvPicPr>
+                  <pic:blipFill>
+                    <a:blip r:embed="rId24"/>
+                    <a:stretch>
+                      <a:fillRect/>
+                    </a:stretch>
+                  </pic:blipFill>
+                  <pic:spPr>
+                    <a:xfrm>
+                      <a:off x="0" y="0"/>
+                      <a:ext cx="2419350" cy="4019550"/>
+                    </a:xfrm>
+                    <a:prstGeom prst="rect">
+                      <a:avLst/>
+                    </a:prstGeom>
+                  </pic:spPr>
+                </pic:pic>
+              </a:graphicData>
+            </a:graphic>
+          </wp:inline>
+        </w:drawing>
+      </w:r>
+      <w:r>
+        <w:rPr>
+          <w:noProof/>
+          <w:lang w:val="en-US"/>
+        </w:rPr>
+        <w:drawing>
+          <wp:inline distT="0" distB="0" distL="0" distR="0" wp14:anchorId="08C4434B" wp14:editId="45B3EE40">
+            <wp:extent cx="2476500" cy="4038600"/>
+            <wp:effectExtent l="0" t="0" r="0" b="0"/>
+            <wp:docPr id="20" name="Imagen 20"/>
+            <wp:cNvGraphicFramePr>
+              <a:graphicFrameLocks xmlns:a="http://schemas.openxmlformats.org/drawingml/2006/main" noChangeAspect="1"/>
+            </wp:cNvGraphicFramePr>
+            <a:graphic xmlns:a="http://schemas.openxmlformats.org/drawingml/2006/main">
+              <a:graphicData uri="http://schemas.openxmlformats.org/drawingml/2006/picture">
+                <pic:pic xmlns:pic="http://schemas.openxmlformats.org/drawingml/2006/picture">
+                  <pic:nvPicPr>
+                    <pic:cNvPr id="1" name=""/>
+                    <pic:cNvPicPr/>
+                  </pic:nvPicPr>
+                  <pic:blipFill>
+                    <a:blip r:embed="rId25"/>
+                    <a:stretch>
+                      <a:fillRect/>
+                    </a:stretch>
+                  </pic:blipFill>
+                  <pic:spPr>
+                    <a:xfrm>
+                      <a:off x="0" y="0"/>
+                      <a:ext cx="2476500" cy="4038600"/>
+                    </a:xfrm>
+                    <a:prstGeom prst="rect">
+                      <a:avLst/>
+                    </a:prstGeom>
+                  </pic:spPr>
+                </pic:pic>
+              </a:graphicData>
+            </a:graphic>
+          </wp:inline>
+        </w:drawing>
+      </w:r>
+      <w:r>
+        <w:rPr>
+          <w:noProof/>
+          <w:lang w:val="en-US"/>
+        </w:rPr>
+        <w:drawing>
+          <wp:inline distT="0" distB="0" distL="0" distR="0" wp14:anchorId="7183F2F4" wp14:editId="6FA94406">
+            <wp:extent cx="2457450" cy="4019550"/>
+            <wp:effectExtent l="0" t="0" r="0" b="0"/>
+            <wp:docPr id="21" name="Imagen 21"/>
+            <wp:cNvGraphicFramePr>
+              <a:graphicFrameLocks xmlns:a="http://schemas.openxmlformats.org/drawingml/2006/main" noChangeAspect="1"/>
+            </wp:cNvGraphicFramePr>
+            <a:graphic xmlns:a="http://schemas.openxmlformats.org/drawingml/2006/main">
+              <a:graphicData uri="http://schemas.openxmlformats.org/drawingml/2006/picture">
+                <pic:pic xmlns:pic="http://schemas.openxmlformats.org/drawingml/2006/picture">
+                  <pic:nvPicPr>
+                    <pic:cNvPr id="1" name=""/>
+                    <pic:cNvPicPr/>
+                  </pic:nvPicPr>
+                  <pic:blipFill>
+                    <a:blip r:embed="rId26"/>
+                    <a:stretch>
+                      <a:fillRect/>
+                    </a:stretch>
+                  </pic:blipFill>
+                  <pic:spPr>
+                    <a:xfrm>
+                      <a:off x="0" y="0"/>
+                      <a:ext cx="2457450" cy="4019550"/>
+                    </a:xfrm>
+                    <a:prstGeom prst="rect">
+                      <a:avLst/>
+                    </a:prstGeom>
+                  </pic:spPr>
+                </pic:pic>
+              </a:graphicData>
+            </a:graphic>
+          </wp:inline>
+        </w:drawing>
+      </w:r>
+      <w:r>
+        <w:rPr>
+          <w:noProof/>
+          <w:lang w:val="en-US"/>
+        </w:rPr>
+        <w:lastRenderedPageBreak/>
+        <w:drawing>
+          <wp:inline distT="0" distB="0" distL="0" distR="0" wp14:anchorId="428C37BF" wp14:editId="42186515">
+            <wp:extent cx="2466975" cy="4048125"/>
+            <wp:effectExtent l="0" t="0" r="9525" b="9525"/>
+            <wp:docPr id="22" name="Imagen 22"/>
+            <wp:cNvGraphicFramePr>
+              <a:graphicFrameLocks xmlns:a="http://schemas.openxmlformats.org/drawingml/2006/main" noChangeAspect="1"/>
+            </wp:cNvGraphicFramePr>
+            <a:graphic xmlns:a="http://schemas.openxmlformats.org/drawingml/2006/main">
+              <a:graphicData uri="http://schemas.openxmlformats.org/drawingml/2006/picture">
+                <pic:pic xmlns:pic="http://schemas.openxmlformats.org/drawingml/2006/picture">
+                  <pic:nvPicPr>
+                    <pic:cNvPr id="1" name=""/>
+                    <pic:cNvPicPr/>
+                  </pic:nvPicPr>
+                  <pic:blipFill>
+                    <a:blip r:embed="rId27"/>
+                    <a:stretch>
+                      <a:fillRect/>
+                    </a:stretch>
+                  </pic:blipFill>
+                  <pic:spPr>
+                    <a:xfrm>
+                      <a:off x="0" y="0"/>
+                      <a:ext cx="2466975" cy="4048125"/>
+                    </a:xfrm>
+                    <a:prstGeom prst="rect">
+                      <a:avLst/>
+                    </a:prstGeom>
+                  </pic:spPr>
+                </pic:pic>
+              </a:graphicData>
+            </a:graphic>
+          </wp:inline>
+        </w:drawing>
+      </w:r>
+      <w:r>
+        <w:rPr>
+          <w:noProof/>
+          <w:lang w:val="en-US"/>
+        </w:rPr>
+        <w:drawing>
+          <wp:inline distT="0" distB="0" distL="0" distR="0" wp14:anchorId="1F08B87D" wp14:editId="1CAECC00">
+            <wp:extent cx="2457450" cy="4048125"/>
+            <wp:effectExtent l="0" t="0" r="0" b="9525"/>
+            <wp:docPr id="23" name="Imagen 23"/>
+            <wp:cNvGraphicFramePr>
+              <a:graphicFrameLocks xmlns:a="http://schemas.openxmlformats.org/drawingml/2006/main" noChangeAspect="1"/>
+            </wp:cNvGraphicFramePr>
+            <a:graphic xmlns:a="http://schemas.openxmlformats.org/drawingml/2006/main">
+              <a:graphicData uri="http://schemas.openxmlformats.org/drawingml/2006/picture">
+                <pic:pic xmlns:pic="http://schemas.openxmlformats.org/drawingml/2006/picture">
+                  <pic:nvPicPr>
+                    <pic:cNvPr id="1" name=""/>
+                    <pic:cNvPicPr/>
+                  </pic:nvPicPr>
+                  <pic:blipFill>
+                    <a:blip r:embed="rId28"/>
+                    <a:stretch>
+                      <a:fillRect/>
+                    </a:stretch>
+                  </pic:blipFill>
+                  <pic:spPr>
+                    <a:xfrm>
+                      <a:off x="0" y="0"/>
+                      <a:ext cx="2457450" cy="4048125"/>
+                    </a:xfrm>
+                    <a:prstGeom prst="rect">
+                      <a:avLst/>
+                    </a:prstGeom>
+                  </pic:spPr>
+                </pic:pic>
+              </a:graphicData>
+            </a:graphic>
+          </wp:inline>
+        </w:drawing>
+      </w:r>
+      <w:r>
+        <w:rPr>
+          <w:noProof/>
+          <w:lang w:val="en-US"/>
+        </w:rPr>
+        <w:drawing>
+          <wp:inline distT="0" distB="0" distL="0" distR="0" wp14:anchorId="2418883F" wp14:editId="2BC3286F">
+            <wp:extent cx="2457450" cy="4019550"/>
+            <wp:effectExtent l="0" t="0" r="0" b="0"/>
+            <wp:docPr id="24" name="Imagen 24"/>
+            <wp:cNvGraphicFramePr>
+              <a:graphicFrameLocks xmlns:a="http://schemas.openxmlformats.org/drawingml/2006/main" noChangeAspect="1"/>
+            </wp:cNvGraphicFramePr>
+            <a:graphic xmlns:a="http://schemas.openxmlformats.org/drawingml/2006/main">
+              <a:graphicData uri="http://schemas.openxmlformats.org/drawingml/2006/picture">
+                <pic:pic xmlns:pic="http://schemas.openxmlformats.org/drawingml/2006/picture">
+                  <pic:nvPicPr>
+                    <pic:cNvPr id="1" name=""/>
+                    <pic:cNvPicPr/>
+                  </pic:nvPicPr>
+                  <pic:blipFill>
+                    <a:blip r:embed="rId29"/>
+                    <a:stretch>
+                      <a:fillRect/>
+                    </a:stretch>
+                  </pic:blipFill>
+                  <pic:spPr>
+                    <a:xfrm>
+                      <a:off x="0" y="0"/>
+                      <a:ext cx="2457450" cy="4019550"/>
+                    </a:xfrm>
+                    <a:prstGeom prst="rect">
+                      <a:avLst/>
+                    </a:prstGeom>
+                  </pic:spPr>
+                </pic:pic>
+              </a:graphicData>
+            </a:graphic>
+          </wp:inline>
+        </w:drawing>
+      </w:r>
+      <w:r>
+        <w:rPr>
+          <w:noProof/>
+          <w:lang w:val="en-US"/>
+        </w:rPr>
+        <w:drawing>
+          <wp:inline distT="0" distB="0" distL="0" distR="0" wp14:anchorId="7CF1A46A" wp14:editId="4CB9ABE3">
+            <wp:extent cx="2447925" cy="4029075"/>
+            <wp:effectExtent l="0" t="0" r="9525" b="9525"/>
+            <wp:docPr id="41" name="Imagen 41"/>
+            <wp:cNvGraphicFramePr>
+              <a:graphicFrameLocks xmlns:a="http://schemas.openxmlformats.org/drawingml/2006/main" noChangeAspect="1"/>
+            </wp:cNvGraphicFramePr>
+            <a:graphic xmlns:a="http://schemas.openxmlformats.org/drawingml/2006/main">
+              <a:graphicData uri="http://schemas.openxmlformats.org/drawingml/2006/picture">
+                <pic:pic xmlns:pic="http://schemas.openxmlformats.org/drawingml/2006/picture">
+                  <pic:nvPicPr>
+                    <pic:cNvPr id="1" name=""/>
+                    <pic:cNvPicPr/>
+                  </pic:nvPicPr>
+                  <pic:blipFill>
+                    <a:blip r:embed="rId30"/>
+                    <a:stretch>
+                      <a:fillRect/>
+                    </a:stretch>
+                  </pic:blipFill>
+                  <pic:spPr>
+                    <a:xfrm>
+                      <a:off x="0" y="0"/>
+                      <a:ext cx="2447925" cy="4029075"/>
+                    </a:xfrm>
+                    <a:prstGeom prst="rect">
+                      <a:avLst/>
+                    </a:prstGeom>
+                  </pic:spPr>
+                </pic:pic>
+              </a:graphicData>
+            </a:graphic>
+          </wp:inline>
+        </w:drawing>
+      </w:r>
+      <w:r>
+        <w:rPr>
+          <w:noProof/>
+          <w:lang w:val="en-US"/>
+        </w:rPr>
+        <w:lastRenderedPageBreak/>
+        <w:drawing>
+          <wp:inline distT="0" distB="0" distL="0" distR="0" wp14:anchorId="5B27B1A0" wp14:editId="4422CC18">
+            <wp:extent cx="2457450" cy="4029075"/>
+            <wp:effectExtent l="0" t="0" r="0" b="9525"/>
+            <wp:docPr id="42" name="Imagen 42"/>
+            <wp:cNvGraphicFramePr>
+              <a:graphicFrameLocks xmlns:a="http://schemas.openxmlformats.org/drawingml/2006/main" noChangeAspect="1"/>
+            </wp:cNvGraphicFramePr>
+            <a:graphic xmlns:a="http://schemas.openxmlformats.org/drawingml/2006/main">
+              <a:graphicData uri="http://schemas.openxmlformats.org/drawingml/2006/picture">
+                <pic:pic xmlns:pic="http://schemas.openxmlformats.org/drawingml/2006/picture">
+                  <pic:nvPicPr>
+                    <pic:cNvPr id="1" name=""/>
+                    <pic:cNvPicPr/>
+                  </pic:nvPicPr>
+                  <pic:blipFill>
+                    <a:blip r:embed="rId31"/>
+                    <a:stretch>
+                      <a:fillRect/>
+                    </a:stretch>
+                  </pic:blipFill>
+                  <pic:spPr>
+                    <a:xfrm>
+                      <a:off x="0" y="0"/>
+                      <a:ext cx="2457450" cy="4029075"/>
+                    </a:xfrm>
+                    <a:prstGeom prst="rect">
+                      <a:avLst/>
+                    </a:prstGeom>
+                  </pic:spPr>
+                </pic:pic>
+              </a:graphicData>
+            </a:graphic>
+          </wp:inline>
+        </w:drawing>
+      </w:r>
+      <w:r>
+        <w:rPr>
+          <w:noProof/>
+          <w:lang w:val="en-US"/>
+        </w:rPr>
+        <w:drawing>
+          <wp:inline distT="0" distB="0" distL="0" distR="0" wp14:anchorId="4EF98963" wp14:editId="3A337A4C">
+            <wp:extent cx="2466975" cy="4095750"/>
+            <wp:effectExtent l="0" t="0" r="9525" b="0"/>
+            <wp:docPr id="43" name="Imagen 43"/>
+            <wp:cNvGraphicFramePr>
+              <a:graphicFrameLocks xmlns:a="http://schemas.openxmlformats.org/drawingml/2006/main" noChangeAspect="1"/>
+            </wp:cNvGraphicFramePr>
+            <a:graphic xmlns:a="http://schemas.openxmlformats.org/drawingml/2006/main">
+              <a:graphicData uri="http://schemas.openxmlformats.org/drawingml/2006/picture">
+                <pic:pic xmlns:pic="http://schemas.openxmlformats.org/drawingml/2006/picture">
+                  <pic:nvPicPr>
+                    <pic:cNvPr id="1" name=""/>
+                    <pic:cNvPicPr/>
+                  </pic:nvPicPr>
+                  <pic:blipFill>
+                    <a:blip r:embed="rId32"/>
+                    <a:stretch>
+                      <a:fillRect/>
+                    </a:stretch>
+                  </pic:blipFill>
+                  <pic:spPr>
+                    <a:xfrm>
+                      <a:off x="0" y="0"/>
+                      <a:ext cx="2466975" cy="4095750"/>
+                    </a:xfrm>
+                    <a:prstGeom prst="rect">
+                      <a:avLst/>
+                    </a:prstGeom>
+                  </pic:spPr>
+                </pic:pic>
+              </a:graphicData>
+            </a:graphic>
+          </wp:inline>
+        </w:drawing>
+      </w:r>
+      <w:bookmarkStart w:id="27" w:name="_GoBack"/>
       <w:bookmarkEnd w:id="27"/>
-    </w:p>
-    <w:p>
-      <w:r>
-        <w:t>Es un servidor de aplicación del tipo JEE, es de código abierto, multiplataforma. Es de fácil implementación y uso, poco consumo de recursos.</w:t>
+      <w:r>
+        <w:rPr>
+          <w:noProof/>
+          <w:lang w:val="en-US"/>
+        </w:rPr>
+        <w:drawing>
+          <wp:inline distT="0" distB="0" distL="0" distR="0" wp14:anchorId="18781A7D" wp14:editId="27BF3AC3">
+            <wp:extent cx="2457450" cy="4048125"/>
+            <wp:effectExtent l="0" t="0" r="0" b="9525"/>
+            <wp:docPr id="25" name="Imagen 25"/>
+            <wp:cNvGraphicFramePr>
+              <a:graphicFrameLocks xmlns:a="http://schemas.openxmlformats.org/drawingml/2006/main" noChangeAspect="1"/>
+            </wp:cNvGraphicFramePr>
+            <a:graphic xmlns:a="http://schemas.openxmlformats.org/drawingml/2006/main">
+              <a:graphicData uri="http://schemas.openxmlformats.org/drawingml/2006/picture">
+                <pic:pic xmlns:pic="http://schemas.openxmlformats.org/drawingml/2006/picture">
+                  <pic:nvPicPr>
+                    <pic:cNvPr id="1" name=""/>
+                    <pic:cNvPicPr/>
+                  </pic:nvPicPr>
+                  <pic:blipFill>
+                    <a:blip r:embed="rId33"/>
+                    <a:stretch>
+                      <a:fillRect/>
+                    </a:stretch>
+                  </pic:blipFill>
+                  <pic:spPr>
+                    <a:xfrm>
+                      <a:off x="0" y="0"/>
+                      <a:ext cx="2457450" cy="4048125"/>
+                    </a:xfrm>
+                    <a:prstGeom prst="rect">
+                      <a:avLst/>
+                    </a:prstGeom>
+                  </pic:spPr>
+                </pic:pic>
+              </a:graphicData>
+            </a:graphic>
+          </wp:inline>
+        </w:drawing>
+      </w:r>
+      <w:r>
+        <w:rPr>
+          <w:noProof/>
+          <w:lang w:val="en-US"/>
+        </w:rPr>
+        <w:drawing>
+          <wp:inline distT="0" distB="0" distL="0" distR="0" wp14:anchorId="0B52CD5C" wp14:editId="38B9F809">
+            <wp:extent cx="2438400" cy="4029075"/>
+            <wp:effectExtent l="0" t="0" r="0" b="9525"/>
+            <wp:docPr id="26" name="Imagen 26"/>
+            <wp:cNvGraphicFramePr>
+              <a:graphicFrameLocks xmlns:a="http://schemas.openxmlformats.org/drawingml/2006/main" noChangeAspect="1"/>
+            </wp:cNvGraphicFramePr>
+            <a:graphic xmlns:a="http://schemas.openxmlformats.org/drawingml/2006/main">
+              <a:graphicData uri="http://schemas.openxmlformats.org/drawingml/2006/picture">
+                <pic:pic xmlns:pic="http://schemas.openxmlformats.org/drawingml/2006/picture">
+                  <pic:nvPicPr>
+                    <pic:cNvPr id="1" name=""/>
+                    <pic:cNvPicPr/>
+                  </pic:nvPicPr>
+                  <pic:blipFill>
+                    <a:blip r:embed="rId34"/>
+                    <a:stretch>
+                      <a:fillRect/>
+                    </a:stretch>
+                  </pic:blipFill>
+                  <pic:spPr>
+                    <a:xfrm>
+                      <a:off x="0" y="0"/>
+                      <a:ext cx="2438400" cy="4029075"/>
+                    </a:xfrm>
+                    <a:prstGeom prst="rect">
+                      <a:avLst/>
+                    </a:prstGeom>
+                  </pic:spPr>
+                </pic:pic>
+              </a:graphicData>
+            </a:graphic>
+          </wp:inline>
+        </w:drawing>
+      </w:r>
+      <w:r>
+        <w:rPr>
+          <w:noProof/>
+          <w:lang w:val="en-US"/>
+        </w:rPr>
+        <w:lastRenderedPageBreak/>
+        <w:drawing>
+          <wp:inline distT="0" distB="0" distL="0" distR="0" wp14:anchorId="7307421D" wp14:editId="6A2D19DC">
+            <wp:extent cx="2438400" cy="4038600"/>
+            <wp:effectExtent l="0" t="0" r="0" b="0"/>
+            <wp:docPr id="27" name="Imagen 27"/>
+            <wp:cNvGraphicFramePr>
+              <a:graphicFrameLocks xmlns:a="http://schemas.openxmlformats.org/drawingml/2006/main" noChangeAspect="1"/>
+            </wp:cNvGraphicFramePr>
+            <a:graphic xmlns:a="http://schemas.openxmlformats.org/drawingml/2006/main">
+              <a:graphicData uri="http://schemas.openxmlformats.org/drawingml/2006/picture">
+                <pic:pic xmlns:pic="http://schemas.openxmlformats.org/drawingml/2006/picture">
+                  <pic:nvPicPr>
+                    <pic:cNvPr id="1" name=""/>
+                    <pic:cNvPicPr/>
+                  </pic:nvPicPr>
+                  <pic:blipFill>
+                    <a:blip r:embed="rId35"/>
+                    <a:stretch>
+                      <a:fillRect/>
+                    </a:stretch>
+                  </pic:blipFill>
+                  <pic:spPr>
+                    <a:xfrm>
+                      <a:off x="0" y="0"/>
+                      <a:ext cx="2438400" cy="4038600"/>
+                    </a:xfrm>
+                    <a:prstGeom prst="rect">
+                      <a:avLst/>
+                    </a:prstGeom>
+                  </pic:spPr>
+                </pic:pic>
+              </a:graphicData>
+            </a:graphic>
+          </wp:inline>
+        </w:drawing>
+      </w:r>
+      <w:r>
+        <w:rPr>
+          <w:noProof/>
+          <w:lang w:val="en-US"/>
+        </w:rPr>
+        <w:drawing>
+          <wp:inline distT="0" distB="0" distL="0" distR="0" wp14:anchorId="1B2C6763" wp14:editId="659BD067">
+            <wp:extent cx="2486025" cy="4038600"/>
+            <wp:effectExtent l="0" t="0" r="9525" b="0"/>
+            <wp:docPr id="30" name="Imagen 30"/>
+            <wp:cNvGraphicFramePr>
+              <a:graphicFrameLocks xmlns:a="http://schemas.openxmlformats.org/drawingml/2006/main" noChangeAspect="1"/>
+            </wp:cNvGraphicFramePr>
+            <a:graphic xmlns:a="http://schemas.openxmlformats.org/drawingml/2006/main">
+              <a:graphicData uri="http://schemas.openxmlformats.org/drawingml/2006/picture">
+                <pic:pic xmlns:pic="http://schemas.openxmlformats.org/drawingml/2006/picture">
+                  <pic:nvPicPr>
+                    <pic:cNvPr id="1" name=""/>
+                    <pic:cNvPicPr/>
+                  </pic:nvPicPr>
+                  <pic:blipFill>
+                    <a:blip r:embed="rId36"/>
+                    <a:stretch>
+                      <a:fillRect/>
+                    </a:stretch>
+                  </pic:blipFill>
+                  <pic:spPr>
+                    <a:xfrm>
+                      <a:off x="0" y="0"/>
+                      <a:ext cx="2486025" cy="4038600"/>
+                    </a:xfrm>
+                    <a:prstGeom prst="rect">
+                      <a:avLst/>
+                    </a:prstGeom>
+                  </pic:spPr>
+                </pic:pic>
+              </a:graphicData>
+            </a:graphic>
+          </wp:inline>
+        </w:drawing>
+      </w:r>
+      <w:r>
+        <w:rPr>
+          <w:noProof/>
+          <w:lang w:val="en-US"/>
+        </w:rPr>
+        <w:drawing>
+          <wp:inline distT="0" distB="0" distL="0" distR="0" wp14:anchorId="6616B0FC" wp14:editId="6F7A164B">
+            <wp:extent cx="2428875" cy="4038600"/>
+            <wp:effectExtent l="0" t="0" r="9525" b="0"/>
+            <wp:docPr id="28" name="Imagen 28"/>
+            <wp:cNvGraphicFramePr>
+              <a:graphicFrameLocks xmlns:a="http://schemas.openxmlformats.org/drawingml/2006/main" noChangeAspect="1"/>
+            </wp:cNvGraphicFramePr>
+            <a:graphic xmlns:a="http://schemas.openxmlformats.org/drawingml/2006/main">
+              <a:graphicData uri="http://schemas.openxmlformats.org/drawingml/2006/picture">
+                <pic:pic xmlns:pic="http://schemas.openxmlformats.org/drawingml/2006/picture">
+                  <pic:nvPicPr>
+                    <pic:cNvPr id="1" name=""/>
+                    <pic:cNvPicPr/>
+                  </pic:nvPicPr>
+                  <pic:blipFill>
+                    <a:blip r:embed="rId37"/>
+                    <a:stretch>
+                      <a:fillRect/>
+                    </a:stretch>
+                  </pic:blipFill>
+                  <pic:spPr>
+                    <a:xfrm>
+                      <a:off x="0" y="0"/>
+                      <a:ext cx="2428875" cy="4038600"/>
+                    </a:xfrm>
+                    <a:prstGeom prst="rect">
+                      <a:avLst/>
+                    </a:prstGeom>
+                  </pic:spPr>
+                </pic:pic>
+              </a:graphicData>
+            </a:graphic>
+          </wp:inline>
+        </w:drawing>
+      </w:r>
+      <w:r>
+        <w:rPr>
+          <w:noProof/>
+          <w:lang w:val="en-US"/>
+        </w:rPr>
+        <w:drawing>
+          <wp:inline distT="0" distB="0" distL="0" distR="0" wp14:anchorId="066952A8" wp14:editId="0F3E7053">
+            <wp:extent cx="2476500" cy="4038600"/>
+            <wp:effectExtent l="0" t="0" r="0" b="0"/>
+            <wp:docPr id="29" name="Imagen 29"/>
+            <wp:cNvGraphicFramePr>
+              <a:graphicFrameLocks xmlns:a="http://schemas.openxmlformats.org/drawingml/2006/main" noChangeAspect="1"/>
+            </wp:cNvGraphicFramePr>
+            <a:graphic xmlns:a="http://schemas.openxmlformats.org/drawingml/2006/main">
+              <a:graphicData uri="http://schemas.openxmlformats.org/drawingml/2006/picture">
+                <pic:pic xmlns:pic="http://schemas.openxmlformats.org/drawingml/2006/picture">
+                  <pic:nvPicPr>
+                    <pic:cNvPr id="1" name=""/>
+                    <pic:cNvPicPr/>
+                  </pic:nvPicPr>
+                  <pic:blipFill>
+                    <a:blip r:embed="rId38"/>
+                    <a:stretch>
+                      <a:fillRect/>
+                    </a:stretch>
+                  </pic:blipFill>
+                  <pic:spPr>
+                    <a:xfrm>
+                      <a:off x="0" y="0"/>
+                      <a:ext cx="2476500" cy="4038600"/>
+                    </a:xfrm>
+                    <a:prstGeom prst="rect">
+                      <a:avLst/>
+                    </a:prstGeom>
+                  </pic:spPr>
+                </pic:pic>
+              </a:graphicData>
+            </a:graphic>
+          </wp:inline>
+        </w:drawing>
+      </w:r>
+      <w:r>
+        <w:rPr>
+          <w:noProof/>
+          <w:lang w:val="en-US"/>
+        </w:rPr>
+        <w:lastRenderedPageBreak/>
+        <w:drawing>
+          <wp:inline distT="0" distB="0" distL="0" distR="0" wp14:anchorId="24D5BFA7" wp14:editId="37262A68">
+            <wp:extent cx="2438400" cy="4029075"/>
+            <wp:effectExtent l="0" t="0" r="0" b="9525"/>
+            <wp:docPr id="31" name="Imagen 31"/>
+            <wp:cNvGraphicFramePr>
+              <a:graphicFrameLocks xmlns:a="http://schemas.openxmlformats.org/drawingml/2006/main" noChangeAspect="1"/>
+            </wp:cNvGraphicFramePr>
+            <a:graphic xmlns:a="http://schemas.openxmlformats.org/drawingml/2006/main">
+              <a:graphicData uri="http://schemas.openxmlformats.org/drawingml/2006/picture">
+                <pic:pic xmlns:pic="http://schemas.openxmlformats.org/drawingml/2006/picture">
+                  <pic:nvPicPr>
+                    <pic:cNvPr id="1" name=""/>
+                    <pic:cNvPicPr/>
+                  </pic:nvPicPr>
+                  <pic:blipFill>
+                    <a:blip r:embed="rId34"/>
+                    <a:stretch>
+                      <a:fillRect/>
+                    </a:stretch>
+                  </pic:blipFill>
+                  <pic:spPr>
+                    <a:xfrm>
+                      <a:off x="0" y="0"/>
+                      <a:ext cx="2438400" cy="4029075"/>
+                    </a:xfrm>
+                    <a:prstGeom prst="rect">
+                      <a:avLst/>
+                    </a:prstGeom>
+                  </pic:spPr>
+                </pic:pic>
+              </a:graphicData>
+            </a:graphic>
+          </wp:inline>
+        </w:drawing>
+      </w:r>
+      <w:r>
+        <w:rPr>
+          <w:noProof/>
+          <w:lang w:val="en-US"/>
+        </w:rPr>
+        <w:drawing>
+          <wp:inline distT="0" distB="0" distL="0" distR="0" wp14:anchorId="4080E54B" wp14:editId="0BB1DC09">
+            <wp:extent cx="2466975" cy="4048125"/>
+            <wp:effectExtent l="0" t="0" r="9525" b="9525"/>
+            <wp:docPr id="32" name="Imagen 32"/>
+            <wp:cNvGraphicFramePr>
+              <a:graphicFrameLocks xmlns:a="http://schemas.openxmlformats.org/drawingml/2006/main" noChangeAspect="1"/>
+            </wp:cNvGraphicFramePr>
+            <a:graphic xmlns:a="http://schemas.openxmlformats.org/drawingml/2006/main">
+              <a:graphicData uri="http://schemas.openxmlformats.org/drawingml/2006/picture">
+                <pic:pic xmlns:pic="http://schemas.openxmlformats.org/drawingml/2006/picture">
+                  <pic:nvPicPr>
+                    <pic:cNvPr id="1" name=""/>
+                    <pic:cNvPicPr/>
+                  </pic:nvPicPr>
+                  <pic:blipFill>
+                    <a:blip r:embed="rId39"/>
+                    <a:stretch>
+                      <a:fillRect/>
+                    </a:stretch>
+                  </pic:blipFill>
+                  <pic:spPr>
+                    <a:xfrm>
+                      <a:off x="0" y="0"/>
+                      <a:ext cx="2466975" cy="4048125"/>
+                    </a:xfrm>
+                    <a:prstGeom prst="rect">
+                      <a:avLst/>
+                    </a:prstGeom>
+                  </pic:spPr>
+                </pic:pic>
+              </a:graphicData>
+            </a:graphic>
+          </wp:inline>
+        </w:drawing>
+      </w:r>
+      <w:r>
+        <w:rPr>
+          <w:noProof/>
+          <w:lang w:val="en-US"/>
+        </w:rPr>
+        <w:drawing>
+          <wp:inline distT="0" distB="0" distL="0" distR="0" wp14:anchorId="6C4F9EC7" wp14:editId="43CADAB1">
+            <wp:extent cx="2447925" cy="4029075"/>
+            <wp:effectExtent l="0" t="0" r="9525" b="9525"/>
+            <wp:docPr id="33" name="Imagen 33"/>
+            <wp:cNvGraphicFramePr>
+              <a:graphicFrameLocks xmlns:a="http://schemas.openxmlformats.org/drawingml/2006/main" noChangeAspect="1"/>
+            </wp:cNvGraphicFramePr>
+            <a:graphic xmlns:a="http://schemas.openxmlformats.org/drawingml/2006/main">
+              <a:graphicData uri="http://schemas.openxmlformats.org/drawingml/2006/picture">
+                <pic:pic xmlns:pic="http://schemas.openxmlformats.org/drawingml/2006/picture">
+                  <pic:nvPicPr>
+                    <pic:cNvPr id="1" name=""/>
+                    <pic:cNvPicPr/>
+                  </pic:nvPicPr>
+                  <pic:blipFill>
+                    <a:blip r:embed="rId40"/>
+                    <a:stretch>
+                      <a:fillRect/>
+                    </a:stretch>
+                  </pic:blipFill>
+                  <pic:spPr>
+                    <a:xfrm>
+                      <a:off x="0" y="0"/>
+                      <a:ext cx="2447925" cy="4029075"/>
+                    </a:xfrm>
+                    <a:prstGeom prst="rect">
+                      <a:avLst/>
+                    </a:prstGeom>
+                  </pic:spPr>
+                </pic:pic>
+              </a:graphicData>
+            </a:graphic>
+          </wp:inline>
+        </w:drawing>
+      </w:r>
+      <w:r>
+        <w:rPr>
+          <w:noProof/>
+          <w:lang w:val="en-US"/>
+        </w:rPr>
+        <w:drawing>
+          <wp:inline distT="0" distB="0" distL="0" distR="0" wp14:anchorId="37AFBCE8" wp14:editId="4400A251">
+            <wp:extent cx="2438400" cy="4057650"/>
+            <wp:effectExtent l="0" t="0" r="0" b="0"/>
+            <wp:docPr id="34" name="Imagen 34"/>
+            <wp:cNvGraphicFramePr>
+              <a:graphicFrameLocks xmlns:a="http://schemas.openxmlformats.org/drawingml/2006/main" noChangeAspect="1"/>
+            </wp:cNvGraphicFramePr>
+            <a:graphic xmlns:a="http://schemas.openxmlformats.org/drawingml/2006/main">
+              <a:graphicData uri="http://schemas.openxmlformats.org/drawingml/2006/picture">
+                <pic:pic xmlns:pic="http://schemas.openxmlformats.org/drawingml/2006/picture">
+                  <pic:nvPicPr>
+                    <pic:cNvPr id="1" name=""/>
+                    <pic:cNvPicPr/>
+                  </pic:nvPicPr>
+                  <pic:blipFill>
+                    <a:blip r:embed="rId41"/>
+                    <a:stretch>
+                      <a:fillRect/>
+                    </a:stretch>
+                  </pic:blipFill>
+                  <pic:spPr>
+                    <a:xfrm>
+                      <a:off x="0" y="0"/>
+                      <a:ext cx="2438400" cy="4057650"/>
+                    </a:xfrm>
+                    <a:prstGeom prst="rect">
+                      <a:avLst/>
+                    </a:prstGeom>
+                  </pic:spPr>
+                </pic:pic>
+              </a:graphicData>
+            </a:graphic>
+          </wp:inline>
+        </w:drawing>
+      </w:r>
+      <w:r>
+        <w:rPr>
+          <w:noProof/>
+          <w:lang w:val="en-US"/>
+        </w:rPr>
+        <w:lastRenderedPageBreak/>
+        <w:drawing>
+          <wp:inline distT="0" distB="0" distL="0" distR="0" wp14:anchorId="4450760C" wp14:editId="0CA76AED">
+            <wp:extent cx="2486025" cy="4057650"/>
+            <wp:effectExtent l="0" t="0" r="9525" b="0"/>
+            <wp:docPr id="35" name="Imagen 35"/>
+            <wp:cNvGraphicFramePr>
+              <a:graphicFrameLocks xmlns:a="http://schemas.openxmlformats.org/drawingml/2006/main" noChangeAspect="1"/>
+            </wp:cNvGraphicFramePr>
+            <a:graphic xmlns:a="http://schemas.openxmlformats.org/drawingml/2006/main">
+              <a:graphicData uri="http://schemas.openxmlformats.org/drawingml/2006/picture">
+                <pic:pic xmlns:pic="http://schemas.openxmlformats.org/drawingml/2006/picture">
+                  <pic:nvPicPr>
+                    <pic:cNvPr id="1" name=""/>
+                    <pic:cNvPicPr/>
+                  </pic:nvPicPr>
+                  <pic:blipFill>
+                    <a:blip r:embed="rId42"/>
+                    <a:stretch>
+                      <a:fillRect/>
+                    </a:stretch>
+                  </pic:blipFill>
+                  <pic:spPr>
+                    <a:xfrm>
+                      <a:off x="0" y="0"/>
+                      <a:ext cx="2486025" cy="4057650"/>
+                    </a:xfrm>
+                    <a:prstGeom prst="rect">
+                      <a:avLst/>
+                    </a:prstGeom>
+                  </pic:spPr>
+                </pic:pic>
+              </a:graphicData>
+            </a:graphic>
+          </wp:inline>
+        </w:drawing>
+      </w:r>
+      <w:r>
+        <w:rPr>
+          <w:noProof/>
+          <w:lang w:val="en-US"/>
+        </w:rPr>
+        <w:drawing>
+          <wp:inline distT="0" distB="0" distL="0" distR="0" wp14:anchorId="725D7EE1" wp14:editId="164084DC">
+            <wp:extent cx="2486025" cy="4076700"/>
+            <wp:effectExtent l="0" t="0" r="9525" b="0"/>
+            <wp:docPr id="36" name="Imagen 36"/>
+            <wp:cNvGraphicFramePr>
+              <a:graphicFrameLocks xmlns:a="http://schemas.openxmlformats.org/drawingml/2006/main" noChangeAspect="1"/>
+            </wp:cNvGraphicFramePr>
+            <a:graphic xmlns:a="http://schemas.openxmlformats.org/drawingml/2006/main">
+              <a:graphicData uri="http://schemas.openxmlformats.org/drawingml/2006/picture">
+                <pic:pic xmlns:pic="http://schemas.openxmlformats.org/drawingml/2006/picture">
+                  <pic:nvPicPr>
+                    <pic:cNvPr id="1" name=""/>
+                    <pic:cNvPicPr/>
+                  </pic:nvPicPr>
+                  <pic:blipFill>
+                    <a:blip r:embed="rId43"/>
+                    <a:stretch>
+                      <a:fillRect/>
+                    </a:stretch>
+                  </pic:blipFill>
+                  <pic:spPr>
+                    <a:xfrm>
+                      <a:off x="0" y="0"/>
+                      <a:ext cx="2486025" cy="4076700"/>
+                    </a:xfrm>
+                    <a:prstGeom prst="rect">
+                      <a:avLst/>
+                    </a:prstGeom>
+                  </pic:spPr>
+                </pic:pic>
+              </a:graphicData>
+            </a:graphic>
+          </wp:inline>
+        </w:drawing>
+      </w:r>
+      <w:r>
+        <w:rPr>
+          <w:noProof/>
+          <w:lang w:val="en-US"/>
+        </w:rPr>
+        <w:drawing>
+          <wp:inline distT="0" distB="0" distL="0" distR="0" wp14:anchorId="771340BF" wp14:editId="38A7CFEE">
+            <wp:extent cx="2438400" cy="4029075"/>
+            <wp:effectExtent l="0" t="0" r="0" b="9525"/>
+            <wp:docPr id="37" name="Imagen 37"/>
+            <wp:cNvGraphicFramePr>
+              <a:graphicFrameLocks xmlns:a="http://schemas.openxmlformats.org/drawingml/2006/main" noChangeAspect="1"/>
+            </wp:cNvGraphicFramePr>
+            <a:graphic xmlns:a="http://schemas.openxmlformats.org/drawingml/2006/main">
+              <a:graphicData uri="http://schemas.openxmlformats.org/drawingml/2006/picture">
+                <pic:pic xmlns:pic="http://schemas.openxmlformats.org/drawingml/2006/picture">
+                  <pic:nvPicPr>
+                    <pic:cNvPr id="1" name=""/>
+                    <pic:cNvPicPr/>
+                  </pic:nvPicPr>
+                  <pic:blipFill>
+                    <a:blip r:embed="rId34"/>
+                    <a:stretch>
+                      <a:fillRect/>
+                    </a:stretch>
+                  </pic:blipFill>
+                  <pic:spPr>
+                    <a:xfrm>
+                      <a:off x="0" y="0"/>
+                      <a:ext cx="2438400" cy="4029075"/>
+                    </a:xfrm>
+                    <a:prstGeom prst="rect">
+                      <a:avLst/>
+                    </a:prstGeom>
+                  </pic:spPr>
+                </pic:pic>
+              </a:graphicData>
+            </a:graphic>
+          </wp:inline>
+        </w:drawing>
+      </w:r>
+      <w:r>
+        <w:rPr>
+          <w:noProof/>
+          <w:lang w:val="en-US"/>
+        </w:rPr>
+        <w:drawing>
+          <wp:inline distT="0" distB="0" distL="0" distR="0" wp14:anchorId="14CAFD67" wp14:editId="1321B2F0">
+            <wp:extent cx="2438400" cy="4000500"/>
+            <wp:effectExtent l="0" t="0" r="0" b="0"/>
+            <wp:docPr id="39" name="Imagen 39"/>
+            <wp:cNvGraphicFramePr>
+              <a:graphicFrameLocks xmlns:a="http://schemas.openxmlformats.org/drawingml/2006/main" noChangeAspect="1"/>
+            </wp:cNvGraphicFramePr>
+            <a:graphic xmlns:a="http://schemas.openxmlformats.org/drawingml/2006/main">
+              <a:graphicData uri="http://schemas.openxmlformats.org/drawingml/2006/picture">
+                <pic:pic xmlns:pic="http://schemas.openxmlformats.org/drawingml/2006/picture">
+                  <pic:nvPicPr>
+                    <pic:cNvPr id="1" name=""/>
+                    <pic:cNvPicPr/>
+                  </pic:nvPicPr>
+                  <pic:blipFill>
+                    <a:blip r:embed="rId44"/>
+                    <a:stretch>
+                      <a:fillRect/>
+                    </a:stretch>
+                  </pic:blipFill>
+                  <pic:spPr>
+                    <a:xfrm>
+                      <a:off x="0" y="0"/>
+                      <a:ext cx="2438400" cy="4000500"/>
+                    </a:xfrm>
+                    <a:prstGeom prst="rect">
+                      <a:avLst/>
+                    </a:prstGeom>
+                  </pic:spPr>
+                </pic:pic>
+              </a:graphicData>
+            </a:graphic>
+          </wp:inline>
+        </w:drawing>
+      </w:r>
+      <w:r>
+        <w:rPr>
+          <w:noProof/>
+          <w:lang w:val="en-US"/>
+        </w:rPr>
+        <w:lastRenderedPageBreak/>
+        <w:drawing>
+          <wp:inline distT="0" distB="0" distL="0" distR="0" wp14:anchorId="7B8FA857" wp14:editId="311B85D3">
+            <wp:extent cx="2457450" cy="4029075"/>
+            <wp:effectExtent l="0" t="0" r="0" b="9525"/>
+            <wp:docPr id="40" name="Imagen 40"/>
+            <wp:cNvGraphicFramePr>
+              <a:graphicFrameLocks xmlns:a="http://schemas.openxmlformats.org/drawingml/2006/main" noChangeAspect="1"/>
+            </wp:cNvGraphicFramePr>
+            <a:graphic xmlns:a="http://schemas.openxmlformats.org/drawingml/2006/main">
+              <a:graphicData uri="http://schemas.openxmlformats.org/drawingml/2006/picture">
+                <pic:pic xmlns:pic="http://schemas.openxmlformats.org/drawingml/2006/picture">
+                  <pic:nvPicPr>
+                    <pic:cNvPr id="1" name=""/>
+                    <pic:cNvPicPr/>
+                  </pic:nvPicPr>
+                  <pic:blipFill>
+                    <a:blip r:embed="rId45"/>
+                    <a:stretch>
+                      <a:fillRect/>
+                    </a:stretch>
+                  </pic:blipFill>
+                  <pic:spPr>
+                    <a:xfrm>
+                      <a:off x="0" y="0"/>
+                      <a:ext cx="2457450" cy="4029075"/>
+                    </a:xfrm>
+                    <a:prstGeom prst="rect">
+                      <a:avLst/>
+                    </a:prstGeom>
+                  </pic:spPr>
+                </pic:pic>
+              </a:graphicData>
+            </a:graphic>
+          </wp:inline>
+        </w:drawing>
       </w:r>
     </w:p>
     <w:sectPr>
-      <w:headerReference w:type="even" r:id="rId13"/>
-      <w:headerReference w:type="default" r:id="rId14"/>
-      <w:footerReference w:type="even" r:id="rId15"/>
-      <w:footerReference w:type="default" r:id="rId16"/>
-      <w:headerReference w:type="first" r:id="rId17"/>
-      <w:footerReference w:type="first" r:id="rId18"/>
+      <w:headerReference w:type="even" r:id="rId46"/>
+      <w:headerReference w:type="default" r:id="rId47"/>
+      <w:footerReference w:type="even" r:id="rId48"/>
+      <w:footerReference w:type="default" r:id="rId49"/>
+      <w:headerReference w:type="first" r:id="rId50"/>
+      <w:footerReference w:type="first" r:id="rId51"/>
       <w:pgSz w:w="11906" w:h="16838"/>
       <w:pgMar w:top="574" w:right="1134" w:bottom="1134" w:left="1134" w:header="709" w:footer="193" w:gutter="0"/>
       <w:cols w:space="708"/>
@@ -2534,7 +3990,7 @@
             <w:rPr>
               <w:noProof/>
             </w:rPr>
-            <w:t>7</w:t>
+            <w:t>14</w:t>
           </w:r>
           <w:r>
             <w:fldChar w:fldCharType="end"/>
@@ -2555,7 +4011,7 @@
             <w:rPr>
               <w:noProof/>
             </w:rPr>
-            <w:t>7</w:t>
+            <w:t>19</w:t>
           </w:r>
           <w:r>
             <w:fldChar w:fldCharType="end"/>
@@ -8055,7 +9511,7 @@
 </file>
 
 <file path=customXml/itemProps1.xml><?xml version="1.0" encoding="utf-8"?>
-<ds:datastoreItem xmlns:ds="http://schemas.openxmlformats.org/officeDocument/2006/customXml" ds:itemID="{8FEDFA8C-583B-4D97-8470-1AD1260AAA40}">
+<ds:datastoreItem xmlns:ds="http://schemas.openxmlformats.org/officeDocument/2006/customXml" ds:itemID="{9BD02EF0-93B8-46F7-9542-A158DC883215}">
   <ds:schemaRefs>
     <ds:schemaRef ds:uri="http://schemas.openxmlformats.org/officeDocument/2006/bibliography"/>
   </ds:schemaRefs>

</xml_diff>

<commit_message>
proyecto infraestructura y diseño tecnologias
</commit_message>
<xml_diff>
--- a/proyecto final/Defensa/Programacion/GNC-Diseño y Tecnologias.docx
+++ b/proyecto final/Defensa/Programacion/GNC-Diseño y Tecnologias.docx
@@ -1,6 +1,6 @@
 
 <file path=word/document.xml><?xml version="1.0" encoding="utf-8"?>
-<w:document xmlns:wpc="http://schemas.microsoft.com/office/word/2010/wordprocessingCanvas" xmlns:cx="http://schemas.microsoft.com/office/drawing/2014/chartex" xmlns:cx1="http://schemas.microsoft.com/office/drawing/2015/9/8/chartex" xmlns:mc="http://schemas.openxmlformats.org/markup-compatibility/2006" xmlns:o="urn:schemas-microsoft-com:office:office" xmlns:r="http://schemas.openxmlformats.org/officeDocument/2006/relationships" xmlns:m="http://schemas.openxmlformats.org/officeDocument/2006/math" xmlns:v="urn:schemas-microsoft-com:vml" xmlns:wp14="http://schemas.microsoft.com/office/word/2010/wordprocessingDrawing" xmlns:wp="http://schemas.openxmlformats.org/drawingml/2006/wordprocessingDrawing" xmlns:w10="urn:schemas-microsoft-com:office:word" xmlns:w="http://schemas.openxmlformats.org/wordprocessingml/2006/main" xmlns:w14="http://schemas.microsoft.com/office/word/2010/wordml" xmlns:w15="http://schemas.microsoft.com/office/word/2012/wordml" xmlns:w16se="http://schemas.microsoft.com/office/word/2015/wordml/symex" xmlns:wpg="http://schemas.microsoft.com/office/word/2010/wordprocessingGroup" xmlns:wpi="http://schemas.microsoft.com/office/word/2010/wordprocessingInk" xmlns:wne="http://schemas.microsoft.com/office/word/2006/wordml" xmlns:wps="http://schemas.microsoft.com/office/word/2010/wordprocessingShape" mc:Ignorable="w14 w15 w16se wp14">
+<w:document xmlns:wpc="http://schemas.microsoft.com/office/word/2010/wordprocessingCanvas" xmlns:mc="http://schemas.openxmlformats.org/markup-compatibility/2006" xmlns:o="urn:schemas-microsoft-com:office:office" xmlns:r="http://schemas.openxmlformats.org/officeDocument/2006/relationships" xmlns:m="http://schemas.openxmlformats.org/officeDocument/2006/math" xmlns:v="urn:schemas-microsoft-com:vml" xmlns:wp14="http://schemas.microsoft.com/office/word/2010/wordprocessingDrawing" xmlns:wp="http://schemas.openxmlformats.org/drawingml/2006/wordprocessingDrawing" xmlns:w10="urn:schemas-microsoft-com:office:word" xmlns:w="http://schemas.openxmlformats.org/wordprocessingml/2006/main" xmlns:w14="http://schemas.microsoft.com/office/word/2010/wordml" xmlns:w15="http://schemas.microsoft.com/office/word/2012/wordml" xmlns:wpg="http://schemas.microsoft.com/office/word/2010/wordprocessingGroup" xmlns:wpi="http://schemas.microsoft.com/office/word/2010/wordprocessingInk" xmlns:wne="http://schemas.microsoft.com/office/word/2006/wordml" xmlns:wps="http://schemas.microsoft.com/office/word/2010/wordprocessingShape" mc:Ignorable="w14 w15 wp14">
   <w:body>
     <w:p/>
     <w:p/>
@@ -10,7 +10,7 @@
     <w:p/>
     <w:p>
       <w:pPr>
-        <w:pStyle w:val="Ttulo"/>
+        <w:pStyle w:val="Puesto"/>
         <w:jc w:val="center"/>
       </w:pPr>
       <w:r>
@@ -19,7 +19,7 @@
     </w:p>
     <w:p>
       <w:pPr>
-        <w:pStyle w:val="Ttulo"/>
+        <w:pStyle w:val="Puesto"/>
         <w:jc w:val="center"/>
       </w:pPr>
       <w:r>
@@ -67,7 +67,7 @@
       <w:r>
         <w:rPr>
           <w:noProof/>
-          <w:lang w:val="en-US"/>
+          <w:lang w:eastAsia="es-UY"/>
         </w:rPr>
         <w:drawing>
           <wp:inline distT="0" distB="0" distL="0" distR="0" wp14:anchorId="01794C08" wp14:editId="25668EAC">
@@ -122,7 +122,7 @@
     <w:p/>
     <w:p>
       <w:pPr>
-        <w:pStyle w:val="Ttulo"/>
+        <w:pStyle w:val="Puesto"/>
       </w:pPr>
       <w:r>
         <w:t>DISEÑO Y</w:t>
@@ -245,7 +245,7 @@
       <w:sdtContent>
         <w:p>
           <w:pPr>
-            <w:pStyle w:val="TtuloTDC"/>
+            <w:pStyle w:val="TtulodeTDC"/>
           </w:pPr>
           <w:r>
             <w:t>Índice</w:t>
@@ -2484,8 +2484,21 @@
     <w:p/>
     <w:p>
       <w:r>
-        <w:t>Para la base de datos (BD) se utiliza la opción de Oracle en su versión 10g con el gestor Sql Developer</w:t>
-      </w:r>
+        <w:t xml:space="preserve">Para la base de datos (BD) se utiliza la opción de Oracle en su versión 10g con el gestor </w:t>
+      </w:r>
+      <w:proofErr w:type="spellStart"/>
+      <w:r>
+        <w:t>Sql</w:t>
+      </w:r>
+      <w:proofErr w:type="spellEnd"/>
+      <w:r>
+        <w:t xml:space="preserve"> </w:t>
+      </w:r>
+      <w:proofErr w:type="spellStart"/>
+      <w:r>
+        <w:t>Developer</w:t>
+      </w:r>
+      <w:proofErr w:type="spellEnd"/>
       <w:r>
         <w:t>.</w:t>
       </w:r>
@@ -2496,7 +2509,7 @@
       <w:r>
         <w:rPr>
           <w:noProof/>
-          <w:lang w:val="en-US"/>
+          <w:lang w:eastAsia="es-UY"/>
         </w:rPr>
         <w:drawing>
           <wp:inline distT="0" distB="0" distL="0" distR="0" wp14:anchorId="1E7D2A28" wp14:editId="42C70B9C">
@@ -2548,7 +2561,15 @@
         <w:t>Para el</w:t>
       </w:r>
       <w:r>
-        <w:t xml:space="preserve"> diseño de la app web</w:t>
+        <w:t xml:space="preserve"> diseño de la </w:t>
+      </w:r>
+      <w:proofErr w:type="spellStart"/>
+      <w:r>
+        <w:t>app</w:t>
+      </w:r>
+      <w:proofErr w:type="spellEnd"/>
+      <w:r>
+        <w:t xml:space="preserve"> web</w:t>
       </w:r>
       <w:r>
         <w:t xml:space="preserve"> se consideró</w:t>
@@ -2599,7 +2620,15 @@
         <w:t>Aquí</w:t>
       </w:r>
       <w:r>
-        <w:t xml:space="preserve"> utiliza el driver JDBC de Oracle y la persistencia se realiza con Java persistance API (JPA) y se utilizan Daos, los que estarían encargados del acceso a los datos que se encuentren en la BD. Los Daos traen los datos y los almacenan en las entidades para que luego se pueda  trabajar con ellos. </w:t>
+        <w:t xml:space="preserve"> utiliza el driver JDBC de Oracle y la persistencia se realiza con Java </w:t>
+      </w:r>
+      <w:proofErr w:type="spellStart"/>
+      <w:r>
+        <w:t>persistance</w:t>
+      </w:r>
+      <w:proofErr w:type="spellEnd"/>
+      <w:r>
+        <w:t xml:space="preserve"> API (JPA) y se utilizan Daos, los que estarían encargados del acceso a los datos que se encuentren en la BD. Los Daos traen los datos y los almacenan en las entidades para que luego se pueda  trabajar con ellos. </w:t>
       </w:r>
     </w:p>
     <w:p/>
@@ -2627,7 +2656,15 @@
     </w:p>
     <w:p>
       <w:r>
-        <w:t>Aquí utilizamos ejb’s que contienen todas las condiciones necesarias para utilizar los métodos CRUD que se encuentran en los daos</w:t>
+        <w:t xml:space="preserve">Aquí utilizamos </w:t>
+      </w:r>
+      <w:proofErr w:type="spellStart"/>
+      <w:r>
+        <w:t>ejb’s</w:t>
+      </w:r>
+      <w:proofErr w:type="spellEnd"/>
+      <w:r>
+        <w:t xml:space="preserve"> que contienen todas las condiciones necesarias para utilizar los métodos CRUD que se encuentran en los daos</w:t>
       </w:r>
     </w:p>
     <w:p/>
@@ -2655,12 +2692,28 @@
     </w:p>
     <w:p>
       <w:r>
-        <w:t>Aquí estamos utilizando CSS para dar los estilos de los formularios y organizar el formato de presentación de la aplicación web. Para la construcción de la interfaz gráfica se utiliza JSF con la librería de PrimeFaces. Con este último se creó el menú lateral y las tablas que contienen los listados</w:t>
-      </w:r>
-    </w:p>
-    <w:p>
-      <w:r>
-        <w:t>Al utilizar jsf necesariamente debemos utilizar etiquetas HTML, estas etiquetas brindan un comportamiento “especial” y más potente que la estándar. Además también se hace necesario utilizar el modelo vista controlador (MVC)</w:t>
+        <w:t xml:space="preserve">Aquí estamos utilizando CSS para dar los estilos de los formularios y organizar el formato de presentación de la aplicación web. Para la construcción de la interfaz gráfica se utiliza JSF con la librería de </w:t>
+      </w:r>
+      <w:proofErr w:type="spellStart"/>
+      <w:r>
+        <w:t>PrimeFaces</w:t>
+      </w:r>
+      <w:proofErr w:type="spellEnd"/>
+      <w:r>
+        <w:t>. Con este último se creó el menú lateral y las tablas que contienen los listados</w:t>
+      </w:r>
+    </w:p>
+    <w:p>
+      <w:r>
+        <w:t xml:space="preserve">Al utilizar </w:t>
+      </w:r>
+      <w:proofErr w:type="spellStart"/>
+      <w:r>
+        <w:t>jsf</w:t>
+      </w:r>
+      <w:proofErr w:type="spellEnd"/>
+      <w:r>
+        <w:t xml:space="preserve"> necesariamente debemos utilizar etiquetas HTML, estas etiquetas brindan un comportamiento “especial” y más potente que la estándar. Además también se hace necesario utilizar el modelo vista controlador (MVC)</w:t>
       </w:r>
     </w:p>
     <w:p/>
@@ -2694,7 +2747,7 @@
       <w:r>
         <w:rPr>
           <w:noProof/>
-          <w:lang w:val="en-US"/>
+          <w:lang w:eastAsia="es-UY"/>
         </w:rPr>
         <w:drawing>
           <wp:inline distT="0" distB="0" distL="0" distR="0" wp14:anchorId="691539A9" wp14:editId="6E51E800">
@@ -2757,7 +2810,7 @@
       <w:r>
         <w:rPr>
           <w:noProof/>
-          <w:lang w:val="en-US"/>
+          <w:lang w:eastAsia="es-UY"/>
         </w:rPr>
         <w:drawing>
           <wp:inline distT="0" distB="0" distL="0" distR="0" wp14:anchorId="573E3F82" wp14:editId="0A1753A5">
@@ -2871,7 +2924,15 @@
         <w:t>La JVM se sitúa sobre el Hardware y actúa como nexo entre el sistema operativo</w:t>
       </w:r>
       <w:r>
-        <w:t xml:space="preserve"> y el bytecode </w:t>
+        <w:t xml:space="preserve"> y el </w:t>
+      </w:r>
+      <w:proofErr w:type="spellStart"/>
+      <w:r>
+        <w:t>bytecode</w:t>
+      </w:r>
+      <w:proofErr w:type="spellEnd"/>
+      <w:r>
+        <w:t xml:space="preserve"> </w:t>
       </w:r>
       <w:r>
         <w:t>(instrucciones</w:t>
@@ -2916,7 +2977,7 @@
       <w:r>
         <w:rPr>
           <w:noProof/>
-          <w:lang w:val="en-US"/>
+          <w:lang w:eastAsia="es-UY"/>
         </w:rPr>
         <w:drawing>
           <wp:inline distT="0" distB="0" distL="0" distR="0">
@@ -2984,7 +3045,15 @@
         <w:t xml:space="preserve">Es una plataforma </w:t>
       </w:r>
       <w:r>
-        <w:t>que permite el desarrollo de software para el entorno empresarial. Incluye diferentes tecnologías como: EJB, JSP, JSF, Servlet, JPA entre otras.</w:t>
+        <w:t xml:space="preserve">que permite el desarrollo de software para el entorno empresarial. Incluye diferentes tecnologías como: EJB, JSP, JSF, </w:t>
+      </w:r>
+      <w:proofErr w:type="spellStart"/>
+      <w:r>
+        <w:t>Servlet</w:t>
+      </w:r>
+      <w:proofErr w:type="spellEnd"/>
+      <w:r>
+        <w:t>, JPA entre otras.</w:t>
       </w:r>
     </w:p>
     <w:p>
@@ -3027,7 +3096,15 @@
     </w:p>
     <w:p>
       <w:r>
-        <w:t xml:space="preserve">Java Persistance API, nos permite establecer una relación de correlación entre una base de datos relacional y un sistema orientado a objetos. La correlación  </w:t>
+        <w:t xml:space="preserve">Java </w:t>
+      </w:r>
+      <w:proofErr w:type="spellStart"/>
+      <w:r>
+        <w:t>Persistance</w:t>
+      </w:r>
+      <w:proofErr w:type="spellEnd"/>
+      <w:r>
+        <w:t xml:space="preserve"> API, nos permite establecer una relación de correlación entre una base de datos relacional y un sistema orientado a objetos. La correlación  </w:t>
       </w:r>
       <w:r>
         <w:t>en el sistema orientado a objetos (Java) se denomina Entidad. Una entidad es una clase POJO</w:t>
@@ -3039,7 +3116,35 @@
         <w:rPr>
           <w:rStyle w:val="Textoennegrita"/>
         </w:rPr>
-        <w:t xml:space="preserve">“Plain Old Java Object o </w:t>
+        <w:t>“</w:t>
+      </w:r>
+      <w:proofErr w:type="spellStart"/>
+      <w:r>
+        <w:rPr>
+          <w:rStyle w:val="Textoennegrita"/>
+        </w:rPr>
+        <w:t>Plain</w:t>
+      </w:r>
+      <w:proofErr w:type="spellEnd"/>
+      <w:r>
+        <w:rPr>
+          <w:rStyle w:val="Textoennegrita"/>
+        </w:rPr>
+        <w:t xml:space="preserve"> Old Java </w:t>
+      </w:r>
+      <w:proofErr w:type="spellStart"/>
+      <w:r>
+        <w:rPr>
+          <w:rStyle w:val="Textoennegrita"/>
+        </w:rPr>
+        <w:t>Object</w:t>
+      </w:r>
+      <w:proofErr w:type="spellEnd"/>
+      <w:r>
+        <w:rPr>
+          <w:rStyle w:val="Textoennegrita"/>
+        </w:rPr>
+        <w:t xml:space="preserve"> o </w:t>
       </w:r>
       <w:r>
         <w:t>Un objeto Java Plano Antiguo”, es una instancia de una clase que no extiende ni implementa nada en especial.</w:t>
@@ -3047,8 +3152,13 @@
     </w:p>
     <w:p/>
     <w:p>
-      <w:r>
-        <w:t xml:space="preserve">JavaServer Faces (JSF) </w:t>
+      <w:proofErr w:type="spellStart"/>
+      <w:r>
+        <w:t>JavaServer</w:t>
+      </w:r>
+      <w:proofErr w:type="spellEnd"/>
+      <w:r>
+        <w:t xml:space="preserve"> Faces (JSF) </w:t>
       </w:r>
       <w:r>
         <w:rPr>
@@ -3079,7 +3189,15 @@
         </w:numPr>
       </w:pPr>
       <w:r>
-        <w:t>Un conjunto de APIs para representar componentes de una interfaz de usuario y administrar su estado, manejar eventos, validar entrada, definir un esquema de navegación de las páginas y dar soporte para internacionalización y accesibilidad.</w:t>
+        <w:t xml:space="preserve">Un conjunto de </w:t>
+      </w:r>
+      <w:proofErr w:type="spellStart"/>
+      <w:r>
+        <w:t>APIs</w:t>
+      </w:r>
+      <w:proofErr w:type="spellEnd"/>
+      <w:r>
+        <w:t xml:space="preserve"> para representar componentes de una interfaz de usuario y administrar su estado, manejar eventos, validar entrada, definir un esquema de navegación de las páginas y dar soporte para internacionalización y accesibilidad.</w:t>
       </w:r>
     </w:p>
     <w:p>
@@ -3103,7 +3221,31 @@
         </w:numPr>
       </w:pPr>
       <w:r>
-        <w:t>Dos bibliotecas de etiquetas personalizadas para JavaServer Pages que permiten expresar una interfaz JavaServer Faces dentro de una página JSP.</w:t>
+        <w:t xml:space="preserve">Dos bibliotecas de etiquetas personalizadas para </w:t>
+      </w:r>
+      <w:proofErr w:type="spellStart"/>
+      <w:r>
+        <w:t>JavaServer</w:t>
+      </w:r>
+      <w:proofErr w:type="spellEnd"/>
+      <w:r>
+        <w:t xml:space="preserve"> </w:t>
+      </w:r>
+      <w:proofErr w:type="spellStart"/>
+      <w:r>
+        <w:t>Pages</w:t>
+      </w:r>
+      <w:proofErr w:type="spellEnd"/>
+      <w:r>
+        <w:t xml:space="preserve"> que permiten expresar una interfaz </w:t>
+      </w:r>
+      <w:proofErr w:type="spellStart"/>
+      <w:r>
+        <w:t>JavaServer</w:t>
+      </w:r>
+      <w:proofErr w:type="spellEnd"/>
+      <w:r>
+        <w:t xml:space="preserve"> Faces dentro de una página JSP.</w:t>
       </w:r>
     </w:p>
     <w:p>
@@ -3138,15 +3280,22 @@
           <w:numId w:val="20"/>
         </w:numPr>
       </w:pPr>
-      <w:r>
-        <w:t>Beans administrados.</w:t>
-      </w:r>
-    </w:p>
-    <w:p/>
-    <w:p>
+      <w:proofErr w:type="spellStart"/>
       <w:r>
         <w:t>Beans</w:t>
       </w:r>
+      <w:proofErr w:type="spellEnd"/>
+      <w:r>
+        <w:t xml:space="preserve"> administrados.</w:t>
+      </w:r>
+    </w:p>
+    <w:p/>
+    <w:p>
+      <w:proofErr w:type="spellStart"/>
+      <w:r>
+        <w:t>Beans</w:t>
+      </w:r>
+      <w:proofErr w:type="spellEnd"/>
       <w:r>
         <w:t xml:space="preserve"> </w:t>
       </w:r>
@@ -3163,8 +3312,13 @@
       <w:r>
         <w:t xml:space="preserve">Son un modelo de componentes creado por </w:t>
       </w:r>
-      <w:r>
-        <w:t>Sun Microsystems</w:t>
+      <w:proofErr w:type="spellStart"/>
+      <w:r>
+        <w:t>Sun</w:t>
+      </w:r>
+      <w:proofErr w:type="spellEnd"/>
+      <w:r>
+        <w:t xml:space="preserve"> Microsystems</w:t>
       </w:r>
       <w:r>
         <w:t xml:space="preserve"> para la construcción de aplicaciones en </w:t>
@@ -3178,15 +3332,28 @@
     </w:p>
     <w:p>
       <w:r>
-        <w:t xml:space="preserve">Se usan para encapsular varios objetos en un único objeto (la vaina o Bean inglés), para hacer uso de un solo objeto en lugar de varios más simples. </w:t>
+        <w:t xml:space="preserve">Se usan para encapsular varios objetos en un único objeto (la vaina o </w:t>
+      </w:r>
+      <w:proofErr w:type="spellStart"/>
+      <w:r>
+        <w:t>Bean</w:t>
+      </w:r>
+      <w:proofErr w:type="spellEnd"/>
+      <w:r>
+        <w:t xml:space="preserve"> inglés), para hacer uso de un solo objeto en lugar de varios más simples. </w:t>
       </w:r>
     </w:p>
     <w:p>
       <w:r>
         <w:t xml:space="preserve">La especificación de JavaBeans de </w:t>
       </w:r>
-      <w:r>
-        <w:t>Sun Microsystems</w:t>
+      <w:proofErr w:type="spellStart"/>
+      <w:r>
+        <w:t>Sun</w:t>
+      </w:r>
+      <w:proofErr w:type="spellEnd"/>
+      <w:r>
+        <w:t xml:space="preserve"> Microsystems</w:t>
       </w:r>
       <w:r>
         <w:t xml:space="preserve"> los define como "componentes de software reutilizables que se puedan manipular visualmente en una herramienta de construcción". </w:t>
@@ -3277,8 +3444,13 @@
       </w:r>
       <w:hyperlink r:id="rId14" w:tooltip="Oracle Corporation" w:history="1">
         <w:r>
-          <w:t>Oracle Corporation</w:t>
+          <w:t xml:space="preserve">Oracle </w:t>
         </w:r>
+        <w:proofErr w:type="spellStart"/>
+        <w:r>
+          <w:t>Corporation</w:t>
+        </w:r>
+        <w:proofErr w:type="spellEnd"/>
       </w:hyperlink>
     </w:p>
     <w:p>
@@ -3334,13 +3506,47 @@
       <w:r>
         <w:t xml:space="preserve"> basado en el lenguaje de programación SQL (Lenguaje de consulta estructurada o </w:t>
       </w:r>
+      <w:proofErr w:type="spellStart"/>
       <w:r>
         <w:rPr>
           <w:b/>
           <w:bCs/>
         </w:rPr>
-        <w:t>Structured Query Language</w:t>
-      </w:r>
+        <w:t>Structured</w:t>
+      </w:r>
+      <w:proofErr w:type="spellEnd"/>
+      <w:r>
+        <w:rPr>
+          <w:b/>
+          <w:bCs/>
+        </w:rPr>
+        <w:t xml:space="preserve"> </w:t>
+      </w:r>
+      <w:proofErr w:type="spellStart"/>
+      <w:r>
+        <w:rPr>
+          <w:b/>
+          <w:bCs/>
+        </w:rPr>
+        <w:t>Query</w:t>
+      </w:r>
+      <w:proofErr w:type="spellEnd"/>
+      <w:r>
+        <w:rPr>
+          <w:b/>
+          <w:bCs/>
+        </w:rPr>
+        <w:t xml:space="preserve"> </w:t>
+      </w:r>
+      <w:proofErr w:type="spellStart"/>
+      <w:r>
+        <w:rPr>
+          <w:b/>
+          <w:bCs/>
+        </w:rPr>
+        <w:t>Language</w:t>
+      </w:r>
+      <w:proofErr w:type="spellEnd"/>
       <w:r>
         <w:rPr>
           <w:bCs/>
@@ -3384,18 +3590,44 @@
       <w:r>
         <w:t xml:space="preserve">, por el acrónimo en inglés de </w:t>
       </w:r>
+      <w:proofErr w:type="spellStart"/>
       <w:r>
         <w:rPr>
           <w:i/>
           <w:iCs/>
         </w:rPr>
-        <w:t>Object-Relational Data Base Management System</w:t>
-      </w:r>
+        <w:t>Object-Relational</w:t>
+      </w:r>
+      <w:proofErr w:type="spellEnd"/>
+      <w:r>
+        <w:rPr>
+          <w:i/>
+          <w:iCs/>
+        </w:rPr>
+        <w:t xml:space="preserve"> Data Base Management </w:t>
+      </w:r>
+      <w:proofErr w:type="spellStart"/>
+      <w:r>
+        <w:rPr>
+          <w:i/>
+          <w:iCs/>
+        </w:rPr>
+        <w:t>System</w:t>
+      </w:r>
+      <w:proofErr w:type="spellEnd"/>
       <w:r>
         <w:t xml:space="preserve">), desarrollado por </w:t>
       </w:r>
       <w:r>
-        <w:t xml:space="preserve">Oracle Corporation. </w:t>
+        <w:t xml:space="preserve">Oracle </w:t>
+      </w:r>
+      <w:proofErr w:type="spellStart"/>
+      <w:r>
+        <w:t>Corporation</w:t>
+      </w:r>
+      <w:proofErr w:type="spellEnd"/>
+      <w:r>
+        <w:t xml:space="preserve">. </w:t>
       </w:r>
       <w:r>
         <w:t xml:space="preserve"> </w:t>
@@ -3423,8 +3655,29 @@
       <w:r>
         <w:t xml:space="preserve"> como </w:t>
       </w:r>
-      <w:r>
-        <w:t>PostgreSQL, MySQL o Firebird.</w:t>
+      <w:proofErr w:type="spellStart"/>
+      <w:r>
+        <w:t>PostgreSQL</w:t>
+      </w:r>
+      <w:proofErr w:type="spellEnd"/>
+      <w:r>
+        <w:t xml:space="preserve">, </w:t>
+      </w:r>
+      <w:proofErr w:type="spellStart"/>
+      <w:r>
+        <w:t>MySQL</w:t>
+      </w:r>
+      <w:proofErr w:type="spellEnd"/>
+      <w:r>
+        <w:t xml:space="preserve"> o </w:t>
+      </w:r>
+      <w:proofErr w:type="spellStart"/>
+      <w:r>
+        <w:t>Firebird</w:t>
+      </w:r>
+      <w:proofErr w:type="spellEnd"/>
+      <w:r>
+        <w:t>.</w:t>
       </w:r>
     </w:p>
     <w:p/>
@@ -3433,10 +3686,12 @@
         <w:pStyle w:val="Ttulo3"/>
       </w:pPr>
       <w:bookmarkStart w:id="23" w:name="_Toc536141990"/>
+      <w:proofErr w:type="spellStart"/>
       <w:r>
         <w:t>GitHub</w:t>
       </w:r>
       <w:bookmarkEnd w:id="23"/>
+      <w:proofErr w:type="spellEnd"/>
       <w:r>
         <w:t xml:space="preserve"> </w:t>
       </w:r>
@@ -3489,7 +3744,31 @@
         <w:t xml:space="preserve"> pensado para un lenguaje en específico, soporta los siguientes lenguajes: </w:t>
       </w:r>
       <w:r>
-        <w:t>Java, ANSI C, C++, JSP, sh, perl, php, sed.</w:t>
+        <w:t xml:space="preserve">Java, ANSI C, C++, JSP, </w:t>
+      </w:r>
+      <w:proofErr w:type="spellStart"/>
+      <w:r>
+        <w:t>sh</w:t>
+      </w:r>
+      <w:proofErr w:type="spellEnd"/>
+      <w:r>
+        <w:t xml:space="preserve">, </w:t>
+      </w:r>
+      <w:proofErr w:type="spellStart"/>
+      <w:r>
+        <w:t>perl</w:t>
+      </w:r>
+      <w:proofErr w:type="spellEnd"/>
+      <w:r>
+        <w:t xml:space="preserve">, </w:t>
+      </w:r>
+      <w:proofErr w:type="spellStart"/>
+      <w:r>
+        <w:t>php</w:t>
+      </w:r>
+      <w:proofErr w:type="spellEnd"/>
+      <w:r>
+        <w:t>, sed.</w:t>
       </w:r>
     </w:p>
     <w:p/>
@@ -3515,8 +3794,21 @@
         <w:t xml:space="preserve"> llamado </w:t>
       </w:r>
       <w:r>
-        <w:t>Java Development Toolkit</w:t>
-      </w:r>
+        <w:t xml:space="preserve">Java </w:t>
+      </w:r>
+      <w:proofErr w:type="spellStart"/>
+      <w:r>
+        <w:t>Development</w:t>
+      </w:r>
+      <w:proofErr w:type="spellEnd"/>
+      <w:r>
+        <w:t xml:space="preserve"> </w:t>
+      </w:r>
+      <w:proofErr w:type="spellStart"/>
+      <w:r>
+        <w:t>Toolkit</w:t>
+      </w:r>
+      <w:proofErr w:type="spellEnd"/>
       <w:r>
         <w:t xml:space="preserve"> (JDT) y el compilador (ECJ) que se entrega como parte de Eclipse (y que son usados también para desarrollar el mismo Eclipse)</w:t>
       </w:r>
@@ -3539,10 +3831,12 @@
         <w:pStyle w:val="Ttulo3"/>
       </w:pPr>
       <w:bookmarkStart w:id="25" w:name="_Toc536141992"/>
+      <w:proofErr w:type="spellStart"/>
       <w:r>
         <w:t>PrimeFaces</w:t>
       </w:r>
       <w:bookmarkEnd w:id="25"/>
+      <w:proofErr w:type="spellEnd"/>
     </w:p>
     <w:p>
       <w:r>
@@ -3562,8 +3856,29 @@
       </w:r>
     </w:p>
     <w:p>
-      <w:r>
-        <w:t>Primefaces está bajo la licencia de Apache License V2. Una de las ventajas de utilizar Primefaces, es que permite la integración con otros componentes.</w:t>
+      <w:proofErr w:type="spellStart"/>
+      <w:r>
+        <w:t>Primefaces</w:t>
+      </w:r>
+      <w:proofErr w:type="spellEnd"/>
+      <w:r>
+        <w:t xml:space="preserve"> está bajo la licencia de Apache </w:t>
+      </w:r>
+      <w:proofErr w:type="spellStart"/>
+      <w:r>
+        <w:t>License</w:t>
+      </w:r>
+      <w:proofErr w:type="spellEnd"/>
+      <w:r>
+        <w:t xml:space="preserve"> V2. Una de las ventajas de utilizar </w:t>
+      </w:r>
+      <w:proofErr w:type="spellStart"/>
+      <w:r>
+        <w:t>Primefaces</w:t>
+      </w:r>
+      <w:proofErr w:type="spellEnd"/>
+      <w:r>
+        <w:t>, es que permite la integración con otros componentes.</w:t>
       </w:r>
       <w:r>
         <w:rPr>
@@ -3579,8 +3894,13 @@
         <w:pStyle w:val="Ttulo3"/>
       </w:pPr>
       <w:bookmarkStart w:id="26" w:name="_Toc536141993"/>
-      <w:r>
-        <w:t>Android Studio</w:t>
+      <w:proofErr w:type="spellStart"/>
+      <w:r>
+        <w:t>Android</w:t>
+      </w:r>
+      <w:proofErr w:type="spellEnd"/>
+      <w:r>
+        <w:t xml:space="preserve"> Studio</w:t>
       </w:r>
       <w:bookmarkEnd w:id="26"/>
     </w:p>
@@ -3595,10 +3915,18 @@
         <w:t xml:space="preserve">para la creación </w:t>
       </w:r>
       <w:r>
-        <w:t>de aplicaciones para A</w:t>
-      </w:r>
-      <w:r>
-        <w:t xml:space="preserve">ndroid, </w:t>
+        <w:t xml:space="preserve">de aplicaciones para </w:t>
+      </w:r>
+      <w:proofErr w:type="spellStart"/>
+      <w:r>
+        <w:t>A</w:t>
+      </w:r>
+      <w:r>
+        <w:t>ndroid</w:t>
+      </w:r>
+      <w:proofErr w:type="spellEnd"/>
+      <w:r>
+        <w:t xml:space="preserve">, </w:t>
       </w:r>
       <w:r>
         <w:t xml:space="preserve">cuenta con un editor de código HTML y JAVA entre otros. Otros de sus componentes es el emulador que permite </w:t>
@@ -3614,9 +3942,19 @@
       <w:r>
         <w:t xml:space="preserve">Está basado en el software </w:t>
       </w:r>
-      <w:r>
-        <w:t>IntelliJ IDEA de JetBrains</w:t>
-      </w:r>
+      <w:proofErr w:type="spellStart"/>
+      <w:r>
+        <w:t>IntelliJ</w:t>
+      </w:r>
+      <w:proofErr w:type="spellEnd"/>
+      <w:r>
+        <w:t xml:space="preserve"> IDEA de </w:t>
+      </w:r>
+      <w:proofErr w:type="spellStart"/>
+      <w:r>
+        <w:t>JetBrains</w:t>
+      </w:r>
+      <w:proofErr w:type="spellEnd"/>
       <w:r>
         <w:t xml:space="preserve"> y ha sido publicado de forma gratuita a través de la </w:t>
       </w:r>
@@ -3632,9 +3970,11 @@
       <w:r>
         <w:t xml:space="preserve">, </w:t>
       </w:r>
+      <w:proofErr w:type="spellStart"/>
       <w:r>
         <w:t>macOS</w:t>
       </w:r>
+      <w:proofErr w:type="spellEnd"/>
       <w:r>
         <w:t xml:space="preserve"> y </w:t>
       </w:r>
@@ -3642,7 +3982,15 @@
         <w:t>GNU/Linux</w:t>
       </w:r>
       <w:r>
-        <w:t>. Ha sido diseñado específicamente para el desarrollo de Android.</w:t>
+        <w:t xml:space="preserve">. Ha sido diseñado específicamente para el desarrollo de </w:t>
+      </w:r>
+      <w:proofErr w:type="spellStart"/>
+      <w:r>
+        <w:t>Android</w:t>
+      </w:r>
+      <w:proofErr w:type="spellEnd"/>
+      <w:r>
+        <w:t>.</w:t>
       </w:r>
       <w:r>
         <w:rPr>
@@ -3657,23 +4005,47 @@
         <w:pStyle w:val="Ttulo3"/>
       </w:pPr>
       <w:bookmarkStart w:id="27" w:name="_Toc536141994"/>
+      <w:proofErr w:type="spellStart"/>
       <w:r>
         <w:t>Retrofit</w:t>
       </w:r>
       <w:bookmarkEnd w:id="27"/>
+      <w:proofErr w:type="spellEnd"/>
     </w:p>
     <w:p>
       <w:r>
         <w:t xml:space="preserve">Es </w:t>
       </w:r>
       <w:r>
-        <w:t>un cliente para A</w:t>
-      </w:r>
-      <w:r>
-        <w:t>ndroid y java, que permite consumir REST, hacer peticiones GET, POST, PUT, DELETE, HEAD, Y PATCH</w:t>
-      </w:r>
-      <w:r>
-        <w:t>. Esta herramienta es de fácil uso, ahora el tiempo al no tener que escribir código. Utiliza como lenguajes XML y Json.</w:t>
+        <w:t xml:space="preserve">un cliente para </w:t>
+      </w:r>
+      <w:proofErr w:type="spellStart"/>
+      <w:r>
+        <w:t>A</w:t>
+      </w:r>
+      <w:r>
+        <w:t>ndroid</w:t>
+      </w:r>
+      <w:proofErr w:type="spellEnd"/>
+      <w:r>
+        <w:t xml:space="preserve"> y java, que permite consumir REST, hacer peticiones GET, POST, PUT, DELETE, HEAD, Y PATCH</w:t>
+      </w:r>
+      <w:r>
+        <w:t>. Esta herramienta es de fácil uso, ahor</w:t>
+      </w:r>
+      <w:r>
+        <w:t>r</w:t>
+      </w:r>
+      <w:r>
+        <w:t xml:space="preserve">a el tiempo al no tener que escribir código. Utiliza como lenguajes XML y </w:t>
+      </w:r>
+      <w:proofErr w:type="spellStart"/>
+      <w:r>
+        <w:t>Json</w:t>
+      </w:r>
+      <w:proofErr w:type="spellEnd"/>
+      <w:r>
+        <w:t>.</w:t>
       </w:r>
     </w:p>
     <w:p/>
@@ -3682,10 +4054,12 @@
         <w:pStyle w:val="Ttulo3"/>
       </w:pPr>
       <w:bookmarkStart w:id="28" w:name="_Toc536141995"/>
+      <w:proofErr w:type="spellStart"/>
       <w:r>
         <w:t>Wildfly</w:t>
       </w:r>
       <w:bookmarkEnd w:id="28"/>
+      <w:proofErr w:type="spellEnd"/>
     </w:p>
     <w:p>
       <w:r>
@@ -3696,23 +4070,34 @@
       <w:r>
         <w:t xml:space="preserve">Anteriormente conocido como </w:t>
       </w:r>
+      <w:proofErr w:type="spellStart"/>
       <w:r>
         <w:rPr>
           <w:b/>
           <w:bCs/>
         </w:rPr>
-        <w:t>JBoss AS</w:t>
-      </w:r>
-      <w:r>
-        <w:t xml:space="preserve">, o simplemente </w:t>
-      </w:r>
+        <w:t>JBoss</w:t>
+      </w:r>
+      <w:proofErr w:type="spellEnd"/>
       <w:r>
         <w:rPr>
           <w:b/>
           <w:bCs/>
         </w:rPr>
+        <w:t xml:space="preserve"> AS</w:t>
+      </w:r>
+      <w:r>
+        <w:t xml:space="preserve">, o simplemente </w:t>
+      </w:r>
+      <w:proofErr w:type="spellStart"/>
+      <w:r>
+        <w:rPr>
+          <w:b/>
+          <w:bCs/>
+        </w:rPr>
         <w:t>JBoss</w:t>
       </w:r>
+      <w:proofErr w:type="spellEnd"/>
       <w:r>
         <w:t xml:space="preserve">, es un </w:t>
       </w:r>
@@ -3744,7 +4129,15 @@
         <w:t>Java EE</w:t>
       </w:r>
       <w:r>
-        <w:t xml:space="preserve">. Al estar basado en Java, JBoss puede ser utilizado en cualquier </w:t>
+        <w:t xml:space="preserve">. Al estar basado en Java, </w:t>
+      </w:r>
+      <w:proofErr w:type="spellStart"/>
+      <w:r>
+        <w:t>JBoss</w:t>
+      </w:r>
+      <w:proofErr w:type="spellEnd"/>
+      <w:r>
+        <w:t xml:space="preserve"> puede ser utilizado en cualquier </w:t>
       </w:r>
       <w:r>
         <w:t>sistema operativo</w:t>
@@ -3829,7 +4222,11 @@
         <w:t>está</w:t>
       </w:r>
       <w:r>
-        <w:t xml:space="preserve"> log</w:t>
+        <w:t xml:space="preserve"> </w:t>
+      </w:r>
+      <w:proofErr w:type="spellStart"/>
+      <w:r>
+        <w:t>log</w:t>
       </w:r>
       <w:r>
         <w:t>e</w:t>
@@ -3837,8 +4234,17 @@
       <w:r>
         <w:t>ado</w:t>
       </w:r>
-      <w:r>
-        <w:t xml:space="preserve"> se mostrará el formulario de login.</w:t>
+      <w:proofErr w:type="spellEnd"/>
+      <w:r>
+        <w:t xml:space="preserve"> se mostrará el formulario de </w:t>
+      </w:r>
+      <w:proofErr w:type="spellStart"/>
+      <w:r>
+        <w:t>login</w:t>
+      </w:r>
+      <w:proofErr w:type="spellEnd"/>
+      <w:r>
+        <w:t>.</w:t>
       </w:r>
     </w:p>
     <w:p>
@@ -3850,7 +4256,15 @@
         </w:numPr>
       </w:pPr>
       <w:r>
-        <w:t xml:space="preserve">Si esta logeado se divide en dos: </w:t>
+        <w:t xml:space="preserve">Si esta </w:t>
+      </w:r>
+      <w:proofErr w:type="spellStart"/>
+      <w:r>
+        <w:t>logeado</w:t>
+      </w:r>
+      <w:proofErr w:type="spellEnd"/>
+      <w:r>
+        <w:t xml:space="preserve"> se divide en dos: </w:t>
       </w:r>
     </w:p>
     <w:p>
@@ -3917,7 +4331,31 @@
     <w:p>
       <w:r>
         <w:lastRenderedPageBreak/>
-        <w:t>Para acceder a los formularios el usuario debe estar registrado en el sistema, en que caso que no se haya logueado, se re-direccionara automáticamente al formulario de login (inicio.xhtml)</w:t>
+        <w:t xml:space="preserve">Para acceder a los formularios el usuario debe estar registrado en el sistema, en que caso que no se haya </w:t>
+      </w:r>
+      <w:proofErr w:type="spellStart"/>
+      <w:r>
+        <w:t>logueado</w:t>
+      </w:r>
+      <w:proofErr w:type="spellEnd"/>
+      <w:r>
+        <w:t xml:space="preserve">, se re-direccionara automáticamente al formulario de </w:t>
+      </w:r>
+      <w:proofErr w:type="spellStart"/>
+      <w:r>
+        <w:t>login</w:t>
+      </w:r>
+      <w:proofErr w:type="spellEnd"/>
+      <w:r>
+        <w:t xml:space="preserve"> (</w:t>
+      </w:r>
+      <w:proofErr w:type="spellStart"/>
+      <w:r>
+        <w:t>inicio.xhtml</w:t>
+      </w:r>
+      <w:proofErr w:type="spellEnd"/>
+      <w:r>
+        <w:t>)</w:t>
       </w:r>
     </w:p>
     <w:p/>
@@ -3934,12 +4372,14 @@
       <w:pPr>
         <w:jc w:val="center"/>
       </w:pPr>
+      <w:proofErr w:type="spellStart"/>
       <w:r>
         <w:t>inicio</w:t>
       </w:r>
       <w:r>
         <w:t>.xhtml</w:t>
       </w:r>
+      <w:proofErr w:type="spellEnd"/>
     </w:p>
     <w:p>
       <w:pPr>
@@ -3948,7 +4388,7 @@
       <w:r>
         <w:rPr>
           <w:noProof/>
-          <w:lang w:val="en-US"/>
+          <w:lang w:eastAsia="es-UY"/>
         </w:rPr>
         <w:drawing>
           <wp:inline distT="0" distB="0" distL="0" distR="0">
@@ -4013,8 +4453,21 @@
     </w:p>
     <w:p>
       <w:r>
-        <w:t>Una vez que el usuario es validado con la base de datos se re-direcciona del inicio.xhtml a bienvenido.xhtml</w:t>
-      </w:r>
+        <w:t xml:space="preserve">Una vez que el usuario es validado con la base de datos se re-direcciona del </w:t>
+      </w:r>
+      <w:proofErr w:type="spellStart"/>
+      <w:r>
+        <w:t>inicio.xhtml</w:t>
+      </w:r>
+      <w:proofErr w:type="spellEnd"/>
+      <w:r>
+        <w:t xml:space="preserve"> a </w:t>
+      </w:r>
+      <w:proofErr w:type="spellStart"/>
+      <w:r>
+        <w:t>bienvenido.xhtml</w:t>
+      </w:r>
+      <w:proofErr w:type="spellEnd"/>
       <w:r>
         <w:t xml:space="preserve"> esta página es solo a modo de información.</w:t>
       </w:r>
@@ -4024,6 +4477,7 @@
       <w:pPr>
         <w:jc w:val="center"/>
       </w:pPr>
+      <w:proofErr w:type="spellStart"/>
       <w:r>
         <w:rPr>
           <w:i/>
@@ -4040,10 +4494,11 @@
         </w:rPr>
         <w:t>ienvenido.xhtml</w:t>
       </w:r>
+      <w:proofErr w:type="spellEnd"/>
       <w:r>
         <w:rPr>
           <w:noProof/>
-          <w:lang w:val="en-US"/>
+          <w:lang w:eastAsia="es-UY"/>
         </w:rPr>
         <w:drawing>
           <wp:inline distT="0" distB="0" distL="0" distR="0">
@@ -4130,20 +4585,33 @@
         <w:rPr>
           <w:lang w:eastAsia="es-UY"/>
         </w:rPr>
-        <w:t>En esta instancia de programo las funciones para el módulo de enfermedades.</w:t>
-      </w:r>
-    </w:p>
-    <w:p>
-      <w:pPr>
+        <w:t>En esta instancia del programa,</w:t>
+      </w:r>
+      <w:r>
         <w:rPr>
           <w:lang w:eastAsia="es-UY"/>
         </w:rPr>
-      </w:pPr>
+        <w:t xml:space="preserve"> las funciones</w:t>
+      </w:r>
       <w:r>
         <w:rPr>
           <w:lang w:eastAsia="es-UY"/>
         </w:rPr>
-        <w:t>En el módulo de enfermedades se permite realizar:</w:t>
+        <w:t xml:space="preserve"> para el módulo de enfermedades </w:t>
+      </w:r>
+      <w:bookmarkStart w:id="33" w:name="_GoBack"/>
+      <w:bookmarkEnd w:id="33"/>
+      <w:r>
+        <w:rPr>
+          <w:lang w:eastAsia="es-UY"/>
+        </w:rPr>
+        <w:t>permiten</w:t>
+      </w:r>
+      <w:r>
+        <w:rPr>
+          <w:lang w:eastAsia="es-UY"/>
+        </w:rPr>
+        <w:t xml:space="preserve"> realizar:</w:t>
       </w:r>
     </w:p>
     <w:p>
@@ -4313,7 +4781,7 @@
       <w:r>
         <w:rPr>
           <w:noProof/>
-          <w:lang w:val="en-US"/>
+          <w:lang w:eastAsia="es-UY"/>
         </w:rPr>
         <w:drawing>
           <wp:inline distT="0" distB="0" distL="0" distR="0">
@@ -4386,11 +4854,11 @@
       <w:pPr>
         <w:pStyle w:val="Ttulo3"/>
       </w:pPr>
-      <w:bookmarkStart w:id="33" w:name="_Toc536142000"/>
+      <w:bookmarkStart w:id="34" w:name="_Toc536142000"/>
       <w:r>
         <w:t>Ingreso de nuevas enfermedades</w:t>
       </w:r>
-      <w:bookmarkEnd w:id="33"/>
+      <w:bookmarkEnd w:id="34"/>
     </w:p>
     <w:p>
       <w:pPr>
@@ -4401,6 +4869,7 @@
           <w:u w:val="single"/>
         </w:rPr>
       </w:pPr>
+      <w:proofErr w:type="spellStart"/>
       <w:r>
         <w:rPr>
           <w:i/>
@@ -4409,6 +4878,7 @@
         </w:rPr>
         <w:t>nuevaEnfermedad.xhtml</w:t>
       </w:r>
+      <w:proofErr w:type="spellEnd"/>
     </w:p>
     <w:p>
       <w:pPr>
@@ -4417,7 +4887,7 @@
       <w:r>
         <w:rPr>
           <w:noProof/>
-          <w:lang w:val="en-US"/>
+          <w:lang w:eastAsia="es-UY"/>
         </w:rPr>
         <w:drawing>
           <wp:inline distT="0" distB="0" distL="0" distR="0">
@@ -4478,11 +4948,11 @@
       <w:pPr>
         <w:pStyle w:val="Ttulo3"/>
       </w:pPr>
-      <w:bookmarkStart w:id="34" w:name="_Toc536142001"/>
+      <w:bookmarkStart w:id="35" w:name="_Toc536142001"/>
       <w:r>
         <w:t>Ingreso de una enfermedad a una ternera.</w:t>
       </w:r>
-      <w:bookmarkEnd w:id="34"/>
+      <w:bookmarkEnd w:id="35"/>
     </w:p>
     <w:p>
       <w:pPr>
@@ -4493,6 +4963,7 @@
           <w:u w:val="single"/>
         </w:rPr>
       </w:pPr>
+      <w:proofErr w:type="spellStart"/>
       <w:r>
         <w:rPr>
           <w:i/>
@@ -4501,6 +4972,7 @@
         </w:rPr>
         <w:t>nuevaTerneraEnferma.xhtml</w:t>
       </w:r>
+      <w:proofErr w:type="spellEnd"/>
     </w:p>
     <w:p>
       <w:pPr>
@@ -4509,7 +4981,7 @@
       <w:r>
         <w:rPr>
           <w:noProof/>
-          <w:lang w:val="en-US"/>
+          <w:lang w:eastAsia="es-UY"/>
         </w:rPr>
         <w:drawing>
           <wp:inline distT="0" distB="0" distL="0" distR="0">
@@ -4567,8 +5039,13 @@
     <w:p/>
     <w:p>
       <w:r>
-        <w:t>Vista de las terneras disponibles cargas en una ventana emergente, función de PrimeFaces</w:t>
-      </w:r>
+        <w:t xml:space="preserve">Vista de las terneras disponibles cargas en una ventana emergente, función de </w:t>
+      </w:r>
+      <w:proofErr w:type="spellStart"/>
+      <w:r>
+        <w:t>PrimeFaces</w:t>
+      </w:r>
+      <w:proofErr w:type="spellEnd"/>
     </w:p>
     <w:p/>
     <w:p>
@@ -4578,7 +5055,7 @@
       <w:r>
         <w:rPr>
           <w:noProof/>
-          <w:lang w:val="en-US"/>
+          <w:lang w:eastAsia="es-UY"/>
         </w:rPr>
         <w:drawing>
           <wp:inline distT="0" distB="0" distL="0" distR="0">
@@ -4635,11 +5112,11 @@
       <w:pPr>
         <w:pStyle w:val="Ttulo3"/>
       </w:pPr>
-      <w:bookmarkStart w:id="35" w:name="_Toc536142002"/>
+      <w:bookmarkStart w:id="36" w:name="_Toc536142002"/>
       <w:r>
         <w:t>Listados de enfermedades</w:t>
       </w:r>
-      <w:bookmarkEnd w:id="35"/>
+      <w:bookmarkEnd w:id="36"/>
     </w:p>
     <w:p>
       <w:pPr>
@@ -4670,6 +5147,7 @@
           <w:u w:val="single"/>
         </w:rPr>
       </w:pPr>
+      <w:proofErr w:type="spellStart"/>
       <w:r>
         <w:rPr>
           <w:i/>
@@ -4678,6 +5156,7 @@
         </w:rPr>
         <w:t>enfermedades.xhtml</w:t>
       </w:r>
+      <w:proofErr w:type="spellEnd"/>
     </w:p>
     <w:p>
       <w:pPr>
@@ -4686,7 +5165,7 @@
       <w:r>
         <w:rPr>
           <w:noProof/>
-          <w:lang w:val="en-US"/>
+          <w:lang w:eastAsia="es-UY"/>
         </w:rPr>
         <w:drawing>
           <wp:inline distT="0" distB="0" distL="0" distR="0">
@@ -4749,11 +5228,11 @@
       <w:pPr>
         <w:pStyle w:val="Ttulo3"/>
       </w:pPr>
-      <w:bookmarkStart w:id="36" w:name="_Toc536142003"/>
+      <w:bookmarkStart w:id="37" w:name="_Toc536142003"/>
       <w:r>
         <w:t>Listados de enfermedades</w:t>
       </w:r>
-      <w:bookmarkEnd w:id="36"/>
+      <w:bookmarkEnd w:id="37"/>
     </w:p>
     <w:p>
       <w:r>
@@ -4782,6 +5261,7 @@
           <w:u w:val="single"/>
         </w:rPr>
       </w:pPr>
+      <w:proofErr w:type="spellStart"/>
       <w:r>
         <w:rPr>
           <w:i/>
@@ -4790,6 +5270,7 @@
         </w:rPr>
         <w:t>eliminarEnfermedad.xhtml</w:t>
       </w:r>
+      <w:proofErr w:type="spellEnd"/>
     </w:p>
     <w:p>
       <w:pPr>
@@ -4798,7 +5279,7 @@
       <w:r>
         <w:rPr>
           <w:noProof/>
-          <w:lang w:val="en-US"/>
+          <w:lang w:eastAsia="es-UY"/>
         </w:rPr>
         <w:drawing>
           <wp:inline distT="0" distB="0" distL="0" distR="0">
@@ -4858,7 +5339,7 @@
       <w:r>
         <w:rPr>
           <w:noProof/>
-          <w:lang w:val="en-US"/>
+          <w:lang w:eastAsia="es-UY"/>
         </w:rPr>
         <w:drawing>
           <wp:inline distT="0" distB="0" distL="0" distR="0">
@@ -4934,35 +5415,47 @@
       <w:pPr>
         <w:pStyle w:val="Ttulo3"/>
       </w:pPr>
-      <w:bookmarkStart w:id="37" w:name="_Toc536142004"/>
+      <w:bookmarkStart w:id="38" w:name="_Toc536142004"/>
       <w:r>
         <w:t>Listados de terneras enfermas</w:t>
       </w:r>
-      <w:bookmarkEnd w:id="37"/>
+      <w:bookmarkEnd w:id="38"/>
     </w:p>
     <w:p>
       <w:r>
         <w:t xml:space="preserve">Página para visualizar las terneras enfermas, en el listado se agrega un botón para editar la ternera enferma. Desde </w:t>
       </w:r>
+      <w:proofErr w:type="spellStart"/>
       <w:r>
         <w:rPr>
           <w:i/>
           <w:color w:val="FF0000"/>
           <w:u w:val="single"/>
         </w:rPr>
-        <w:t xml:space="preserve">ternerasEnfermas.xhtml </w:t>
-      </w:r>
-      <w:r>
-        <w:t xml:space="preserve">se carga la </w:t>
-      </w:r>
+        <w:t>ternerasEnfermas.xhtml</w:t>
+      </w:r>
+      <w:proofErr w:type="spellEnd"/>
       <w:r>
         <w:rPr>
           <w:i/>
           <w:color w:val="FF0000"/>
           <w:u w:val="single"/>
         </w:rPr>
+        <w:t xml:space="preserve"> </w:t>
+      </w:r>
+      <w:r>
+        <w:t xml:space="preserve">se carga la </w:t>
+      </w:r>
+      <w:proofErr w:type="spellStart"/>
+      <w:r>
+        <w:rPr>
+          <w:i/>
+          <w:color w:val="FF0000"/>
+          <w:u w:val="single"/>
+        </w:rPr>
         <w:t>editarTerneraEnferma.xhtml</w:t>
       </w:r>
+      <w:proofErr w:type="spellEnd"/>
     </w:p>
     <w:p>
       <w:pPr>
@@ -4976,7 +5469,7 @@
       <w:r>
         <w:rPr>
           <w:noProof/>
-          <w:lang w:val="en-US"/>
+          <w:lang w:eastAsia="es-UY"/>
         </w:rPr>
         <w:drawing>
           <wp:inline distT="0" distB="0" distL="0" distR="0">
@@ -5037,7 +5530,7 @@
       <w:r>
         <w:rPr>
           <w:noProof/>
-          <w:lang w:val="en-US"/>
+          <w:lang w:eastAsia="es-UY"/>
         </w:rPr>
         <w:lastRenderedPageBreak/>
         <w:drawing>
@@ -5084,15 +5577,23 @@
       <w:pPr>
         <w:pStyle w:val="Ttulo3"/>
       </w:pPr>
-      <w:bookmarkStart w:id="38" w:name="_Toc536142005"/>
+      <w:bookmarkStart w:id="39" w:name="_Toc536142005"/>
       <w:r>
         <w:t>Páginas de error personalizadas</w:t>
       </w:r>
-      <w:bookmarkEnd w:id="38"/>
-    </w:p>
-    <w:p>
-      <w:r>
-        <w:t>Se crearon la paginas personalizada para los errores más comunes:</w:t>
+      <w:bookmarkEnd w:id="39"/>
+    </w:p>
+    <w:p>
+      <w:r>
+        <w:t xml:space="preserve">Se crearon la </w:t>
+      </w:r>
+      <w:proofErr w:type="gramStart"/>
+      <w:r>
+        <w:t>paginas</w:t>
+      </w:r>
+      <w:proofErr w:type="gramEnd"/>
+      <w:r>
+        <w:t xml:space="preserve"> personalizada para los errores más comunes:</w:t>
       </w:r>
     </w:p>
     <w:p>
@@ -5129,8 +5630,39 @@
           <w:szCs w:val="24"/>
           <w:lang w:val="en-US"/>
         </w:rPr>
-        <w:t xml:space="preserve"> - Petición Incorrecta</w:t>
-      </w:r>
+        <w:t xml:space="preserve"> - </w:t>
+      </w:r>
+      <w:proofErr w:type="spellStart"/>
+      <w:r>
+        <w:rPr>
+          <w:rFonts w:ascii="Times New Roman" w:eastAsia="Times New Roman" w:hAnsi="Times New Roman" w:cs="Times New Roman"/>
+          <w:sz w:val="24"/>
+          <w:szCs w:val="24"/>
+          <w:lang w:val="en-US"/>
+        </w:rPr>
+        <w:t>Petición</w:t>
+      </w:r>
+      <w:proofErr w:type="spellEnd"/>
+      <w:r>
+        <w:rPr>
+          <w:rFonts w:ascii="Times New Roman" w:eastAsia="Times New Roman" w:hAnsi="Times New Roman" w:cs="Times New Roman"/>
+          <w:sz w:val="24"/>
+          <w:szCs w:val="24"/>
+          <w:lang w:val="en-US"/>
+        </w:rPr>
+        <w:t xml:space="preserve"> </w:t>
+      </w:r>
+      <w:proofErr w:type="spellStart"/>
+      <w:r>
+        <w:rPr>
+          <w:rFonts w:ascii="Times New Roman" w:eastAsia="Times New Roman" w:hAnsi="Times New Roman" w:cs="Times New Roman"/>
+          <w:sz w:val="24"/>
+          <w:szCs w:val="24"/>
+          <w:lang w:val="en-US"/>
+        </w:rPr>
+        <w:t>Incorrecta</w:t>
+      </w:r>
+      <w:proofErr w:type="spellEnd"/>
     </w:p>
     <w:p>
       <w:pPr>
@@ -5166,8 +5698,39 @@
           <w:szCs w:val="24"/>
           <w:lang w:val="en-US"/>
         </w:rPr>
-        <w:t xml:space="preserve"> - Se requiere autorización</w:t>
-      </w:r>
+        <w:t xml:space="preserve"> - Se </w:t>
+      </w:r>
+      <w:proofErr w:type="spellStart"/>
+      <w:r>
+        <w:rPr>
+          <w:rFonts w:ascii="Times New Roman" w:eastAsia="Times New Roman" w:hAnsi="Times New Roman" w:cs="Times New Roman"/>
+          <w:sz w:val="24"/>
+          <w:szCs w:val="24"/>
+          <w:lang w:val="en-US"/>
+        </w:rPr>
+        <w:t>requiere</w:t>
+      </w:r>
+      <w:proofErr w:type="spellEnd"/>
+      <w:r>
+        <w:rPr>
+          <w:rFonts w:ascii="Times New Roman" w:eastAsia="Times New Roman" w:hAnsi="Times New Roman" w:cs="Times New Roman"/>
+          <w:sz w:val="24"/>
+          <w:szCs w:val="24"/>
+          <w:lang w:val="en-US"/>
+        </w:rPr>
+        <w:t xml:space="preserve"> </w:t>
+      </w:r>
+      <w:proofErr w:type="spellStart"/>
+      <w:r>
+        <w:rPr>
+          <w:rFonts w:ascii="Times New Roman" w:eastAsia="Times New Roman" w:hAnsi="Times New Roman" w:cs="Times New Roman"/>
+          <w:sz w:val="24"/>
+          <w:szCs w:val="24"/>
+          <w:lang w:val="en-US"/>
+        </w:rPr>
+        <w:t>autorización</w:t>
+      </w:r>
+      <w:proofErr w:type="spellEnd"/>
     </w:p>
     <w:p>
       <w:pPr>
@@ -5203,8 +5766,19 @@
           <w:szCs w:val="24"/>
           <w:lang w:val="en-US"/>
         </w:rPr>
-        <w:t xml:space="preserve"> - Prohibida</w:t>
-      </w:r>
+        <w:t xml:space="preserve"> - </w:t>
+      </w:r>
+      <w:proofErr w:type="spellStart"/>
+      <w:r>
+        <w:rPr>
+          <w:rFonts w:ascii="Times New Roman" w:eastAsia="Times New Roman" w:hAnsi="Times New Roman" w:cs="Times New Roman"/>
+          <w:sz w:val="24"/>
+          <w:szCs w:val="24"/>
+          <w:lang w:val="en-US"/>
+        </w:rPr>
+        <w:t>Prohibida</w:t>
+      </w:r>
+      <w:proofErr w:type="spellEnd"/>
     </w:p>
     <w:p>
       <w:pPr>
@@ -5240,8 +5814,19 @@
           <w:szCs w:val="24"/>
           <w:lang w:val="en-US"/>
         </w:rPr>
-        <w:t xml:space="preserve"> - No encontrado</w:t>
-      </w:r>
+        <w:t xml:space="preserve"> - No </w:t>
+      </w:r>
+      <w:proofErr w:type="spellStart"/>
+      <w:r>
+        <w:rPr>
+          <w:rFonts w:ascii="Times New Roman" w:eastAsia="Times New Roman" w:hAnsi="Times New Roman" w:cs="Times New Roman"/>
+          <w:sz w:val="24"/>
+          <w:szCs w:val="24"/>
+          <w:lang w:val="en-US"/>
+        </w:rPr>
+        <w:t>encontrado</w:t>
+      </w:r>
+      <w:proofErr w:type="spellEnd"/>
     </w:p>
     <w:p>
       <w:pPr>
@@ -5277,8 +5862,39 @@
           <w:szCs w:val="24"/>
           <w:lang w:val="en-US"/>
         </w:rPr>
-        <w:t xml:space="preserve"> - Error interno del servidor</w:t>
-      </w:r>
+        <w:t xml:space="preserve"> - Error </w:t>
+      </w:r>
+      <w:proofErr w:type="spellStart"/>
+      <w:r>
+        <w:rPr>
+          <w:rFonts w:ascii="Times New Roman" w:eastAsia="Times New Roman" w:hAnsi="Times New Roman" w:cs="Times New Roman"/>
+          <w:sz w:val="24"/>
+          <w:szCs w:val="24"/>
+          <w:lang w:val="en-US"/>
+        </w:rPr>
+        <w:t>interno</w:t>
+      </w:r>
+      <w:proofErr w:type="spellEnd"/>
+      <w:r>
+        <w:rPr>
+          <w:rFonts w:ascii="Times New Roman" w:eastAsia="Times New Roman" w:hAnsi="Times New Roman" w:cs="Times New Roman"/>
+          <w:sz w:val="24"/>
+          <w:szCs w:val="24"/>
+          <w:lang w:val="en-US"/>
+        </w:rPr>
+        <w:t xml:space="preserve"> del </w:t>
+      </w:r>
+      <w:proofErr w:type="spellStart"/>
+      <w:r>
+        <w:rPr>
+          <w:rFonts w:ascii="Times New Roman" w:eastAsia="Times New Roman" w:hAnsi="Times New Roman" w:cs="Times New Roman"/>
+          <w:sz w:val="24"/>
+          <w:szCs w:val="24"/>
+          <w:lang w:val="en-US"/>
+        </w:rPr>
+        <w:t>servidor</w:t>
+      </w:r>
+      <w:proofErr w:type="spellEnd"/>
     </w:p>
     <w:p/>
     <w:p>
@@ -5309,7 +5925,7 @@
       <w:r>
         <w:rPr>
           <w:noProof/>
-          <w:lang w:val="en-US"/>
+          <w:lang w:eastAsia="es-UY"/>
         </w:rPr>
         <w:lastRenderedPageBreak/>
         <w:drawing>
@@ -5386,7 +6002,7 @@
       <w:r>
         <w:rPr>
           <w:noProof/>
-          <w:lang w:val="en-US"/>
+          <w:lang w:eastAsia="es-UY"/>
         </w:rPr>
         <w:drawing>
           <wp:inline distT="0" distB="0" distL="0" distR="0" wp14:anchorId="63368AB9" wp14:editId="3963EF6B">
@@ -5466,7 +6082,7 @@
       <w:r>
         <w:rPr>
           <w:noProof/>
-          <w:lang w:val="en-US"/>
+          <w:lang w:eastAsia="es-UY"/>
         </w:rPr>
         <w:lastRenderedPageBreak/>
         <w:drawing>
@@ -5551,7 +6167,7 @@
       <w:r>
         <w:rPr>
           <w:noProof/>
-          <w:lang w:val="en-US"/>
+          <w:lang w:eastAsia="es-UY"/>
         </w:rPr>
         <w:drawing>
           <wp:inline distT="0" distB="0" distL="0" distR="0" wp14:anchorId="1AF588A2" wp14:editId="6987B351">
@@ -5691,7 +6307,7 @@
       <w:r>
         <w:rPr>
           <w:noProof/>
-          <w:lang w:val="en-US"/>
+          <w:lang w:eastAsia="es-UY"/>
         </w:rPr>
         <w:lastRenderedPageBreak/>
         <w:drawing>
@@ -5740,29 +6356,66 @@
       <w:pPr>
         <w:pStyle w:val="Ttulo2"/>
       </w:pPr>
-      <w:bookmarkStart w:id="39" w:name="_Toc536142006"/>
+      <w:bookmarkStart w:id="40" w:name="_Toc536142006"/>
       <w:r>
         <w:t xml:space="preserve">Aplicación </w:t>
       </w:r>
       <w:r>
         <w:t>Móvil</w:t>
       </w:r>
-      <w:bookmarkEnd w:id="39"/>
-    </w:p>
-    <w:p>
-      <w:r>
-        <w:t>Para realizar el aplicativo móvil se ha desarrollado para móviles con SO Android. Para la codificación, desarrollo y diseño utilizamos Android Studio.</w:t>
-      </w:r>
-    </w:p>
-    <w:p>
-      <w:r>
-        <w:t>El aplicativo móvil está desarrollado en base al lenguaje de programación Java, los datos son almacenados en base de datos que se van a conectar a través de internet desde cualquier dispositivo Android.</w:t>
-      </w:r>
-    </w:p>
-    <w:p>
-      <w:r>
-        <w:t>La conexión a base de datos está dada por los Rest que consume Android</w:t>
-      </w:r>
+      <w:bookmarkEnd w:id="40"/>
+    </w:p>
+    <w:p>
+      <w:r>
+        <w:t xml:space="preserve">Para realizar el aplicativo móvil se ha desarrollado para móviles con SO </w:t>
+      </w:r>
+      <w:proofErr w:type="spellStart"/>
+      <w:r>
+        <w:t>Android</w:t>
+      </w:r>
+      <w:proofErr w:type="spellEnd"/>
+      <w:r>
+        <w:t xml:space="preserve">. Para la codificación, desarrollo y diseño utilizamos </w:t>
+      </w:r>
+      <w:proofErr w:type="spellStart"/>
+      <w:r>
+        <w:t>Android</w:t>
+      </w:r>
+      <w:proofErr w:type="spellEnd"/>
+      <w:r>
+        <w:t xml:space="preserve"> Studio.</w:t>
+      </w:r>
+    </w:p>
+    <w:p>
+      <w:r>
+        <w:t xml:space="preserve">El aplicativo móvil está desarrollado en base al lenguaje de programación Java, los datos son almacenados en base de datos que se van a conectar a través de internet desde cualquier dispositivo </w:t>
+      </w:r>
+      <w:proofErr w:type="spellStart"/>
+      <w:r>
+        <w:t>Android</w:t>
+      </w:r>
+      <w:proofErr w:type="spellEnd"/>
+      <w:r>
+        <w:t>.</w:t>
+      </w:r>
+    </w:p>
+    <w:p>
+      <w:r>
+        <w:t xml:space="preserve">La conexión a base de datos está dada por los </w:t>
+      </w:r>
+      <w:proofErr w:type="spellStart"/>
+      <w:r>
+        <w:t>Rest</w:t>
+      </w:r>
+      <w:proofErr w:type="spellEnd"/>
+      <w:r>
+        <w:t xml:space="preserve"> que consume </w:t>
+      </w:r>
+      <w:proofErr w:type="spellStart"/>
+      <w:r>
+        <w:t>Android</w:t>
+      </w:r>
+      <w:proofErr w:type="spellEnd"/>
       <w:r>
         <w:t>. Gracias al modelo Vista controlador es posible hacer que cada capa del proyecto sea abstracta.</w:t>
       </w:r>
@@ -5774,7 +6427,7 @@
       <w:r>
         <w:rPr>
           <w:noProof/>
-          <w:lang w:val="en-US"/>
+          <w:lang w:eastAsia="es-UY"/>
         </w:rPr>
         <w:drawing>
           <wp:inline distT="0" distB="0" distL="0" distR="0" wp14:anchorId="116F1789" wp14:editId="6DE69C9D">
@@ -5835,11 +6488,11 @@
         <w:lastRenderedPageBreak/>
         <w:t xml:space="preserve"> </w:t>
       </w:r>
-      <w:bookmarkStart w:id="40" w:name="_Toc536142007"/>
+      <w:bookmarkStart w:id="41" w:name="_Toc536142007"/>
       <w:r>
         <w:t>Pantalla Principal</w:t>
       </w:r>
-      <w:bookmarkEnd w:id="40"/>
+      <w:bookmarkEnd w:id="41"/>
     </w:p>
     <w:p>
       <w:r>
@@ -5852,11 +6505,21 @@
     <w:p/>
     <w:p>
       <w:r>
-        <w:t xml:space="preserve">Para acceder a los formularios el usuario debe estar registrado en el sistema, en que caso que no se haya logueado, se re-direccionara automáticamente al formulario de </w:t>
-      </w:r>
+        <w:t xml:space="preserve">Para acceder a los formularios el usuario debe estar registrado en el sistema, en que caso que no se haya </w:t>
+      </w:r>
+      <w:proofErr w:type="spellStart"/>
+      <w:r>
+        <w:t>logueado</w:t>
+      </w:r>
+      <w:proofErr w:type="spellEnd"/>
+      <w:r>
+        <w:t xml:space="preserve">, se re-direccionara automáticamente al formulario de </w:t>
+      </w:r>
+      <w:proofErr w:type="spellStart"/>
       <w:r>
         <w:t>login</w:t>
       </w:r>
+      <w:proofErr w:type="spellEnd"/>
     </w:p>
     <w:p/>
     <w:p>
@@ -5864,7 +6527,15 @@
         <w:t>Se verifican los datos ingresados en el formulario con los datos almacenados en la base de datos, en caso de no ser validos los datos ingresados se muestran</w:t>
       </w:r>
       <w:r>
-        <w:t xml:space="preserve"> los mensajes de error y avisos mediante Toast.</w:t>
+        <w:t xml:space="preserve"> los mensajes de error y avisos mediante </w:t>
+      </w:r>
+      <w:proofErr w:type="spellStart"/>
+      <w:r>
+        <w:t>Toast</w:t>
+      </w:r>
+      <w:proofErr w:type="spellEnd"/>
+      <w:r>
+        <w:t>.</w:t>
       </w:r>
     </w:p>
     <w:p/>
@@ -5902,7 +6573,7 @@
             <w:r>
               <w:rPr>
                 <w:noProof/>
-                <w:lang w:val="en-US"/>
+                <w:lang w:eastAsia="es-UY"/>
               </w:rPr>
               <w:drawing>
                 <wp:inline distT="0" distB="0" distL="0" distR="0" wp14:anchorId="645386B7" wp14:editId="73640241">
@@ -5967,7 +6638,7 @@
             <w:r>
               <w:rPr>
                 <w:noProof/>
-                <w:lang w:val="en-US"/>
+                <w:lang w:eastAsia="es-UY"/>
               </w:rPr>
               <w:drawing>
                 <wp:inline distT="0" distB="0" distL="0" distR="0" wp14:anchorId="51AAB4BF" wp14:editId="1CE4E8EB">
@@ -6078,11 +6749,16 @@
       <w:pPr>
         <w:pStyle w:val="Ttulo3"/>
       </w:pPr>
-      <w:bookmarkStart w:id="41" w:name="_Toc536142008"/>
-      <w:r>
-        <w:t>Menú App Movil</w:t>
-      </w:r>
-      <w:bookmarkEnd w:id="41"/>
+      <w:bookmarkStart w:id="42" w:name="_Toc536142008"/>
+      <w:r>
+        <w:t xml:space="preserve">Menú App </w:t>
+      </w:r>
+      <w:proofErr w:type="spellStart"/>
+      <w:r>
+        <w:t>Movil</w:t>
+      </w:r>
+      <w:bookmarkEnd w:id="42"/>
+      <w:proofErr w:type="spellEnd"/>
     </w:p>
     <w:p>
       <w:pPr>
@@ -6139,8 +6815,16 @@
         <w:rPr>
           <w:lang w:eastAsia="es-UY"/>
         </w:rPr>
-        <w:t xml:space="preserve"> el menú principal layout</w:t>
-      </w:r>
+        <w:t xml:space="preserve"> el menú principal </w:t>
+      </w:r>
+      <w:proofErr w:type="spellStart"/>
+      <w:r>
+        <w:rPr>
+          <w:lang w:eastAsia="es-UY"/>
+        </w:rPr>
+        <w:t>layout</w:t>
+      </w:r>
+      <w:proofErr w:type="spellEnd"/>
       <w:r>
         <w:rPr>
           <w:lang w:eastAsia="es-UY"/>
@@ -6413,7 +7097,7 @@
             <w:r>
               <w:rPr>
                 <w:noProof/>
-                <w:lang w:val="en-US"/>
+                <w:lang w:eastAsia="es-UY"/>
               </w:rPr>
               <w:drawing>
                 <wp:inline distT="0" distB="0" distL="0" distR="0" wp14:anchorId="31CAFAE3" wp14:editId="5307A178">
@@ -6478,7 +7162,7 @@
             <w:r>
               <w:rPr>
                 <w:noProof/>
-                <w:lang w:val="en-US"/>
+                <w:lang w:eastAsia="es-UY"/>
               </w:rPr>
               <w:drawing>
                 <wp:inline distT="0" distB="0" distL="0" distR="0" wp14:anchorId="625494F9" wp14:editId="61E40D77">
@@ -6578,8 +7262,18 @@
                 <w:i/>
                 <w:sz w:val="20"/>
               </w:rPr>
-              <w:t>Menú Layout</w:t>
-            </w:r>
+              <w:t xml:space="preserve">Menú </w:t>
+            </w:r>
+            <w:proofErr w:type="spellStart"/>
+            <w:r>
+              <w:rPr>
+                <w:b/>
+                <w:i/>
+                <w:sz w:val="20"/>
+              </w:rPr>
+              <w:t>Layout</w:t>
+            </w:r>
+            <w:proofErr w:type="spellEnd"/>
           </w:p>
         </w:tc>
         <w:tc>
@@ -6636,7 +7330,15 @@
     <w:p/>
     <w:p>
       <w:r>
-        <w:t>En la figura 4 vemos que tenemos tres opciones, Registro, Listado y Inicio. Cuando Seleccionamos registro me lleva a la pantalla de registros (Imagen 5), si seleccionamos Listado se nos mostrara una pantalla que tiene las opciones del listado de enfermedades (Imagen 6)</w:t>
+        <w:t xml:space="preserve">En la figura 4 vemos que tenemos tres opciones, Registro, Listado </w:t>
+      </w:r>
+      <w:proofErr w:type="spellStart"/>
+      <w:r>
+        <w:t>y</w:t>
+      </w:r>
+      <w:proofErr w:type="spellEnd"/>
+      <w:r>
+        <w:t xml:space="preserve"> Inicio. Cuando Seleccionamos registro me lleva a la pantalla de registros (Imagen 5), si seleccionamos Listado se nos mostrara una pantalla que tiene las opciones del listado de enfermedades (Imagen 6)</w:t>
       </w:r>
     </w:p>
     <w:p/>
@@ -6674,7 +7376,7 @@
             <w:r>
               <w:rPr>
                 <w:noProof/>
-                <w:lang w:val="en-US"/>
+                <w:lang w:eastAsia="es-UY"/>
               </w:rPr>
               <w:lastRenderedPageBreak/>
               <w:drawing>
@@ -6740,7 +7442,7 @@
             <w:r>
               <w:rPr>
                 <w:noProof/>
-                <w:lang w:val="en-US"/>
+                <w:lang w:eastAsia="es-UY"/>
               </w:rPr>
               <w:drawing>
                 <wp:inline distT="0" distB="0" distL="0" distR="0" wp14:anchorId="5905ECDE" wp14:editId="535CF383">
@@ -6902,8 +7604,13 @@
       <w:r>
         <w:t xml:space="preserve"> </w:t>
       </w:r>
-      <w:r>
-        <w:t>y Inicio. Cuando Seleccionamos Nueva Enfermedad me lleva a la pantalla de registro Nueva enfermedad (Imagen 7), si seleccionamos Ternera Enferma se nos mostrara un registro Nueva Ternera enferma (Imagen 8)</w:t>
+      <w:proofErr w:type="spellStart"/>
+      <w:r>
+        <w:t>y</w:t>
+      </w:r>
+      <w:proofErr w:type="spellEnd"/>
+      <w:r>
+        <w:t xml:space="preserve"> Inicio. Cuando Seleccionamos Nueva Enfermedad me lleva a la pantalla de registro Nueva enfermedad (Imagen 7), si seleccionamos Ternera Enferma se nos mostrara un registro Nueva Ternera enferma (Imagen 8)</w:t>
       </w:r>
     </w:p>
     <w:p/>
@@ -6943,10 +7650,7 @@
         <w:t xml:space="preserve"> </w:t>
       </w:r>
       <w:r>
-        <w:t>terneras enfermas</w:t>
-      </w:r>
-      <w:r>
-        <w:t xml:space="preserve">, </w:t>
+        <w:t xml:space="preserve">terneras enfermas, </w:t>
       </w:r>
       <w:r>
         <w:t>Menú Enfermedades</w:t>
@@ -6954,13 +7658,13 @@
       <w:r>
         <w:t xml:space="preserve"> </w:t>
       </w:r>
-      <w:r>
-        <w:t>y I</w:t>
-      </w:r>
-      <w:bookmarkStart w:id="42" w:name="_GoBack"/>
-      <w:bookmarkEnd w:id="42"/>
-      <w:r>
-        <w:t xml:space="preserve">nicio. </w:t>
+      <w:proofErr w:type="spellStart"/>
+      <w:r>
+        <w:t>y</w:t>
+      </w:r>
+      <w:proofErr w:type="spellEnd"/>
+      <w:r>
+        <w:t xml:space="preserve"> Inicio. </w:t>
       </w:r>
     </w:p>
     <w:p>
@@ -7019,7 +7723,15 @@
     <w:p/>
     <w:p>
       <w:r>
-        <w:t>Todos los listados e informes tienen en su parte superior un radio button que nos permite visualizar, eliminar, modificar.</w:t>
+        <w:t xml:space="preserve">Todos los listados e informes tienen en su parte superior un radio </w:t>
+      </w:r>
+      <w:proofErr w:type="spellStart"/>
+      <w:r>
+        <w:t>button</w:t>
+      </w:r>
+      <w:proofErr w:type="spellEnd"/>
+      <w:r>
+        <w:t xml:space="preserve"> que nos permite visualizar, eliminar, modificar.</w:t>
       </w:r>
     </w:p>
     <w:p/>
@@ -7062,7 +7774,7 @@
             <w:r>
               <w:rPr>
                 <w:noProof/>
-                <w:lang w:val="en-US"/>
+                <w:lang w:eastAsia="es-UY"/>
               </w:rPr>
               <w:lastRenderedPageBreak/>
               <w:drawing>
@@ -7128,7 +7840,7 @@
             <w:r>
               <w:rPr>
                 <w:noProof/>
-                <w:lang w:val="en-US"/>
+                <w:lang w:eastAsia="es-UY"/>
               </w:rPr>
               <w:drawing>
                 <wp:inline distT="0" distB="0" distL="0" distR="0" wp14:anchorId="7BBAE69F" wp14:editId="4C2E4EB5">
@@ -7310,7 +8022,7 @@
             <w:r>
               <w:rPr>
                 <w:noProof/>
-                <w:lang w:val="en-US"/>
+                <w:lang w:eastAsia="es-UY"/>
               </w:rPr>
               <w:drawing>
                 <wp:inline distT="0" distB="0" distL="0" distR="0" wp14:anchorId="2EA4CDC8" wp14:editId="03773FD0">
@@ -7381,7 +8093,7 @@
             <w:r>
               <w:rPr>
                 <w:noProof/>
-                <w:lang w:val="en-US"/>
+                <w:lang w:eastAsia="es-UY"/>
               </w:rPr>
               <w:drawing>
                 <wp:inline distT="0" distB="0" distL="0" distR="0" wp14:anchorId="6497B105" wp14:editId="2A6EECF3">
@@ -7481,23 +8193,7 @@
                 <w:i/>
                 <w:sz w:val="20"/>
               </w:rPr>
-              <w:t>listados</w:t>
-            </w:r>
-            <w:r>
-              <w:rPr>
-                <w:b/>
-                <w:i/>
-                <w:sz w:val="20"/>
-              </w:rPr>
-              <w:t xml:space="preserve"> Enfermedad</w:t>
-            </w:r>
-            <w:r>
-              <w:rPr>
-                <w:b/>
-                <w:i/>
-                <w:sz w:val="20"/>
-              </w:rPr>
-              <w:t>es</w:t>
+              <w:t>listados Enfermedades</w:t>
             </w:r>
           </w:p>
         </w:tc>
@@ -7544,39 +8240,7 @@
                 <w:i/>
                 <w:sz w:val="20"/>
               </w:rPr>
-              <w:t>Listados</w:t>
-            </w:r>
-            <w:r>
-              <w:rPr>
-                <w:b/>
-                <w:i/>
-                <w:sz w:val="20"/>
-              </w:rPr>
-              <w:t xml:space="preserve"> Ternera</w:t>
-            </w:r>
-            <w:r>
-              <w:rPr>
-                <w:b/>
-                <w:i/>
-                <w:sz w:val="20"/>
-              </w:rPr>
-              <w:t>s</w:t>
-            </w:r>
-            <w:r>
-              <w:rPr>
-                <w:b/>
-                <w:i/>
-                <w:sz w:val="20"/>
-              </w:rPr>
-              <w:t xml:space="preserve"> Enferma</w:t>
-            </w:r>
-            <w:r>
-              <w:rPr>
-                <w:b/>
-                <w:i/>
-                <w:sz w:val="20"/>
-              </w:rPr>
-              <w:t>s</w:t>
+              <w:t>Listados Terneras Enfermas</w:t>
             </w:r>
           </w:p>
         </w:tc>
@@ -7618,7 +8282,7 @@
             <w:r>
               <w:rPr>
                 <w:noProof/>
-                <w:lang w:val="en-US"/>
+                <w:lang w:eastAsia="es-UY"/>
               </w:rPr>
               <w:lastRenderedPageBreak/>
               <w:drawing>
@@ -7684,7 +8348,7 @@
             <w:r>
               <w:rPr>
                 <w:noProof/>
-                <w:lang w:val="en-US"/>
+                <w:lang w:eastAsia="es-UY"/>
               </w:rPr>
               <w:drawing>
                 <wp:inline distT="0" distB="0" distL="0" distR="0" wp14:anchorId="69AC3B35" wp14:editId="0F684662">
@@ -7855,7 +8519,7 @@
             <w:r>
               <w:rPr>
                 <w:noProof/>
-                <w:lang w:val="en-US"/>
+                <w:lang w:eastAsia="es-UY"/>
               </w:rPr>
               <w:drawing>
                 <wp:inline distT="0" distB="0" distL="0" distR="0" wp14:anchorId="4C3AFD5E" wp14:editId="0E16EC19">
@@ -7926,7 +8590,7 @@
             <w:r>
               <w:rPr>
                 <w:noProof/>
-                <w:lang w:val="en-US"/>
+                <w:lang w:eastAsia="es-UY"/>
               </w:rPr>
               <w:drawing>
                 <wp:inline distT="0" distB="0" distL="0" distR="0" wp14:anchorId="73B0043F" wp14:editId="429FC76B">
@@ -8094,7 +8758,7 @@
 </file>
 
 <file path=word/endnotes.xml><?xml version="1.0" encoding="utf-8"?>
-<w:endnotes xmlns:wpc="http://schemas.microsoft.com/office/word/2010/wordprocessingCanvas" xmlns:cx="http://schemas.microsoft.com/office/drawing/2014/chartex" xmlns:cx1="http://schemas.microsoft.com/office/drawing/2015/9/8/chartex" xmlns:mc="http://schemas.openxmlformats.org/markup-compatibility/2006" xmlns:o="urn:schemas-microsoft-com:office:office" xmlns:r="http://schemas.openxmlformats.org/officeDocument/2006/relationships" xmlns:m="http://schemas.openxmlformats.org/officeDocument/2006/math" xmlns:v="urn:schemas-microsoft-com:vml" xmlns:wp14="http://schemas.microsoft.com/office/word/2010/wordprocessingDrawing" xmlns:wp="http://schemas.openxmlformats.org/drawingml/2006/wordprocessingDrawing" xmlns:w10="urn:schemas-microsoft-com:office:word" xmlns:w="http://schemas.openxmlformats.org/wordprocessingml/2006/main" xmlns:w14="http://schemas.microsoft.com/office/word/2010/wordml" xmlns:w15="http://schemas.microsoft.com/office/word/2012/wordml" xmlns:w16se="http://schemas.microsoft.com/office/word/2015/wordml/symex" xmlns:wpg="http://schemas.microsoft.com/office/word/2010/wordprocessingGroup" xmlns:wpi="http://schemas.microsoft.com/office/word/2010/wordprocessingInk" xmlns:wne="http://schemas.microsoft.com/office/word/2006/wordml" xmlns:wps="http://schemas.microsoft.com/office/word/2010/wordprocessingShape" mc:Ignorable="w14 w15 w16se wp14">
+<w:endnotes xmlns:wpc="http://schemas.microsoft.com/office/word/2010/wordprocessingCanvas" xmlns:mc="http://schemas.openxmlformats.org/markup-compatibility/2006" xmlns:o="urn:schemas-microsoft-com:office:office" xmlns:r="http://schemas.openxmlformats.org/officeDocument/2006/relationships" xmlns:m="http://schemas.openxmlformats.org/officeDocument/2006/math" xmlns:v="urn:schemas-microsoft-com:vml" xmlns:wp14="http://schemas.microsoft.com/office/word/2010/wordprocessingDrawing" xmlns:wp="http://schemas.openxmlformats.org/drawingml/2006/wordprocessingDrawing" xmlns:w10="urn:schemas-microsoft-com:office:word" xmlns:w="http://schemas.openxmlformats.org/wordprocessingml/2006/main" xmlns:w14="http://schemas.microsoft.com/office/word/2010/wordml" xmlns:w15="http://schemas.microsoft.com/office/word/2012/wordml" xmlns:wpg="http://schemas.microsoft.com/office/word/2010/wordprocessingGroup" xmlns:wpi="http://schemas.microsoft.com/office/word/2010/wordprocessingInk" xmlns:wne="http://schemas.microsoft.com/office/word/2006/wordml" xmlns:wps="http://schemas.microsoft.com/office/word/2010/wordprocessingShape" mc:Ignorable="w14 w15 wp14">
   <w:endnote w:type="separator" w:id="-1">
     <w:p>
       <w:r>
@@ -8119,7 +8783,7 @@
 </file>
 
 <file path=word/footer1.xml><?xml version="1.0" encoding="utf-8"?>
-<w:ftr xmlns:wpc="http://schemas.microsoft.com/office/word/2010/wordprocessingCanvas" xmlns:cx="http://schemas.microsoft.com/office/drawing/2014/chartex" xmlns:cx1="http://schemas.microsoft.com/office/drawing/2015/9/8/chartex" xmlns:mc="http://schemas.openxmlformats.org/markup-compatibility/2006" xmlns:o="urn:schemas-microsoft-com:office:office" xmlns:r="http://schemas.openxmlformats.org/officeDocument/2006/relationships" xmlns:m="http://schemas.openxmlformats.org/officeDocument/2006/math" xmlns:v="urn:schemas-microsoft-com:vml" xmlns:wp14="http://schemas.microsoft.com/office/word/2010/wordprocessingDrawing" xmlns:wp="http://schemas.openxmlformats.org/drawingml/2006/wordprocessingDrawing" xmlns:w10="urn:schemas-microsoft-com:office:word" xmlns:w="http://schemas.openxmlformats.org/wordprocessingml/2006/main" xmlns:w14="http://schemas.microsoft.com/office/word/2010/wordml" xmlns:w15="http://schemas.microsoft.com/office/word/2012/wordml" xmlns:w16se="http://schemas.microsoft.com/office/word/2015/wordml/symex" xmlns:wpg="http://schemas.microsoft.com/office/word/2010/wordprocessingGroup" xmlns:wpi="http://schemas.microsoft.com/office/word/2010/wordprocessingInk" xmlns:wne="http://schemas.microsoft.com/office/word/2006/wordml" xmlns:wps="http://schemas.microsoft.com/office/word/2010/wordprocessingShape" mc:Ignorable="w14 w15 w16se wp14">
+<w:ftr xmlns:wpc="http://schemas.microsoft.com/office/word/2010/wordprocessingCanvas" xmlns:mc="http://schemas.openxmlformats.org/markup-compatibility/2006" xmlns:o="urn:schemas-microsoft-com:office:office" xmlns:r="http://schemas.openxmlformats.org/officeDocument/2006/relationships" xmlns:m="http://schemas.openxmlformats.org/officeDocument/2006/math" xmlns:v="urn:schemas-microsoft-com:vml" xmlns:wp14="http://schemas.microsoft.com/office/word/2010/wordprocessingDrawing" xmlns:wp="http://schemas.openxmlformats.org/drawingml/2006/wordprocessingDrawing" xmlns:w10="urn:schemas-microsoft-com:office:word" xmlns:w="http://schemas.openxmlformats.org/wordprocessingml/2006/main" xmlns:w14="http://schemas.microsoft.com/office/word/2010/wordml" xmlns:w15="http://schemas.microsoft.com/office/word/2012/wordml" xmlns:wpg="http://schemas.microsoft.com/office/word/2010/wordprocessingGroup" xmlns:wpi="http://schemas.microsoft.com/office/word/2010/wordprocessingInk" xmlns:wne="http://schemas.microsoft.com/office/word/2006/wordml" xmlns:wps="http://schemas.microsoft.com/office/word/2010/wordprocessingShape" mc:Ignorable="w14 w15 wp14">
   <w:p>
     <w:pPr>
       <w:pStyle w:val="Piedepgina"/>
@@ -8161,7 +8825,7 @@
           <w:r>
             <w:rPr>
               <w:noProof/>
-              <w:lang w:val="en-US"/>
+              <w:lang w:eastAsia="es-UY"/>
             </w:rPr>
             <w:drawing>
               <wp:inline distT="0" distB="0" distL="0" distR="0" wp14:anchorId="0BBF4DC0" wp14:editId="451672FA">
@@ -8234,7 +8898,7 @@
             <w:rPr>
               <w:noProof/>
             </w:rPr>
-            <w:t>23</w:t>
+            <w:t>22</w:t>
           </w:r>
           <w:r>
             <w:fldChar w:fldCharType="end"/>
@@ -8269,7 +8933,7 @@
 </file>
 
 <file path=word/footnotes.xml><?xml version="1.0" encoding="utf-8"?>
-<w:footnotes xmlns:wpc="http://schemas.microsoft.com/office/word/2010/wordprocessingCanvas" xmlns:cx="http://schemas.microsoft.com/office/drawing/2014/chartex" xmlns:cx1="http://schemas.microsoft.com/office/drawing/2015/9/8/chartex" xmlns:mc="http://schemas.openxmlformats.org/markup-compatibility/2006" xmlns:o="urn:schemas-microsoft-com:office:office" xmlns:r="http://schemas.openxmlformats.org/officeDocument/2006/relationships" xmlns:m="http://schemas.openxmlformats.org/officeDocument/2006/math" xmlns:v="urn:schemas-microsoft-com:vml" xmlns:wp14="http://schemas.microsoft.com/office/word/2010/wordprocessingDrawing" xmlns:wp="http://schemas.openxmlformats.org/drawingml/2006/wordprocessingDrawing" xmlns:w10="urn:schemas-microsoft-com:office:word" xmlns:w="http://schemas.openxmlformats.org/wordprocessingml/2006/main" xmlns:w14="http://schemas.microsoft.com/office/word/2010/wordml" xmlns:w15="http://schemas.microsoft.com/office/word/2012/wordml" xmlns:w16se="http://schemas.microsoft.com/office/word/2015/wordml/symex" xmlns:wpg="http://schemas.microsoft.com/office/word/2010/wordprocessingGroup" xmlns:wpi="http://schemas.microsoft.com/office/word/2010/wordprocessingInk" xmlns:wne="http://schemas.microsoft.com/office/word/2006/wordml" xmlns:wps="http://schemas.microsoft.com/office/word/2010/wordprocessingShape" mc:Ignorable="w14 w15 w16se wp14">
+<w:footnotes xmlns:wpc="http://schemas.microsoft.com/office/word/2010/wordprocessingCanvas" xmlns:mc="http://schemas.openxmlformats.org/markup-compatibility/2006" xmlns:o="urn:schemas-microsoft-com:office:office" xmlns:r="http://schemas.openxmlformats.org/officeDocument/2006/relationships" xmlns:m="http://schemas.openxmlformats.org/officeDocument/2006/math" xmlns:v="urn:schemas-microsoft-com:vml" xmlns:wp14="http://schemas.microsoft.com/office/word/2010/wordprocessingDrawing" xmlns:wp="http://schemas.openxmlformats.org/drawingml/2006/wordprocessingDrawing" xmlns:w10="urn:schemas-microsoft-com:office:word" xmlns:w="http://schemas.openxmlformats.org/wordprocessingml/2006/main" xmlns:w14="http://schemas.microsoft.com/office/word/2010/wordml" xmlns:w15="http://schemas.microsoft.com/office/word/2012/wordml" xmlns:wpg="http://schemas.microsoft.com/office/word/2010/wordprocessingGroup" xmlns:wpi="http://schemas.microsoft.com/office/word/2010/wordprocessingInk" xmlns:wne="http://schemas.microsoft.com/office/word/2006/wordml" xmlns:wps="http://schemas.microsoft.com/office/word/2010/wordprocessingShape" mc:Ignorable="w14 w15 wp14">
   <w:footnote w:type="separator" w:id="-1">
     <w:p>
       <w:r>
@@ -8522,7 +9186,7 @@
 </file>
 
 <file path=word/header1.xml><?xml version="1.0" encoding="utf-8"?>
-<w:hdr xmlns:wpc="http://schemas.microsoft.com/office/word/2010/wordprocessingCanvas" xmlns:cx="http://schemas.microsoft.com/office/drawing/2014/chartex" xmlns:cx1="http://schemas.microsoft.com/office/drawing/2015/9/8/chartex" xmlns:mc="http://schemas.openxmlformats.org/markup-compatibility/2006" xmlns:o="urn:schemas-microsoft-com:office:office" xmlns:r="http://schemas.openxmlformats.org/officeDocument/2006/relationships" xmlns:m="http://schemas.openxmlformats.org/officeDocument/2006/math" xmlns:v="urn:schemas-microsoft-com:vml" xmlns:wp14="http://schemas.microsoft.com/office/word/2010/wordprocessingDrawing" xmlns:wp="http://schemas.openxmlformats.org/drawingml/2006/wordprocessingDrawing" xmlns:w10="urn:schemas-microsoft-com:office:word" xmlns:w="http://schemas.openxmlformats.org/wordprocessingml/2006/main" xmlns:w14="http://schemas.microsoft.com/office/word/2010/wordml" xmlns:w15="http://schemas.microsoft.com/office/word/2012/wordml" xmlns:w16se="http://schemas.microsoft.com/office/word/2015/wordml/symex" xmlns:wpg="http://schemas.microsoft.com/office/word/2010/wordprocessingGroup" xmlns:wpi="http://schemas.microsoft.com/office/word/2010/wordprocessingInk" xmlns:wne="http://schemas.microsoft.com/office/word/2006/wordml" xmlns:wps="http://schemas.microsoft.com/office/word/2010/wordprocessingShape" mc:Ignorable="w14 w15 w16se wp14">
+<w:hdr xmlns:wpc="http://schemas.microsoft.com/office/word/2010/wordprocessingCanvas" xmlns:mc="http://schemas.openxmlformats.org/markup-compatibility/2006" xmlns:o="urn:schemas-microsoft-com:office:office" xmlns:r="http://schemas.openxmlformats.org/officeDocument/2006/relationships" xmlns:m="http://schemas.openxmlformats.org/officeDocument/2006/math" xmlns:v="urn:schemas-microsoft-com:vml" xmlns:wp14="http://schemas.microsoft.com/office/word/2010/wordprocessingDrawing" xmlns:wp="http://schemas.openxmlformats.org/drawingml/2006/wordprocessingDrawing" xmlns:w10="urn:schemas-microsoft-com:office:word" xmlns:w="http://schemas.openxmlformats.org/wordprocessingml/2006/main" xmlns:w14="http://schemas.microsoft.com/office/word/2010/wordml" xmlns:w15="http://schemas.microsoft.com/office/word/2012/wordml" xmlns:wpg="http://schemas.microsoft.com/office/word/2010/wordprocessingGroup" xmlns:wpi="http://schemas.microsoft.com/office/word/2010/wordprocessingInk" xmlns:wne="http://schemas.microsoft.com/office/word/2006/wordml" xmlns:wps="http://schemas.microsoft.com/office/word/2010/wordprocessingShape" mc:Ignorable="w14 w15 wp14">
   <w:p>
     <w:pPr>
       <w:pStyle w:val="Encabezado"/>
@@ -8530,7 +9194,7 @@
     <w:r>
       <w:rPr>
         <w:noProof/>
-        <w:lang w:val="en-US"/>
+        <w:lang w:eastAsia="es-UY"/>
       </w:rPr>
       <w:drawing>
         <wp:inline distT="0" distB="0" distL="0" distR="0" wp14:anchorId="50CF3152" wp14:editId="37A3E8C3">
@@ -8577,8 +9241,8 @@
 </file>
 
 <file path=word/numbering.xml><?xml version="1.0" encoding="utf-8"?>
-<w:numbering xmlns:wpc="http://schemas.microsoft.com/office/word/2010/wordprocessingCanvas" xmlns:cx="http://schemas.microsoft.com/office/drawing/2014/chartex" xmlns:cx1="http://schemas.microsoft.com/office/drawing/2015/9/8/chartex" xmlns:mc="http://schemas.openxmlformats.org/markup-compatibility/2006" xmlns:o="urn:schemas-microsoft-com:office:office" xmlns:r="http://schemas.openxmlformats.org/officeDocument/2006/relationships" xmlns:m="http://schemas.openxmlformats.org/officeDocument/2006/math" xmlns:v="urn:schemas-microsoft-com:vml" xmlns:wp14="http://schemas.microsoft.com/office/word/2010/wordprocessingDrawing" xmlns:wp="http://schemas.openxmlformats.org/drawingml/2006/wordprocessingDrawing" xmlns:w10="urn:schemas-microsoft-com:office:word" xmlns:w="http://schemas.openxmlformats.org/wordprocessingml/2006/main" xmlns:w14="http://schemas.microsoft.com/office/word/2010/wordml" xmlns:w15="http://schemas.microsoft.com/office/word/2012/wordml" xmlns:w16se="http://schemas.microsoft.com/office/word/2015/wordml/symex" xmlns:wpg="http://schemas.microsoft.com/office/word/2010/wordprocessingGroup" xmlns:wpi="http://schemas.microsoft.com/office/word/2010/wordprocessingInk" xmlns:wne="http://schemas.microsoft.com/office/word/2006/wordml" xmlns:wps="http://schemas.microsoft.com/office/word/2010/wordprocessingShape" mc:Ignorable="w14 w15 w16se wp14">
-  <w:abstractNum w:abstractNumId="0" w15:restartNumberingAfterBreak="0">
+<w:numbering xmlns:wpc="http://schemas.microsoft.com/office/word/2010/wordprocessingCanvas" xmlns:mc="http://schemas.openxmlformats.org/markup-compatibility/2006" xmlns:o="urn:schemas-microsoft-com:office:office" xmlns:r="http://schemas.openxmlformats.org/officeDocument/2006/relationships" xmlns:m="http://schemas.openxmlformats.org/officeDocument/2006/math" xmlns:v="urn:schemas-microsoft-com:vml" xmlns:wp14="http://schemas.microsoft.com/office/word/2010/wordprocessingDrawing" xmlns:wp="http://schemas.openxmlformats.org/drawingml/2006/wordprocessingDrawing" xmlns:w10="urn:schemas-microsoft-com:office:word" xmlns:w="http://schemas.openxmlformats.org/wordprocessingml/2006/main" xmlns:w14="http://schemas.microsoft.com/office/word/2010/wordml" xmlns:w15="http://schemas.microsoft.com/office/word/2012/wordml" xmlns:wpg="http://schemas.microsoft.com/office/word/2010/wordprocessingGroup" xmlns:wpi="http://schemas.microsoft.com/office/word/2010/wordprocessingInk" xmlns:wne="http://schemas.microsoft.com/office/word/2006/wordml" xmlns:wps="http://schemas.microsoft.com/office/word/2010/wordprocessingShape" mc:Ignorable="w14 w15 wp14">
+  <w:abstractNum w:abstractNumId="0">
     <w:nsid w:val="099E30CA"/>
     <w:multiLevelType w:val="multilevel"/>
     <w:tmpl w:val="FEE413B8"/>
@@ -8727,7 +9391,7 @@
       </w:rPr>
     </w:lvl>
   </w:abstractNum>
-  <w:abstractNum w:abstractNumId="1" w15:restartNumberingAfterBreak="0">
+  <w:abstractNum w:abstractNumId="1">
     <w:nsid w:val="0B9D2C83"/>
     <w:multiLevelType w:val="hybridMultilevel"/>
     <w:tmpl w:val="9C12CD54"/>
@@ -8813,7 +9477,7 @@
       </w:pPr>
     </w:lvl>
   </w:abstractNum>
-  <w:abstractNum w:abstractNumId="2" w15:restartNumberingAfterBreak="0">
+  <w:abstractNum w:abstractNumId="2">
     <w:nsid w:val="0BD05915"/>
     <w:multiLevelType w:val="hybridMultilevel"/>
     <w:tmpl w:val="8B46A342"/>
@@ -8926,7 +9590,7 @@
       </w:rPr>
     </w:lvl>
   </w:abstractNum>
-  <w:abstractNum w:abstractNumId="3" w15:restartNumberingAfterBreak="0">
+  <w:abstractNum w:abstractNumId="3">
     <w:nsid w:val="0C717BCC"/>
     <w:multiLevelType w:val="hybridMultilevel"/>
     <w:tmpl w:val="1F22B170"/>
@@ -9012,7 +9676,7 @@
       </w:pPr>
     </w:lvl>
   </w:abstractNum>
-  <w:abstractNum w:abstractNumId="4" w15:restartNumberingAfterBreak="0">
+  <w:abstractNum w:abstractNumId="4">
     <w:nsid w:val="0C9B4E3D"/>
     <w:multiLevelType w:val="multilevel"/>
     <w:tmpl w:val="86D412A8"/>
@@ -9161,7 +9825,7 @@
       </w:rPr>
     </w:lvl>
   </w:abstractNum>
-  <w:abstractNum w:abstractNumId="5" w15:restartNumberingAfterBreak="0">
+  <w:abstractNum w:abstractNumId="5">
     <w:nsid w:val="0E6144B6"/>
     <w:multiLevelType w:val="multilevel"/>
     <w:tmpl w:val="6712B6AE"/>
@@ -9310,7 +9974,7 @@
       </w:rPr>
     </w:lvl>
   </w:abstractNum>
-  <w:abstractNum w:abstractNumId="6" w15:restartNumberingAfterBreak="0">
+  <w:abstractNum w:abstractNumId="6">
     <w:nsid w:val="0F0A1D43"/>
     <w:multiLevelType w:val="multilevel"/>
     <w:tmpl w:val="A5D0AEC4"/>
@@ -9459,7 +10123,7 @@
       </w:rPr>
     </w:lvl>
   </w:abstractNum>
-  <w:abstractNum w:abstractNumId="7" w15:restartNumberingAfterBreak="0">
+  <w:abstractNum w:abstractNumId="7">
     <w:nsid w:val="17D620EB"/>
     <w:multiLevelType w:val="multilevel"/>
     <w:tmpl w:val="1A28DB4E"/>
@@ -9608,7 +10272,7 @@
       </w:rPr>
     </w:lvl>
   </w:abstractNum>
-  <w:abstractNum w:abstractNumId="8" w15:restartNumberingAfterBreak="0">
+  <w:abstractNum w:abstractNumId="8">
     <w:nsid w:val="191D1164"/>
     <w:multiLevelType w:val="hybridMultilevel"/>
     <w:tmpl w:val="FA6EFFA0"/>
@@ -9699,7 +10363,7 @@
       </w:pPr>
     </w:lvl>
   </w:abstractNum>
-  <w:abstractNum w:abstractNumId="9" w15:restartNumberingAfterBreak="0">
+  <w:abstractNum w:abstractNumId="9">
     <w:nsid w:val="1D2F3997"/>
     <w:multiLevelType w:val="hybridMultilevel"/>
     <w:tmpl w:val="352682CA"/>
@@ -9812,7 +10476,7 @@
       </w:rPr>
     </w:lvl>
   </w:abstractNum>
-  <w:abstractNum w:abstractNumId="10" w15:restartNumberingAfterBreak="0">
+  <w:abstractNum w:abstractNumId="10">
     <w:nsid w:val="234B2595"/>
     <w:multiLevelType w:val="hybridMultilevel"/>
     <w:tmpl w:val="086A18AC"/>
@@ -9925,7 +10589,7 @@
       </w:rPr>
     </w:lvl>
   </w:abstractNum>
-  <w:abstractNum w:abstractNumId="11" w15:restartNumberingAfterBreak="0">
+  <w:abstractNum w:abstractNumId="11">
     <w:nsid w:val="252F2526"/>
     <w:multiLevelType w:val="hybridMultilevel"/>
     <w:tmpl w:val="CBE22872"/>
@@ -10038,7 +10702,7 @@
       </w:rPr>
     </w:lvl>
   </w:abstractNum>
-  <w:abstractNum w:abstractNumId="12" w15:restartNumberingAfterBreak="0">
+  <w:abstractNum w:abstractNumId="12">
     <w:nsid w:val="2E5E7B70"/>
     <w:multiLevelType w:val="multilevel"/>
     <w:tmpl w:val="9636010A"/>
@@ -10187,7 +10851,7 @@
       </w:rPr>
     </w:lvl>
   </w:abstractNum>
-  <w:abstractNum w:abstractNumId="13" w15:restartNumberingAfterBreak="0">
+  <w:abstractNum w:abstractNumId="13">
     <w:nsid w:val="30A85906"/>
     <w:multiLevelType w:val="multilevel"/>
     <w:tmpl w:val="26C22D12"/>
@@ -10336,7 +11000,7 @@
       </w:rPr>
     </w:lvl>
   </w:abstractNum>
-  <w:abstractNum w:abstractNumId="14" w15:restartNumberingAfterBreak="0">
+  <w:abstractNum w:abstractNumId="14">
     <w:nsid w:val="36244F65"/>
     <w:multiLevelType w:val="hybridMultilevel"/>
     <w:tmpl w:val="120E140C"/>
@@ -10449,7 +11113,7 @@
       </w:rPr>
     </w:lvl>
   </w:abstractNum>
-  <w:abstractNum w:abstractNumId="15" w15:restartNumberingAfterBreak="0">
+  <w:abstractNum w:abstractNumId="15">
     <w:nsid w:val="362F5CF9"/>
     <w:multiLevelType w:val="multilevel"/>
     <w:tmpl w:val="06869C4E"/>
@@ -10598,7 +11262,7 @@
       </w:rPr>
     </w:lvl>
   </w:abstractNum>
-  <w:abstractNum w:abstractNumId="16" w15:restartNumberingAfterBreak="0">
+  <w:abstractNum w:abstractNumId="16">
     <w:nsid w:val="3A8953F8"/>
     <w:multiLevelType w:val="multilevel"/>
     <w:tmpl w:val="550AF44E"/>
@@ -10747,7 +11411,7 @@
       </w:rPr>
     </w:lvl>
   </w:abstractNum>
-  <w:abstractNum w:abstractNumId="17" w15:restartNumberingAfterBreak="0">
+  <w:abstractNum w:abstractNumId="17">
     <w:nsid w:val="4216056D"/>
     <w:multiLevelType w:val="hybridMultilevel"/>
     <w:tmpl w:val="299A6C86"/>
@@ -10840,7 +11504,7 @@
       </w:pPr>
     </w:lvl>
   </w:abstractNum>
-  <w:abstractNum w:abstractNumId="18" w15:restartNumberingAfterBreak="0">
+  <w:abstractNum w:abstractNumId="18">
     <w:nsid w:val="4C3C5963"/>
     <w:multiLevelType w:val="multilevel"/>
     <w:tmpl w:val="D9ECE772"/>
@@ -10989,7 +11653,7 @@
       </w:rPr>
     </w:lvl>
   </w:abstractNum>
-  <w:abstractNum w:abstractNumId="19" w15:restartNumberingAfterBreak="0">
+  <w:abstractNum w:abstractNumId="19">
     <w:nsid w:val="50837336"/>
     <w:multiLevelType w:val="hybridMultilevel"/>
     <w:tmpl w:val="64C2C958"/>
@@ -11102,7 +11766,7 @@
       </w:rPr>
     </w:lvl>
   </w:abstractNum>
-  <w:abstractNum w:abstractNumId="20" w15:restartNumberingAfterBreak="0">
+  <w:abstractNum w:abstractNumId="20">
     <w:nsid w:val="5B330C73"/>
     <w:multiLevelType w:val="multilevel"/>
     <w:tmpl w:val="AAFE42EE"/>
@@ -11251,7 +11915,7 @@
       </w:rPr>
     </w:lvl>
   </w:abstractNum>
-  <w:abstractNum w:abstractNumId="21" w15:restartNumberingAfterBreak="0">
+  <w:abstractNum w:abstractNumId="21">
     <w:nsid w:val="5EA227B0"/>
     <w:multiLevelType w:val="hybridMultilevel"/>
     <w:tmpl w:val="7A347B32"/>
@@ -11364,7 +12028,7 @@
       </w:rPr>
     </w:lvl>
   </w:abstractNum>
-  <w:abstractNum w:abstractNumId="22" w15:restartNumberingAfterBreak="0">
+  <w:abstractNum w:abstractNumId="22">
     <w:nsid w:val="5EB4602A"/>
     <w:multiLevelType w:val="multilevel"/>
     <w:tmpl w:val="CBB0DBD6"/>
@@ -11513,7 +12177,7 @@
       </w:rPr>
     </w:lvl>
   </w:abstractNum>
-  <w:abstractNum w:abstractNumId="23" w15:restartNumberingAfterBreak="0">
+  <w:abstractNum w:abstractNumId="23">
     <w:nsid w:val="631C685D"/>
     <w:multiLevelType w:val="hybridMultilevel"/>
     <w:tmpl w:val="A92EBCD6"/>
@@ -11626,7 +12290,7 @@
       </w:rPr>
     </w:lvl>
   </w:abstractNum>
-  <w:abstractNum w:abstractNumId="24" w15:restartNumberingAfterBreak="0">
+  <w:abstractNum w:abstractNumId="24">
     <w:nsid w:val="6A1F79B9"/>
     <w:multiLevelType w:val="multilevel"/>
     <w:tmpl w:val="2594ECB8"/>
@@ -11775,7 +12439,7 @@
       </w:rPr>
     </w:lvl>
   </w:abstractNum>
-  <w:abstractNum w:abstractNumId="25" w15:restartNumberingAfterBreak="0">
+  <w:abstractNum w:abstractNumId="25">
     <w:nsid w:val="6B1436C3"/>
     <w:multiLevelType w:val="hybridMultilevel"/>
     <w:tmpl w:val="2760023C"/>
@@ -11888,7 +12552,7 @@
       </w:rPr>
     </w:lvl>
   </w:abstractNum>
-  <w:abstractNum w:abstractNumId="26" w15:restartNumberingAfterBreak="0">
+  <w:abstractNum w:abstractNumId="26">
     <w:nsid w:val="6F3B6D49"/>
     <w:multiLevelType w:val="hybridMultilevel"/>
     <w:tmpl w:val="B38CA57E"/>
@@ -12086,7 +12750,7 @@
 </file>
 
 <file path=word/styles.xml><?xml version="1.0" encoding="utf-8"?>
-<w:styles xmlns:mc="http://schemas.openxmlformats.org/markup-compatibility/2006" xmlns:r="http://schemas.openxmlformats.org/officeDocument/2006/relationships" xmlns:w="http://schemas.openxmlformats.org/wordprocessingml/2006/main" xmlns:w14="http://schemas.microsoft.com/office/word/2010/wordml" xmlns:w15="http://schemas.microsoft.com/office/word/2012/wordml" xmlns:w16se="http://schemas.microsoft.com/office/word/2015/wordml/symex" mc:Ignorable="w14 w15 w16se">
+<w:styles xmlns:mc="http://schemas.openxmlformats.org/markup-compatibility/2006" xmlns:r="http://schemas.openxmlformats.org/officeDocument/2006/relationships" xmlns:w="http://schemas.openxmlformats.org/wordprocessingml/2006/main" xmlns:w14="http://schemas.microsoft.com/office/word/2010/wordml" xmlns:w15="http://schemas.microsoft.com/office/word/2012/wordml" mc:Ignorable="w14 w15">
   <w:docDefaults>
     <w:rPrDefault>
       <w:rPr>
@@ -12670,6 +13334,7 @@
       <w:spacing w:after="0" w:line="240" w:lineRule="auto"/>
     </w:pPr>
     <w:tblPr>
+      <w:tblInd w:w="0" w:type="dxa"/>
       <w:tblBorders>
         <w:top w:val="single" w:sz="4" w:space="0" w:color="auto"/>
         <w:left w:val="single" w:sz="4" w:space="0" w:color="auto"/>
@@ -12678,6 +13343,12 @@
         <w:insideH w:val="single" w:sz="4" w:space="0" w:color="auto"/>
         <w:insideV w:val="single" w:sz="4" w:space="0" w:color="auto"/>
       </w:tblBorders>
+      <w:tblCellMar>
+        <w:top w:w="0" w:type="dxa"/>
+        <w:left w:w="108" w:type="dxa"/>
+        <w:bottom w:w="0" w:type="dxa"/>
+        <w:right w:w="108" w:type="dxa"/>
+      </w:tblCellMar>
     </w:tblPr>
   </w:style>
   <w:style w:type="paragraph" w:styleId="Prrafodelista">
@@ -12726,6 +13397,7 @@
     <w:tblPr>
       <w:tblStyleRowBandSize w:val="1"/>
       <w:tblStyleColBandSize w:val="1"/>
+      <w:tblInd w:w="0" w:type="dxa"/>
       <w:tblBorders>
         <w:top w:val="single" w:sz="4" w:space="0" w:color="BFBFBF" w:themeColor="background1" w:themeShade="BF"/>
         <w:left w:val="single" w:sz="4" w:space="0" w:color="BFBFBF" w:themeColor="background1" w:themeShade="BF"/>
@@ -12734,6 +13406,12 @@
         <w:insideH w:val="single" w:sz="4" w:space="0" w:color="BFBFBF" w:themeColor="background1" w:themeShade="BF"/>
         <w:insideV w:val="single" w:sz="4" w:space="0" w:color="BFBFBF" w:themeColor="background1" w:themeShade="BF"/>
       </w:tblBorders>
+      <w:tblCellMar>
+        <w:top w:w="0" w:type="dxa"/>
+        <w:left w:w="108" w:type="dxa"/>
+        <w:bottom w:w="0" w:type="dxa"/>
+        <w:right w:w="108" w:type="dxa"/>
+      </w:tblCellMar>
     </w:tblPr>
     <w:tblStylePr w:type="firstRow">
       <w:rPr>
@@ -12789,6 +13467,7 @@
     <w:tblPr>
       <w:tblStyleRowBandSize w:val="1"/>
       <w:tblStyleColBandSize w:val="1"/>
+      <w:tblInd w:w="0" w:type="dxa"/>
       <w:tblBorders>
         <w:top w:val="single" w:sz="4" w:space="0" w:color="C5E0B3" w:themeColor="accent6" w:themeTint="66"/>
         <w:left w:val="single" w:sz="4" w:space="0" w:color="C5E0B3" w:themeColor="accent6" w:themeTint="66"/>
@@ -12797,6 +13476,12 @@
         <w:insideH w:val="single" w:sz="4" w:space="0" w:color="C5E0B3" w:themeColor="accent6" w:themeTint="66"/>
         <w:insideV w:val="single" w:sz="4" w:space="0" w:color="C5E0B3" w:themeColor="accent6" w:themeTint="66"/>
       </w:tblBorders>
+      <w:tblCellMar>
+        <w:top w:w="0" w:type="dxa"/>
+        <w:left w:w="108" w:type="dxa"/>
+        <w:bottom w:w="0" w:type="dxa"/>
+        <w:right w:w="108" w:type="dxa"/>
+      </w:tblCellMar>
     </w:tblPr>
     <w:tblStylePr w:type="firstRow">
       <w:rPr>
@@ -12846,6 +13531,7 @@
     <w:tblPr>
       <w:tblStyleRowBandSize w:val="1"/>
       <w:tblStyleColBandSize w:val="1"/>
+      <w:tblInd w:w="0" w:type="dxa"/>
       <w:tblBorders>
         <w:top w:val="single" w:sz="4" w:space="0" w:color="F7CAAC" w:themeColor="accent2" w:themeTint="66"/>
         <w:left w:val="single" w:sz="4" w:space="0" w:color="F7CAAC" w:themeColor="accent2" w:themeTint="66"/>
@@ -12854,6 +13540,12 @@
         <w:insideH w:val="single" w:sz="4" w:space="0" w:color="F7CAAC" w:themeColor="accent2" w:themeTint="66"/>
         <w:insideV w:val="single" w:sz="4" w:space="0" w:color="F7CAAC" w:themeColor="accent2" w:themeTint="66"/>
       </w:tblBorders>
+      <w:tblCellMar>
+        <w:top w:w="0" w:type="dxa"/>
+        <w:left w:w="108" w:type="dxa"/>
+        <w:bottom w:w="0" w:type="dxa"/>
+        <w:right w:w="108" w:type="dxa"/>
+      </w:tblCellMar>
     </w:tblPr>
     <w:tblStylePr w:type="firstRow">
       <w:rPr>
@@ -12903,12 +13595,19 @@
     <w:tblPr>
       <w:tblStyleRowBandSize w:val="1"/>
       <w:tblStyleColBandSize w:val="1"/>
+      <w:tblInd w:w="0" w:type="dxa"/>
       <w:tblBorders>
         <w:top w:val="single" w:sz="2" w:space="0" w:color="8EAADB" w:themeColor="accent5" w:themeTint="99"/>
         <w:bottom w:val="single" w:sz="2" w:space="0" w:color="8EAADB" w:themeColor="accent5" w:themeTint="99"/>
         <w:insideH w:val="single" w:sz="2" w:space="0" w:color="8EAADB" w:themeColor="accent5" w:themeTint="99"/>
         <w:insideV w:val="single" w:sz="2" w:space="0" w:color="8EAADB" w:themeColor="accent5" w:themeTint="99"/>
       </w:tblBorders>
+      <w:tblCellMar>
+        <w:top w:w="0" w:type="dxa"/>
+        <w:left w:w="108" w:type="dxa"/>
+        <w:bottom w:w="0" w:type="dxa"/>
+        <w:right w:w="108" w:type="dxa"/>
+      </w:tblCellMar>
     </w:tblPr>
     <w:tblStylePr w:type="firstRow">
       <w:rPr>
@@ -12978,12 +13677,19 @@
     <w:tblPr>
       <w:tblStyleRowBandSize w:val="1"/>
       <w:tblStyleColBandSize w:val="1"/>
+      <w:tblInd w:w="0" w:type="dxa"/>
       <w:tblBorders>
         <w:top w:val="single" w:sz="2" w:space="0" w:color="A8D08D" w:themeColor="accent6" w:themeTint="99"/>
         <w:bottom w:val="single" w:sz="2" w:space="0" w:color="A8D08D" w:themeColor="accent6" w:themeTint="99"/>
         <w:insideH w:val="single" w:sz="2" w:space="0" w:color="A8D08D" w:themeColor="accent6" w:themeTint="99"/>
         <w:insideV w:val="single" w:sz="2" w:space="0" w:color="A8D08D" w:themeColor="accent6" w:themeTint="99"/>
       </w:tblBorders>
+      <w:tblCellMar>
+        <w:top w:w="0" w:type="dxa"/>
+        <w:left w:w="108" w:type="dxa"/>
+        <w:bottom w:w="0" w:type="dxa"/>
+        <w:right w:w="108" w:type="dxa"/>
+      </w:tblCellMar>
     </w:tblPr>
     <w:tblStylePr w:type="firstRow">
       <w:rPr>
@@ -13053,6 +13759,7 @@
     <w:tblPr>
       <w:tblStyleRowBandSize w:val="1"/>
       <w:tblStyleColBandSize w:val="1"/>
+      <w:tblInd w:w="0" w:type="dxa"/>
       <w:tblBorders>
         <w:top w:val="single" w:sz="4" w:space="0" w:color="A8D08D" w:themeColor="accent6" w:themeTint="99"/>
         <w:left w:val="single" w:sz="4" w:space="0" w:color="A8D08D" w:themeColor="accent6" w:themeTint="99"/>
@@ -13061,6 +13768,12 @@
         <w:insideH w:val="single" w:sz="4" w:space="0" w:color="A8D08D" w:themeColor="accent6" w:themeTint="99"/>
         <w:insideV w:val="single" w:sz="4" w:space="0" w:color="A8D08D" w:themeColor="accent6" w:themeTint="99"/>
       </w:tblBorders>
+      <w:tblCellMar>
+        <w:top w:w="0" w:type="dxa"/>
+        <w:left w:w="108" w:type="dxa"/>
+        <w:bottom w:w="0" w:type="dxa"/>
+        <w:right w:w="108" w:type="dxa"/>
+      </w:tblCellMar>
     </w:tblPr>
     <w:tblStylePr w:type="firstRow">
       <w:rPr>
@@ -13129,6 +13842,7 @@
     <w:tblPr>
       <w:tblStyleRowBandSize w:val="1"/>
       <w:tblStyleColBandSize w:val="1"/>
+      <w:tblInd w:w="0" w:type="dxa"/>
       <w:tblBorders>
         <w:top w:val="single" w:sz="4" w:space="0" w:color="8EAADB" w:themeColor="accent5" w:themeTint="99"/>
         <w:left w:val="single" w:sz="4" w:space="0" w:color="8EAADB" w:themeColor="accent5" w:themeTint="99"/>
@@ -13137,6 +13851,12 @@
         <w:insideH w:val="single" w:sz="4" w:space="0" w:color="8EAADB" w:themeColor="accent5" w:themeTint="99"/>
         <w:insideV w:val="single" w:sz="4" w:space="0" w:color="8EAADB" w:themeColor="accent5" w:themeTint="99"/>
       </w:tblBorders>
+      <w:tblCellMar>
+        <w:top w:w="0" w:type="dxa"/>
+        <w:left w:w="108" w:type="dxa"/>
+        <w:bottom w:w="0" w:type="dxa"/>
+        <w:right w:w="108" w:type="dxa"/>
+      </w:tblCellMar>
     </w:tblPr>
     <w:tblStylePr w:type="firstRow">
       <w:rPr>
@@ -13205,6 +13925,7 @@
     <w:tblPr>
       <w:tblStyleRowBandSize w:val="1"/>
       <w:tblStyleColBandSize w:val="1"/>
+      <w:tblInd w:w="0" w:type="dxa"/>
       <w:tblBorders>
         <w:top w:val="single" w:sz="4" w:space="0" w:color="F4B083" w:themeColor="accent2" w:themeTint="99"/>
         <w:left w:val="single" w:sz="4" w:space="0" w:color="F4B083" w:themeColor="accent2" w:themeTint="99"/>
@@ -13213,6 +13934,12 @@
         <w:insideH w:val="single" w:sz="4" w:space="0" w:color="F4B083" w:themeColor="accent2" w:themeTint="99"/>
         <w:insideV w:val="single" w:sz="4" w:space="0" w:color="F4B083" w:themeColor="accent2" w:themeTint="99"/>
       </w:tblBorders>
+      <w:tblCellMar>
+        <w:top w:w="0" w:type="dxa"/>
+        <w:left w:w="108" w:type="dxa"/>
+        <w:bottom w:w="0" w:type="dxa"/>
+        <w:right w:w="108" w:type="dxa"/>
+      </w:tblCellMar>
     </w:tblPr>
     <w:tblStylePr w:type="firstRow">
       <w:rPr>
@@ -13281,6 +14008,7 @@
     <w:tblPr>
       <w:tblStyleRowBandSize w:val="1"/>
       <w:tblStyleColBandSize w:val="1"/>
+      <w:tblInd w:w="0" w:type="dxa"/>
       <w:tblBorders>
         <w:top w:val="single" w:sz="4" w:space="0" w:color="C9C9C9" w:themeColor="accent3" w:themeTint="99"/>
         <w:left w:val="single" w:sz="4" w:space="0" w:color="C9C9C9" w:themeColor="accent3" w:themeTint="99"/>
@@ -13289,6 +14017,12 @@
         <w:insideH w:val="single" w:sz="4" w:space="0" w:color="C9C9C9" w:themeColor="accent3" w:themeTint="99"/>
         <w:insideV w:val="single" w:sz="4" w:space="0" w:color="C9C9C9" w:themeColor="accent3" w:themeTint="99"/>
       </w:tblBorders>
+      <w:tblCellMar>
+        <w:top w:w="0" w:type="dxa"/>
+        <w:left w:w="108" w:type="dxa"/>
+        <w:bottom w:w="0" w:type="dxa"/>
+        <w:right w:w="108" w:type="dxa"/>
+      </w:tblCellMar>
     </w:tblPr>
     <w:tblStylePr w:type="firstRow">
       <w:rPr>
@@ -13474,11 +14208,11 @@
     <w:basedOn w:val="Fuentedeprrafopredeter"/>
     <w:rsid w:val="005B59E5"/>
   </w:style>
-  <w:style w:type="paragraph" w:styleId="Ttulo">
+  <w:style w:type="paragraph" w:styleId="Puesto">
     <w:name w:val="Title"/>
     <w:basedOn w:val="Normal"/>
     <w:next w:val="Normal"/>
-    <w:link w:val="TtuloCar"/>
+    <w:link w:val="PuestoCar"/>
     <w:uiPriority w:val="10"/>
     <w:qFormat/>
     <w:rsid w:val="00D35A7A"/>
@@ -13493,10 +14227,10 @@
       <w:szCs w:val="56"/>
     </w:rPr>
   </w:style>
-  <w:style w:type="character" w:customStyle="1" w:styleId="TtuloCar">
-    <w:name w:val="Título Car"/>
+  <w:style w:type="character" w:customStyle="1" w:styleId="PuestoCar">
+    <w:name w:val="Puesto Car"/>
     <w:basedOn w:val="Fuentedeprrafopredeter"/>
-    <w:link w:val="Ttulo"/>
+    <w:link w:val="Puesto"/>
     <w:uiPriority w:val="10"/>
     <w:rsid w:val="00D35A7A"/>
     <w:rPr>
@@ -13520,6 +14254,7 @@
     <w:tblPr>
       <w:tblStyleRowBandSize w:val="1"/>
       <w:tblStyleColBandSize w:val="1"/>
+      <w:tblInd w:w="0" w:type="dxa"/>
       <w:tblBorders>
         <w:top w:val="single" w:sz="4" w:space="0" w:color="FFD966" w:themeColor="accent4" w:themeTint="99"/>
         <w:left w:val="single" w:sz="4" w:space="0" w:color="FFD966" w:themeColor="accent4" w:themeTint="99"/>
@@ -13528,6 +14263,12 @@
         <w:insideH w:val="single" w:sz="4" w:space="0" w:color="FFD966" w:themeColor="accent4" w:themeTint="99"/>
         <w:insideV w:val="single" w:sz="4" w:space="0" w:color="FFD966" w:themeColor="accent4" w:themeTint="99"/>
       </w:tblBorders>
+      <w:tblCellMar>
+        <w:top w:w="0" w:type="dxa"/>
+        <w:left w:w="108" w:type="dxa"/>
+        <w:bottom w:w="0" w:type="dxa"/>
+        <w:right w:w="108" w:type="dxa"/>
+      </w:tblCellMar>
     </w:tblPr>
     <w:tblStylePr w:type="firstRow">
       <w:rPr>
@@ -13596,6 +14337,7 @@
     <w:tblPr>
       <w:tblStyleRowBandSize w:val="1"/>
       <w:tblStyleColBandSize w:val="1"/>
+      <w:tblInd w:w="0" w:type="dxa"/>
       <w:tblBorders>
         <w:top w:val="single" w:sz="4" w:space="0" w:color="FFFFFF" w:themeColor="background1"/>
         <w:left w:val="single" w:sz="4" w:space="0" w:color="FFFFFF" w:themeColor="background1"/>
@@ -13604,6 +14346,12 @@
         <w:insideH w:val="single" w:sz="4" w:space="0" w:color="FFFFFF" w:themeColor="background1"/>
         <w:insideV w:val="single" w:sz="4" w:space="0" w:color="FFFFFF" w:themeColor="background1"/>
       </w:tblBorders>
+      <w:tblCellMar>
+        <w:top w:w="0" w:type="dxa"/>
+        <w:left w:w="108" w:type="dxa"/>
+        <w:bottom w:w="0" w:type="dxa"/>
+        <w:right w:w="108" w:type="dxa"/>
+      </w:tblCellMar>
     </w:tblPr>
     <w:tcPr>
       <w:shd w:val="clear" w:color="auto" w:fill="D9E2F3" w:themeFill="accent5" w:themeFillTint="33"/>
@@ -13702,6 +14450,7 @@
     <w:tblPr>
       <w:tblStyleRowBandSize w:val="1"/>
       <w:tblStyleColBandSize w:val="1"/>
+      <w:tblInd w:w="0" w:type="dxa"/>
       <w:tblBorders>
         <w:top w:val="single" w:sz="4" w:space="0" w:color="F4B083" w:themeColor="accent2" w:themeTint="99"/>
         <w:left w:val="single" w:sz="4" w:space="0" w:color="F4B083" w:themeColor="accent2" w:themeTint="99"/>
@@ -13710,6 +14459,12 @@
         <w:insideH w:val="single" w:sz="4" w:space="0" w:color="F4B083" w:themeColor="accent2" w:themeTint="99"/>
         <w:insideV w:val="single" w:sz="4" w:space="0" w:color="F4B083" w:themeColor="accent2" w:themeTint="99"/>
       </w:tblBorders>
+      <w:tblCellMar>
+        <w:top w:w="0" w:type="dxa"/>
+        <w:left w:w="108" w:type="dxa"/>
+        <w:bottom w:w="0" w:type="dxa"/>
+        <w:right w:w="108" w:type="dxa"/>
+      </w:tblCellMar>
     </w:tblPr>
     <w:tblStylePr w:type="firstRow">
       <w:rPr>
@@ -13841,10 +14596,17 @@
     <w:tblPr>
       <w:tblStyleRowBandSize w:val="1"/>
       <w:tblStyleColBandSize w:val="1"/>
+      <w:tblInd w:w="0" w:type="dxa"/>
       <w:tblBorders>
         <w:top w:val="single" w:sz="4" w:space="0" w:color="70AD47" w:themeColor="accent6"/>
         <w:bottom w:val="single" w:sz="4" w:space="0" w:color="70AD47" w:themeColor="accent6"/>
       </w:tblBorders>
+      <w:tblCellMar>
+        <w:top w:w="0" w:type="dxa"/>
+        <w:left w:w="108" w:type="dxa"/>
+        <w:bottom w:w="0" w:type="dxa"/>
+        <w:right w:w="108" w:type="dxa"/>
+      </w:tblCellMar>
     </w:tblPr>
     <w:tblStylePr w:type="firstRow">
       <w:rPr>
@@ -13909,12 +14671,19 @@
     <w:tblPr>
       <w:tblStyleRowBandSize w:val="1"/>
       <w:tblStyleColBandSize w:val="1"/>
+      <w:tblInd w:w="0" w:type="dxa"/>
       <w:tblBorders>
         <w:top w:val="single" w:sz="24" w:space="0" w:color="4472C4" w:themeColor="accent5"/>
         <w:left w:val="single" w:sz="24" w:space="0" w:color="4472C4" w:themeColor="accent5"/>
         <w:bottom w:val="single" w:sz="24" w:space="0" w:color="4472C4" w:themeColor="accent5"/>
         <w:right w:val="single" w:sz="24" w:space="0" w:color="4472C4" w:themeColor="accent5"/>
       </w:tblBorders>
+      <w:tblCellMar>
+        <w:top w:w="0" w:type="dxa"/>
+        <w:left w:w="108" w:type="dxa"/>
+        <w:bottom w:w="0" w:type="dxa"/>
+        <w:right w:w="108" w:type="dxa"/>
+      </w:tblCellMar>
     </w:tblPr>
     <w:tcPr>
       <w:shd w:val="clear" w:color="auto" w:fill="4472C4" w:themeFill="accent5"/>
@@ -14040,6 +14809,7 @@
     <w:tblPr>
       <w:tblStyleRowBandSize w:val="1"/>
       <w:tblStyleColBandSize w:val="1"/>
+      <w:tblInd w:w="0" w:type="dxa"/>
       <w:tblBorders>
         <w:top w:val="single" w:sz="4" w:space="0" w:color="999999" w:themeColor="text1" w:themeTint="66"/>
         <w:left w:val="single" w:sz="4" w:space="0" w:color="999999" w:themeColor="text1" w:themeTint="66"/>
@@ -14048,6 +14818,12 @@
         <w:insideH w:val="single" w:sz="4" w:space="0" w:color="999999" w:themeColor="text1" w:themeTint="66"/>
         <w:insideV w:val="single" w:sz="4" w:space="0" w:color="999999" w:themeColor="text1" w:themeTint="66"/>
       </w:tblBorders>
+      <w:tblCellMar>
+        <w:top w:w="0" w:type="dxa"/>
+        <w:left w:w="108" w:type="dxa"/>
+        <w:bottom w:w="0" w:type="dxa"/>
+        <w:right w:w="108" w:type="dxa"/>
+      </w:tblCellMar>
     </w:tblPr>
     <w:tblStylePr w:type="firstRow">
       <w:rPr>
@@ -14097,6 +14873,13 @@
     <w:tblPr>
       <w:tblStyleRowBandSize w:val="1"/>
       <w:tblStyleColBandSize w:val="1"/>
+      <w:tblInd w:w="0" w:type="dxa"/>
+      <w:tblCellMar>
+        <w:top w:w="0" w:type="dxa"/>
+        <w:left w:w="108" w:type="dxa"/>
+        <w:bottom w:w="0" w:type="dxa"/>
+        <w:right w:w="108" w:type="dxa"/>
+      </w:tblCellMar>
     </w:tblPr>
     <w:tblStylePr w:type="firstRow">
       <w:rPr>
@@ -14217,12 +15000,19 @@
     <w:tblPr>
       <w:tblStyleRowBandSize w:val="1"/>
       <w:tblStyleColBandSize w:val="1"/>
+      <w:tblInd w:w="0" w:type="dxa"/>
       <w:tblBorders>
         <w:top w:val="single" w:sz="4" w:space="0" w:color="70AD47" w:themeColor="accent6"/>
         <w:left w:val="single" w:sz="4" w:space="0" w:color="70AD47" w:themeColor="accent6"/>
         <w:bottom w:val="single" w:sz="4" w:space="0" w:color="70AD47" w:themeColor="accent6"/>
         <w:right w:val="single" w:sz="4" w:space="0" w:color="70AD47" w:themeColor="accent6"/>
       </w:tblBorders>
+      <w:tblCellMar>
+        <w:top w:w="0" w:type="dxa"/>
+        <w:left w:w="108" w:type="dxa"/>
+        <w:bottom w:w="0" w:type="dxa"/>
+        <w:right w:w="108" w:type="dxa"/>
+      </w:tblCellMar>
     </w:tblPr>
     <w:tblStylePr w:type="firstRow">
       <w:rPr>
@@ -14341,12 +15131,19 @@
     <w:tblPr>
       <w:tblStyleRowBandSize w:val="1"/>
       <w:tblStyleColBandSize w:val="1"/>
+      <w:tblInd w:w="0" w:type="dxa"/>
       <w:tblBorders>
         <w:top w:val="single" w:sz="4" w:space="0" w:color="4472C4" w:themeColor="accent5"/>
         <w:left w:val="single" w:sz="4" w:space="0" w:color="4472C4" w:themeColor="accent5"/>
         <w:bottom w:val="single" w:sz="4" w:space="0" w:color="4472C4" w:themeColor="accent5"/>
         <w:right w:val="single" w:sz="4" w:space="0" w:color="4472C4" w:themeColor="accent5"/>
       </w:tblBorders>
+      <w:tblCellMar>
+        <w:top w:w="0" w:type="dxa"/>
+        <w:left w:w="108" w:type="dxa"/>
+        <w:bottom w:w="0" w:type="dxa"/>
+        <w:right w:w="108" w:type="dxa"/>
+      </w:tblCellMar>
     </w:tblPr>
     <w:tblStylePr w:type="firstRow">
       <w:rPr>
@@ -14464,7 +15261,7 @@
     <w:basedOn w:val="Fuentedeprrafopredeter"/>
     <w:rsid w:val="00622EDE"/>
   </w:style>
-  <w:style w:type="paragraph" w:styleId="TtuloTDC">
+  <w:style w:type="paragraph" w:styleId="TtulodeTDC">
     <w:name w:val="TOC Heading"/>
     <w:basedOn w:val="Ttulo1"/>
     <w:next w:val="Normal"/>
@@ -14898,7 +15695,7 @@
 </file>
 
 <file path=customXml/itemProps1.xml><?xml version="1.0" encoding="utf-8"?>
-<ds:datastoreItem xmlns:ds="http://schemas.openxmlformats.org/officeDocument/2006/customXml" ds:itemID="{36B4FD81-5087-4127-94F1-169E3233555F}">
+<ds:datastoreItem xmlns:ds="http://schemas.openxmlformats.org/officeDocument/2006/customXml" ds:itemID="{1FAFAD9D-2159-48B9-8FAD-28AE77F23E8A}">
   <ds:schemaRefs>
     <ds:schemaRef ds:uri="http://schemas.openxmlformats.org/officeDocument/2006/bibliography"/>
   </ds:schemaRefs>

</xml_diff>